<commit_message>
Finished most of the report
</commit_message>
<xml_diff>
--- a/report.docx
+++ b/report.docx
@@ -19,7 +19,7 @@
           <w:sz w:val="30"/>
           <w:szCs w:val="30"/>
         </w:rPr>
-        <w:t>Exploration of the Efficiency of data structures such as B</w:t>
+        <w:t>Exploration of the Effic</w:t>
       </w:r>
       <w:r>
         <w:rPr>
@@ -28,7 +28,7 @@
           <w:sz w:val="30"/>
           <w:szCs w:val="30"/>
         </w:rPr>
-        <w:t>-</w:t>
+        <w:t>iency of Data Structures with</w:t>
       </w:r>
       <w:r>
         <w:rPr>
@@ -37,7 +37,43 @@
           <w:sz w:val="30"/>
           <w:szCs w:val="30"/>
         </w:rPr>
-        <w:t>Tree, Hash Tables, and Index Files.</w:t>
+        <w:t xml:space="preserve"> B</w:t>
+      </w:r>
+      <w:r>
+        <w:rPr>
+          <w:rFonts w:ascii="Times New Roman" w:eastAsia="PMingLiU-ExtB" w:hAnsi="Times New Roman" w:cs="Times New Roman"/>
+          <w:b/>
+          <w:sz w:val="30"/>
+          <w:szCs w:val="30"/>
+        </w:rPr>
+        <w:t>-</w:t>
+      </w:r>
+      <w:r>
+        <w:rPr>
+          <w:rFonts w:ascii="Times New Roman" w:eastAsia="PMingLiU-ExtB" w:hAnsi="Times New Roman" w:cs="Times New Roman"/>
+          <w:b/>
+          <w:sz w:val="30"/>
+          <w:szCs w:val="30"/>
+        </w:rPr>
+        <w:t>Tree</w:t>
+      </w:r>
+      <w:r>
+        <w:rPr>
+          <w:rFonts w:ascii="Times New Roman" w:eastAsia="PMingLiU-ExtB" w:hAnsi="Times New Roman" w:cs="Times New Roman"/>
+          <w:b/>
+          <w:sz w:val="30"/>
+          <w:szCs w:val="30"/>
+        </w:rPr>
+        <w:t>s</w:t>
+      </w:r>
+      <w:r>
+        <w:rPr>
+          <w:rFonts w:ascii="Times New Roman" w:eastAsia="PMingLiU-ExtB" w:hAnsi="Times New Roman" w:cs="Times New Roman"/>
+          <w:b/>
+          <w:sz w:val="30"/>
+          <w:szCs w:val="30"/>
+        </w:rPr>
+        <w:t>, Hash Tables, and Index Files.</w:t>
       </w:r>
     </w:p>
     <w:p>
@@ -52,6 +88,26 @@
           <w:rFonts w:ascii="Times New Roman" w:eastAsia="PMingLiU-ExtB" w:hAnsi="Times New Roman" w:cs="Times New Roman"/>
         </w:rPr>
         <w:t>Devon Upton</w:t>
+      </w:r>
+      <w:r>
+        <w:rPr>
+          <w:rFonts w:ascii="Times New Roman" w:eastAsia="PMingLiU-ExtB" w:hAnsi="Times New Roman" w:cs="Times New Roman"/>
+        </w:rPr>
+        <w:t xml:space="preserve"> (</w:t>
+      </w:r>
+      <w:proofErr w:type="spellStart"/>
+      <w:r>
+        <w:rPr>
+          <w:rFonts w:ascii="Times New Roman" w:eastAsia="PMingLiU-ExtB" w:hAnsi="Times New Roman" w:cs="Times New Roman"/>
+        </w:rPr>
+        <w:t>doupton</w:t>
+      </w:r>
+      <w:proofErr w:type="spellEnd"/>
+      <w:r>
+        <w:rPr>
+          <w:rFonts w:ascii="Times New Roman" w:eastAsia="PMingLiU-ExtB" w:hAnsi="Times New Roman" w:cs="Times New Roman"/>
+        </w:rPr>
+        <w:t>)</w:t>
       </w:r>
       <w:r>
         <w:rPr>
@@ -60,16 +116,38 @@
         <w:br/>
         <w:t xml:space="preserve"> Bennett Hreherchuk</w:t>
       </w:r>
-    </w:p>
-    <w:p>
-      <w:pPr>
-        <w:rPr>
-          <w:rFonts w:ascii="Times New Roman" w:eastAsia="PMingLiU-ExtB" w:hAnsi="Times New Roman" w:cs="Times New Roman"/>
-        </w:rPr>
-      </w:pPr>
-      <w:r>
-        <w:rPr>
-          <w:rFonts w:ascii="Times New Roman" w:eastAsia="PMingLiU-ExtB" w:hAnsi="Times New Roman" w:cs="Times New Roman"/>
+      <w:r>
+        <w:rPr>
+          <w:rFonts w:ascii="Times New Roman" w:eastAsia="PMingLiU-ExtB" w:hAnsi="Times New Roman" w:cs="Times New Roman"/>
+        </w:rPr>
+        <w:t xml:space="preserve"> (</w:t>
+      </w:r>
+      <w:proofErr w:type="spellStart"/>
+      <w:r>
+        <w:rPr>
+          <w:rFonts w:ascii="Times New Roman" w:eastAsia="PMingLiU-ExtB" w:hAnsi="Times New Roman" w:cs="Times New Roman"/>
+        </w:rPr>
+        <w:t>hreherch</w:t>
+      </w:r>
+      <w:proofErr w:type="spellEnd"/>
+      <w:r>
+        <w:rPr>
+          <w:rFonts w:ascii="Times New Roman" w:eastAsia="PMingLiU-ExtB" w:hAnsi="Times New Roman" w:cs="Times New Roman"/>
+        </w:rPr>
+        <w:t>)</w:t>
+      </w:r>
+    </w:p>
+    <w:p>
+      <w:pPr>
+        <w:rPr>
+          <w:rFonts w:ascii="Times New Roman" w:eastAsia="PMingLiU-ExtB" w:hAnsi="Times New Roman" w:cs="Times New Roman"/>
+          <w:b/>
+        </w:rPr>
+      </w:pPr>
+      <w:r>
+        <w:rPr>
+          <w:rFonts w:ascii="Times New Roman" w:eastAsia="PMingLiU-ExtB" w:hAnsi="Times New Roman" w:cs="Times New Roman"/>
+          <w:b/>
         </w:rPr>
         <w:t>Summary</w:t>
       </w:r>
@@ -175,9 +253,18 @@
           <w:rFonts w:ascii="Times New Roman" w:eastAsia="PMingLiU-ExtB" w:hAnsi="Times New Roman" w:cs="Times New Roman"/>
         </w:rPr>
       </w:pPr>
-      <w:r>
-        <w:rPr>
-          <w:rFonts w:ascii="Times New Roman" w:eastAsia="PMingLiU-ExtB" w:hAnsi="Times New Roman" w:cs="Times New Roman"/>
+    </w:p>
+    <w:p>
+      <w:pPr>
+        <w:rPr>
+          <w:rFonts w:ascii="Times New Roman" w:eastAsia="PMingLiU-ExtB" w:hAnsi="Times New Roman" w:cs="Times New Roman"/>
+          <w:b/>
+        </w:rPr>
+      </w:pPr>
+      <w:r>
+        <w:rPr>
+          <w:rFonts w:ascii="Times New Roman" w:eastAsia="PMingLiU-ExtB" w:hAnsi="Times New Roman" w:cs="Times New Roman"/>
+          <w:b/>
         </w:rPr>
         <w:t>Purpose</w:t>
       </w:r>
@@ -193,8 +280,86 @@
           <w:rFonts w:ascii="Times New Roman" w:eastAsia="PMingLiU-ExtB" w:hAnsi="Times New Roman" w:cs="Times New Roman"/>
         </w:rPr>
         <w:tab/>
-        <w:t>To explore what the strengths of these databases are compared to these queries.</w:t>
-      </w:r>
+        <w:t>To exp</w:t>
+      </w:r>
+      <w:r>
+        <w:rPr>
+          <w:rFonts w:ascii="Times New Roman" w:eastAsia="PMingLiU-ExtB" w:hAnsi="Times New Roman" w:cs="Times New Roman"/>
+        </w:rPr>
+        <w:t>lore what the strengths of various</w:t>
+      </w:r>
+      <w:r>
+        <w:rPr>
+          <w:rFonts w:ascii="Times New Roman" w:eastAsia="PMingLiU-ExtB" w:hAnsi="Times New Roman" w:cs="Times New Roman"/>
+        </w:rPr>
+        <w:t xml:space="preserve"> database</w:t>
+      </w:r>
+      <w:r>
+        <w:rPr>
+          <w:rFonts w:ascii="Times New Roman" w:eastAsia="PMingLiU-ExtB" w:hAnsi="Times New Roman" w:cs="Times New Roman"/>
+        </w:rPr>
+        <w:t xml:space="preserve"> types</w:t>
+      </w:r>
+      <w:r>
+        <w:rPr>
+          <w:rFonts w:ascii="Times New Roman" w:eastAsia="PMingLiU-ExtB" w:hAnsi="Times New Roman" w:cs="Times New Roman"/>
+        </w:rPr>
+        <w:t xml:space="preserve"> are</w:t>
+      </w:r>
+      <w:r>
+        <w:rPr>
+          <w:rFonts w:ascii="Times New Roman" w:eastAsia="PMingLiU-ExtB" w:hAnsi="Times New Roman" w:cs="Times New Roman"/>
+        </w:rPr>
+        <w:t xml:space="preserve"> with respec</w:t>
+      </w:r>
+      <w:r>
+        <w:rPr>
+          <w:rFonts w:ascii="Times New Roman" w:eastAsia="PMingLiU-ExtB" w:hAnsi="Times New Roman" w:cs="Times New Roman"/>
+        </w:rPr>
+        <w:t xml:space="preserve">t to </w:t>
+      </w:r>
+      <w:r>
+        <w:rPr>
+          <w:rFonts w:ascii="Times New Roman" w:eastAsia="PMingLiU-ExtB" w:hAnsi="Times New Roman" w:cs="Times New Roman"/>
+        </w:rPr>
+        <w:t>typical queries run on databases.</w:t>
+      </w:r>
+    </w:p>
+    <w:p>
+      <w:pPr>
+        <w:rPr>
+          <w:rFonts w:ascii="Times New Roman" w:eastAsia="PMingLiU-ExtB" w:hAnsi="Times New Roman" w:cs="Times New Roman"/>
+        </w:rPr>
+      </w:pPr>
+    </w:p>
+    <w:p>
+      <w:pPr>
+        <w:rPr>
+          <w:rFonts w:ascii="Times New Roman" w:eastAsia="PMingLiU-ExtB" w:hAnsi="Times New Roman" w:cs="Times New Roman"/>
+        </w:rPr>
+      </w:pPr>
+    </w:p>
+    <w:p>
+      <w:pPr>
+        <w:rPr>
+          <w:rFonts w:ascii="Times New Roman" w:eastAsia="PMingLiU-ExtB" w:hAnsi="Times New Roman" w:cs="Times New Roman"/>
+          <w:b/>
+        </w:rPr>
+      </w:pPr>
+      <w:r>
+        <w:rPr>
+          <w:rFonts w:ascii="Times New Roman" w:eastAsia="PMingLiU-ExtB" w:hAnsi="Times New Roman" w:cs="Times New Roman"/>
+          <w:b/>
+        </w:rPr>
+        <w:t>Method</w:t>
+      </w:r>
+    </w:p>
+    <w:p>
+      <w:pPr>
+        <w:rPr>
+          <w:rFonts w:ascii="Times New Roman" w:eastAsia="PMingLiU-ExtB" w:hAnsi="Times New Roman" w:cs="Times New Roman"/>
+        </w:rPr>
+      </w:pPr>
       <w:r>
         <w:rPr>
           <w:rFonts w:ascii="Times New Roman" w:eastAsia="PMingLiU-ExtB" w:hAnsi="Times New Roman" w:cs="Times New Roman"/>
@@ -205,22 +370,121 @@
         <w:rPr>
           <w:rFonts w:ascii="Times New Roman" w:eastAsia="PMingLiU-ExtB" w:hAnsi="Times New Roman" w:cs="Times New Roman"/>
         </w:rPr>
-        <w:t>s</w:t>
+        <w:t xml:space="preserve">We used python3 and the bsddb3 library for </w:t>
+      </w:r>
+      <w:r>
+        <w:rPr>
+          <w:rFonts w:ascii="Times New Roman" w:eastAsia="PMingLiU-ExtB" w:hAnsi="Times New Roman" w:cs="Times New Roman"/>
+        </w:rPr>
+        <w:t xml:space="preserve">BDB </w:t>
+      </w:r>
+      <w:r>
+        <w:rPr>
+          <w:rFonts w:ascii="Times New Roman" w:eastAsia="PMingLiU-ExtB" w:hAnsi="Times New Roman" w:cs="Times New Roman"/>
+        </w:rPr>
+        <w:t>implementation in our</w:t>
+      </w:r>
+      <w:r>
+        <w:rPr>
+          <w:rFonts w:ascii="Times New Roman" w:eastAsia="PMingLiU-ExtB" w:hAnsi="Times New Roman" w:cs="Times New Roman"/>
+        </w:rPr>
+        <w:t xml:space="preserve"> python</w:t>
+      </w:r>
+      <w:r>
+        <w:rPr>
+          <w:rFonts w:ascii="Times New Roman" w:eastAsia="PMingLiU-ExtB" w:hAnsi="Times New Roman" w:cs="Times New Roman"/>
+        </w:rPr>
+        <w:t xml:space="preserve"> file called </w:t>
+      </w:r>
+      <w:proofErr w:type="spellStart"/>
+      <w:r>
+        <w:rPr>
+          <w:rFonts w:ascii="Times New Roman" w:eastAsia="PMingLiU-ExtB" w:hAnsi="Times New Roman" w:cs="Times New Roman"/>
+          <w:i/>
+        </w:rPr>
+        <w:t>mydbtest</w:t>
+      </w:r>
+      <w:proofErr w:type="spellEnd"/>
+      <w:r>
+        <w:rPr>
+          <w:rFonts w:ascii="Times New Roman" w:eastAsia="PMingLiU-ExtB" w:hAnsi="Times New Roman" w:cs="Times New Roman"/>
+        </w:rPr>
+        <w:t>. We created a terminal interface that could build a database based on the command line argument and allow for the three types of searches based on</w:t>
+      </w:r>
+      <w:r>
+        <w:rPr>
+          <w:rFonts w:ascii="Times New Roman" w:eastAsia="PMingLiU-ExtB" w:hAnsi="Times New Roman" w:cs="Times New Roman"/>
+        </w:rPr>
+        <w:t xml:space="preserve"> </w:t>
+      </w:r>
+      <w:proofErr w:type="spellStart"/>
+      <w:r>
+        <w:rPr>
+          <w:rFonts w:ascii="Times New Roman" w:eastAsia="PMingLiU-ExtB" w:hAnsi="Times New Roman" w:cs="Times New Roman"/>
+        </w:rPr>
+        <w:t>stdin</w:t>
+      </w:r>
+      <w:proofErr w:type="spellEnd"/>
+      <w:r>
+        <w:rPr>
+          <w:rFonts w:ascii="Times New Roman" w:eastAsia="PMingLiU-ExtB" w:hAnsi="Times New Roman" w:cs="Times New Roman"/>
+        </w:rPr>
+        <w:t xml:space="preserve"> input from the terminal.</w:t>
+      </w:r>
+    </w:p>
+    <w:p>
+      <w:pPr>
+        <w:rPr>
+          <w:rFonts w:ascii="Times New Roman" w:eastAsia="PMingLiU-ExtB" w:hAnsi="Times New Roman" w:cs="Times New Roman"/>
+        </w:rPr>
+      </w:pPr>
+      <w:r>
+        <w:rPr>
+          <w:rFonts w:ascii="Times New Roman" w:eastAsia="PMingLiU-ExtB" w:hAnsi="Times New Roman" w:cs="Times New Roman"/>
+        </w:rPr>
+        <w:tab/>
+        <w:t xml:space="preserve">For the testing purposes we modified the code of </w:t>
+      </w:r>
+      <w:proofErr w:type="spellStart"/>
+      <w:r>
+        <w:rPr>
+          <w:rFonts w:ascii="Times New Roman" w:eastAsia="PMingLiU-ExtB" w:hAnsi="Times New Roman" w:cs="Times New Roman"/>
+          <w:i/>
+        </w:rPr>
+        <w:t>mydbtest</w:t>
+      </w:r>
+      <w:proofErr w:type="spellEnd"/>
+      <w:r>
+        <w:rPr>
+          <w:rFonts w:ascii="Times New Roman" w:eastAsia="PMingLiU-ExtB" w:hAnsi="Times New Roman" w:cs="Times New Roman"/>
+        </w:rPr>
+        <w:t xml:space="preserve"> to allow for input of the keys/data through function calls and had the functions return the time it took for the search to complete. With this we could create a dictionary of database</w:t>
+      </w:r>
+      <w:r>
+        <w:rPr>
+          <w:rFonts w:ascii="Times New Roman" w:eastAsia="PMingLiU-ExtB" w:hAnsi="Times New Roman" w:cs="Times New Roman"/>
+        </w:rPr>
+        <w:t xml:space="preserve"> entries as it was gen</w:t>
       </w:r>
       <w:bookmarkStart w:id="0" w:name="_GoBack"/>
       <w:bookmarkEnd w:id="0"/>
-    </w:p>
-    <w:p>
-      <w:pPr>
-        <w:rPr>
-          <w:rFonts w:ascii="Times New Roman" w:eastAsia="PMingLiU-ExtB" w:hAnsi="Times New Roman" w:cs="Times New Roman"/>
-        </w:rPr>
-      </w:pPr>
-      <w:r>
-        <w:rPr>
-          <w:rFonts w:ascii="Times New Roman" w:eastAsia="PMingLiU-ExtB" w:hAnsi="Times New Roman" w:cs="Times New Roman"/>
-        </w:rPr>
-        <w:t>Method</w:t>
+      <w:r>
+        <w:rPr>
+          <w:rFonts w:ascii="Times New Roman" w:eastAsia="PMingLiU-ExtB" w:hAnsi="Times New Roman" w:cs="Times New Roman"/>
+        </w:rPr>
+        <w:t>erated then</w:t>
+      </w:r>
+      <w:r>
+        <w:rPr>
+          <w:rFonts w:ascii="Times New Roman" w:eastAsia="PMingLiU-ExtB" w:hAnsi="Times New Roman" w:cs="Times New Roman"/>
+        </w:rPr>
+        <w:t xml:space="preserve"> randomly select keys and datum to use with</w:t>
+      </w:r>
+      <w:r>
+        <w:rPr>
+          <w:rFonts w:ascii="Times New Roman" w:eastAsia="PMingLiU-ExtB" w:hAnsi="Times New Roman" w:cs="Times New Roman"/>
+        </w:rPr>
+        <w:t xml:space="preserve"> testing.</w:t>
       </w:r>
     </w:p>
     <w:p>
@@ -234,17 +498,57 @@
           <w:rFonts w:ascii="Times New Roman" w:eastAsia="PMingLiU-ExtB" w:hAnsi="Times New Roman" w:cs="Times New Roman"/>
         </w:rPr>
         <w:tab/>
-      </w:r>
-    </w:p>
-    <w:p>
-      <w:pPr>
-        <w:rPr>
-          <w:rFonts w:ascii="Times New Roman" w:eastAsia="PMingLiU-ExtB" w:hAnsi="Times New Roman" w:cs="Times New Roman"/>
-        </w:rPr>
-      </w:pPr>
-      <w:r>
-        <w:rPr>
-          <w:rFonts w:ascii="Times New Roman" w:eastAsia="PMingLiU-ExtB" w:hAnsi="Times New Roman" w:cs="Times New Roman"/>
+        <w:t xml:space="preserve">For each query and each data structure we tested 4 random queries (of either key, data, or a range that produced 100-200 results) to the database and took the average </w:t>
+      </w:r>
+      <w:r>
+        <w:rPr>
+          <w:rFonts w:ascii="Times New Roman" w:eastAsia="PMingLiU-ExtB" w:hAnsi="Times New Roman" w:cs="Times New Roman"/>
+        </w:rPr>
+        <w:t xml:space="preserve">time </w:t>
+      </w:r>
+      <w:r>
+        <w:rPr>
+          <w:rFonts w:ascii="Times New Roman" w:eastAsia="PMingLiU-ExtB" w:hAnsi="Times New Roman" w:cs="Times New Roman"/>
+        </w:rPr>
+        <w:t>of</w:t>
+      </w:r>
+      <w:r>
+        <w:rPr>
+          <w:rFonts w:ascii="Times New Roman" w:eastAsia="PMingLiU-ExtB" w:hAnsi="Times New Roman" w:cs="Times New Roman"/>
+        </w:rPr>
+        <w:t xml:space="preserve"> the</w:t>
+      </w:r>
+      <w:r>
+        <w:rPr>
+          <w:rFonts w:ascii="Times New Roman" w:eastAsia="PMingLiU-ExtB" w:hAnsi="Times New Roman" w:cs="Times New Roman"/>
+        </w:rPr>
+        <w:t xml:space="preserve"> tests, collecting the results </w:t>
+      </w:r>
+      <w:r>
+        <w:rPr>
+          <w:rFonts w:ascii="Times New Roman" w:eastAsia="PMingLiU-ExtB" w:hAnsi="Times New Roman" w:cs="Times New Roman"/>
+        </w:rPr>
+        <w:t>and writing it into table 1 below.</w:t>
+      </w:r>
+    </w:p>
+    <w:p>
+      <w:pPr>
+        <w:rPr>
+          <w:rFonts w:ascii="Times New Roman" w:eastAsia="PMingLiU-ExtB" w:hAnsi="Times New Roman" w:cs="Times New Roman"/>
+        </w:rPr>
+      </w:pPr>
+    </w:p>
+    <w:p>
+      <w:pPr>
+        <w:rPr>
+          <w:rFonts w:ascii="Times New Roman" w:eastAsia="PMingLiU-ExtB" w:hAnsi="Times New Roman" w:cs="Times New Roman"/>
+          <w:b/>
+        </w:rPr>
+      </w:pPr>
+      <w:r>
+        <w:rPr>
+          <w:rFonts w:ascii="Times New Roman" w:eastAsia="PMingLiU-ExtB" w:hAnsi="Times New Roman" w:cs="Times New Roman"/>
+          <w:b/>
         </w:rPr>
         <w:t>Result</w:t>
       </w:r>
@@ -288,25 +592,7 @@
                 <w:sz w:val="26"/>
                 <w:szCs w:val="26"/>
               </w:rPr>
-              <w:t xml:space="preserve">Table 1: </w:t>
-            </w:r>
-            <w:r>
-              <w:rPr>
-                <w:rFonts w:ascii="Times New Roman" w:eastAsia="PMingLiU-ExtB" w:hAnsi="Times New Roman" w:cs="Times New Roman"/>
-                <w:b/>
-                <w:sz w:val="26"/>
-                <w:szCs w:val="26"/>
-              </w:rPr>
-              <w:t xml:space="preserve">Queries and their time taken </w:t>
-            </w:r>
-            <w:r>
-              <w:rPr>
-                <w:rFonts w:ascii="Times New Roman" w:eastAsia="PMingLiU-ExtB" w:hAnsi="Times New Roman" w:cs="Times New Roman"/>
-                <w:b/>
-                <w:sz w:val="26"/>
-                <w:szCs w:val="26"/>
-              </w:rPr>
-              <w:t xml:space="preserve">with various data structures </w:t>
+              <w:t xml:space="preserve">Table 1: Queries and their time taken with various data structures </w:t>
             </w:r>
             <w:r>
               <w:rPr>
@@ -395,12 +681,14 @@
                       <w:rFonts w:ascii="Times New Roman" w:eastAsia="PMingLiU-ExtB" w:hAnsi="Times New Roman" w:cs="Times New Roman"/>
                     </w:rPr>
                   </w:pPr>
+                  <w:proofErr w:type="spellStart"/>
                   <w:r>
                     <w:rPr>
                       <w:rFonts w:ascii="Times New Roman" w:eastAsia="PMingLiU-ExtB" w:hAnsi="Times New Roman" w:cs="Times New Roman"/>
                     </w:rPr>
                     <w:t>BTree</w:t>
                   </w:r>
+                  <w:proofErr w:type="spellEnd"/>
                 </w:p>
               </w:tc>
               <w:tc>
@@ -472,12 +760,6 @@
                       <w:rFonts w:ascii="Times New Roman" w:eastAsia="PMingLiU-ExtB" w:hAnsi="Times New Roman" w:cs="Times New Roman"/>
                     </w:rPr>
                   </w:pPr>
-                  <w:r>
-                    <w:rPr>
-                      <w:rFonts w:ascii="Times New Roman" w:eastAsia="PMingLiU-ExtB" w:hAnsi="Times New Roman" w:cs="Times New Roman"/>
-                    </w:rPr>
-                    <w:t>147.0</w:t>
-                  </w:r>
                 </w:p>
               </w:tc>
               <w:tc>
@@ -490,12 +772,6 @@
                       <w:rFonts w:ascii="Times New Roman" w:eastAsia="PMingLiU-ExtB" w:hAnsi="Times New Roman" w:cs="Times New Roman"/>
                     </w:rPr>
                   </w:pPr>
-                  <w:r>
-                    <w:rPr>
-                      <w:rFonts w:ascii="Times New Roman" w:eastAsia="PMingLiU-ExtB" w:hAnsi="Times New Roman" w:cs="Times New Roman"/>
-                    </w:rPr>
-                    <w:t>593537.0</w:t>
-                  </w:r>
                 </w:p>
               </w:tc>
               <w:tc>
@@ -508,12 +784,6 @@
                       <w:rFonts w:ascii="Times New Roman" w:eastAsia="PMingLiU-ExtB" w:hAnsi="Times New Roman" w:cs="Times New Roman"/>
                     </w:rPr>
                   </w:pPr>
-                  <w:r>
-                    <w:rPr>
-                      <w:rFonts w:ascii="Times New Roman" w:eastAsia="PMingLiU-ExtB" w:hAnsi="Times New Roman" w:cs="Times New Roman"/>
-                    </w:rPr>
-                    <w:t>1663.5</w:t>
-                  </w:r>
                 </w:p>
               </w:tc>
             </w:tr>
@@ -546,12 +816,6 @@
                       <w:rFonts w:ascii="Times New Roman" w:eastAsia="PMingLiU-ExtB" w:hAnsi="Times New Roman" w:cs="Times New Roman"/>
                     </w:rPr>
                   </w:pPr>
-                  <w:r>
-                    <w:rPr>
-                      <w:rFonts w:ascii="Times New Roman" w:eastAsia="PMingLiU-ExtB" w:hAnsi="Times New Roman" w:cs="Times New Roman"/>
-                    </w:rPr>
-                    <w:t>131.5</w:t>
-                  </w:r>
                 </w:p>
               </w:tc>
               <w:tc>
@@ -564,12 +828,6 @@
                       <w:rFonts w:ascii="Times New Roman" w:eastAsia="PMingLiU-ExtB" w:hAnsi="Times New Roman" w:cs="Times New Roman"/>
                     </w:rPr>
                   </w:pPr>
-                  <w:r>
-                    <w:rPr>
-                      <w:rFonts w:ascii="Times New Roman" w:eastAsia="PMingLiU-ExtB" w:hAnsi="Times New Roman" w:cs="Times New Roman"/>
-                    </w:rPr>
-                    <w:t>790365</w:t>
-                  </w:r>
                 </w:p>
               </w:tc>
               <w:tc>
@@ -582,12 +840,6 @@
                       <w:rFonts w:ascii="Times New Roman" w:eastAsia="PMingLiU-ExtB" w:hAnsi="Times New Roman" w:cs="Times New Roman"/>
                     </w:rPr>
                   </w:pPr>
-                  <w:r>
-                    <w:rPr>
-                      <w:rFonts w:ascii="Times New Roman" w:eastAsia="PMingLiU-ExtB" w:hAnsi="Times New Roman" w:cs="Times New Roman"/>
-                    </w:rPr>
-                    <w:t>825484.75</w:t>
-                  </w:r>
                 </w:p>
               </w:tc>
             </w:tr>
@@ -620,12 +872,6 @@
                       <w:rFonts w:ascii="Times New Roman" w:eastAsia="PMingLiU-ExtB" w:hAnsi="Times New Roman" w:cs="Times New Roman"/>
                     </w:rPr>
                   </w:pPr>
-                  <w:r>
-                    <w:rPr>
-                      <w:rFonts w:ascii="Times New Roman" w:eastAsia="PMingLiU-ExtB" w:hAnsi="Times New Roman" w:cs="Times New Roman"/>
-                    </w:rPr>
-                    <w:t>143.0</w:t>
-                  </w:r>
                 </w:p>
               </w:tc>
               <w:tc>
@@ -638,12 +884,6 @@
                       <w:rFonts w:ascii="Times New Roman" w:eastAsia="PMingLiU-ExtB" w:hAnsi="Times New Roman" w:cs="Times New Roman"/>
                     </w:rPr>
                   </w:pPr>
-                  <w:r>
-                    <w:rPr>
-                      <w:rFonts w:ascii="Times New Roman" w:eastAsia="PMingLiU-ExtB" w:hAnsi="Times New Roman" w:cs="Times New Roman"/>
-                    </w:rPr>
-                    <w:t>179.0</w:t>
-                  </w:r>
                 </w:p>
               </w:tc>
               <w:tc>
@@ -656,12 +896,6 @@
                       <w:rFonts w:ascii="Times New Roman" w:eastAsia="PMingLiU-ExtB" w:hAnsi="Times New Roman" w:cs="Times New Roman"/>
                     </w:rPr>
                   </w:pPr>
-                  <w:r>
-                    <w:rPr>
-                      <w:rFonts w:ascii="Times New Roman" w:eastAsia="PMingLiU-ExtB" w:hAnsi="Times New Roman" w:cs="Times New Roman"/>
-                    </w:rPr>
-                    <w:t>1826.0</w:t>
-                  </w:r>
                 </w:p>
               </w:tc>
             </w:tr>
@@ -680,18 +914,20 @@
       <w:pPr>
         <w:rPr>
           <w:rFonts w:ascii="Times New Roman" w:eastAsia="PMingLiU-ExtB" w:hAnsi="Times New Roman" w:cs="Times New Roman"/>
-        </w:rPr>
-      </w:pPr>
-    </w:p>
-    <w:p>
-      <w:pPr>
-        <w:rPr>
-          <w:rFonts w:ascii="Times New Roman" w:eastAsia="PMingLiU-ExtB" w:hAnsi="Times New Roman" w:cs="Times New Roman"/>
-        </w:rPr>
-      </w:pPr>
-      <w:r>
-        <w:rPr>
-          <w:rFonts w:ascii="Times New Roman" w:eastAsia="PMingLiU-ExtB" w:hAnsi="Times New Roman" w:cs="Times New Roman"/>
+          <w:b/>
+        </w:rPr>
+      </w:pPr>
+      <w:r>
+        <w:rPr>
+          <w:rFonts w:ascii="Times New Roman" w:eastAsia="PMingLiU-ExtB" w:hAnsi="Times New Roman" w:cs="Times New Roman"/>
+        </w:rPr>
+        <w:lastRenderedPageBreak/>
+        <w:br/>
+      </w:r>
+      <w:r>
+        <w:rPr>
+          <w:rFonts w:ascii="Times New Roman" w:eastAsia="PMingLiU-ExtB" w:hAnsi="Times New Roman" w:cs="Times New Roman"/>
+          <w:b/>
         </w:rPr>
         <w:t>Discussion</w:t>
       </w:r>
@@ -706,7 +942,132 @@
         <w:rPr>
           <w:rFonts w:ascii="Times New Roman" w:eastAsia="PMingLiU-ExtB" w:hAnsi="Times New Roman" w:cs="Times New Roman"/>
         </w:rPr>
+        <w:tab/>
+      </w:r>
+      <w:r>
+        <w:rPr>
+          <w:rFonts w:ascii="Times New Roman" w:eastAsia="PMingLiU-ExtB" w:hAnsi="Times New Roman" w:cs="Times New Roman"/>
+        </w:rPr>
+        <w:t>From table 1 it is clear to see that Hash tables excel at key searching while failing to be as successful as other data structures in the other two queries.</w:t>
+      </w:r>
+    </w:p>
+    <w:p>
+      <w:pPr>
+        <w:rPr>
+          <w:rFonts w:ascii="Times New Roman" w:eastAsia="PMingLiU-ExtB" w:hAnsi="Times New Roman" w:cs="Times New Roman"/>
+        </w:rPr>
+      </w:pPr>
+      <w:r>
+        <w:rPr>
+          <w:rFonts w:ascii="Times New Roman" w:eastAsia="PMingLiU-ExtB" w:hAnsi="Times New Roman" w:cs="Times New Roman"/>
+        </w:rPr>
+        <w:tab/>
+        <w:t>B-Trees also succeed in key searching, while b</w:t>
+      </w:r>
+      <w:r>
+        <w:rPr>
+          <w:rFonts w:ascii="Times New Roman" w:eastAsia="PMingLiU-ExtB" w:hAnsi="Times New Roman" w:cs="Times New Roman"/>
+        </w:rPr>
+        <w:t>eing quick at range searching. However, i</w:t>
+      </w:r>
+      <w:r>
+        <w:rPr>
+          <w:rFonts w:ascii="Times New Roman" w:eastAsia="PMingLiU-ExtB" w:hAnsi="Times New Roman" w:cs="Times New Roman"/>
+        </w:rPr>
+        <w:t>t appears that B-Trees also fails to produce data search results in a reasonable time.</w:t>
+      </w:r>
+    </w:p>
+    <w:p>
+      <w:pPr>
+        <w:ind w:firstLine="720"/>
+        <w:rPr>
+          <w:rFonts w:ascii="Times New Roman" w:eastAsia="PMingLiU-ExtB" w:hAnsi="Times New Roman" w:cs="Times New Roman"/>
+        </w:rPr>
+      </w:pPr>
+      <w:r>
+        <w:rPr>
+          <w:rFonts w:ascii="Times New Roman" w:eastAsia="PMingLiU-ExtB" w:hAnsi="Times New Roman" w:cs="Times New Roman"/>
+        </w:rPr>
+        <w:t>For the index file, we found that a B-Tree primary database associated with a secondary hash database as the index file produced very reasonable results for all three queries. We used the index file only for data searching, while maintaining use of the B-Tree for key searching and range searching. As a result, the setup with the index file caused data searching to be thousands of times faster than just B-Tree or hash tables alone.</w:t>
+      </w:r>
+    </w:p>
+    <w:p>
+      <w:pPr>
+        <w:ind w:firstLine="720"/>
+        <w:rPr>
+          <w:rFonts w:ascii="Times New Roman" w:eastAsia="PMingLiU-ExtB" w:hAnsi="Times New Roman" w:cs="Times New Roman"/>
+        </w:rPr>
+      </w:pPr>
+    </w:p>
+    <w:p>
+      <w:pPr>
+        <w:rPr>
+          <w:rFonts w:ascii="Times New Roman" w:eastAsia="PMingLiU-ExtB" w:hAnsi="Times New Roman" w:cs="Times New Roman"/>
+          <w:b/>
+        </w:rPr>
+      </w:pPr>
+      <w:r>
+        <w:rPr>
+          <w:rFonts w:ascii="Times New Roman" w:eastAsia="PMingLiU-ExtB" w:hAnsi="Times New Roman" w:cs="Times New Roman"/>
+          <w:b/>
+        </w:rPr>
         <w:t>Conclusion</w:t>
+      </w:r>
+    </w:p>
+    <w:p>
+      <w:pPr>
+        <w:ind w:firstLine="720"/>
+        <w:rPr>
+          <w:rFonts w:ascii="Times New Roman" w:eastAsia="PMingLiU-ExtB" w:hAnsi="Times New Roman" w:cs="Times New Roman"/>
+        </w:rPr>
+      </w:pPr>
+      <w:r>
+        <w:rPr>
+          <w:rFonts w:ascii="Times New Roman" w:eastAsia="PMingLiU-ExtB" w:hAnsi="Times New Roman" w:cs="Times New Roman"/>
+        </w:rPr>
+        <w:t>T</w:t>
+      </w:r>
+      <w:r>
+        <w:rPr>
+          <w:rFonts w:ascii="Times New Roman" w:eastAsia="PMingLiU-ExtB" w:hAnsi="Times New Roman" w:cs="Times New Roman"/>
+        </w:rPr>
+        <w:t>he most well rounded</w:t>
+      </w:r>
+      <w:r>
+        <w:rPr>
+          <w:rFonts w:ascii="Times New Roman" w:eastAsia="PMingLiU-ExtB" w:hAnsi="Times New Roman" w:cs="Times New Roman"/>
+        </w:rPr>
+        <w:t xml:space="preserve"> database from our testing appears to be the B-Tree with the hashing index file as it can perform all three queries faster than a B-Tree or hash table </w:t>
+      </w:r>
+      <w:r>
+        <w:rPr>
+          <w:rFonts w:ascii="Times New Roman" w:eastAsia="PMingLiU-ExtB" w:hAnsi="Times New Roman" w:cs="Times New Roman"/>
+        </w:rPr>
+        <w:t>alone,</w:t>
+      </w:r>
+      <w:r>
+        <w:rPr>
+          <w:rFonts w:ascii="Times New Roman" w:eastAsia="PMingLiU-ExtB" w:hAnsi="Times New Roman" w:cs="Times New Roman"/>
+        </w:rPr>
+        <w:t xml:space="preserve"> with respect to data search at least. While this i</w:t>
+      </w:r>
+      <w:r>
+        <w:rPr>
+          <w:rFonts w:ascii="Times New Roman" w:eastAsia="PMingLiU-ExtB" w:hAnsi="Times New Roman" w:cs="Times New Roman"/>
+        </w:rPr>
+        <w:t>s good, we never took into account</w:t>
+      </w:r>
+      <w:r>
+        <w:rPr>
+          <w:rFonts w:ascii="Times New Roman" w:eastAsia="PMingLiU-ExtB" w:hAnsi="Times New Roman" w:cs="Times New Roman"/>
+        </w:rPr>
+        <w:t xml:space="preserve"> the memory costs, size of the databases, or the </w:t>
+      </w:r>
+      <w:r>
+        <w:rPr>
+          <w:rFonts w:ascii="Times New Roman" w:eastAsia="PMingLiU-ExtB" w:hAnsi="Times New Roman" w:cs="Times New Roman"/>
+        </w:rPr>
+        <w:t>costs of insertion, deletion, and maintenance which could be other indicators of which database to use.</w:t>
       </w:r>
     </w:p>
     <w:sectPr>
@@ -779,7 +1140,7 @@
           <w:rPr>
             <w:noProof/>
           </w:rPr>
-          <w:t>1</w:t>
+          <w:t>2</w:t>
         </w:r>
         <w:r>
           <w:rPr>
@@ -800,6 +1161,9 @@
     <w:pPr>
       <w:pStyle w:val="Footer"/>
     </w:pPr>
+    <w:r>
+      <w:t>CMPUT291 – Winter 2016</w:t>
+    </w:r>
   </w:p>
 </w:ftr>
 </file>
@@ -1425,6 +1789,518 @@
 </w:styles>
 </file>
 
+<file path=word/glossary/document.xml><?xml version="1.0" encoding="utf-8"?>
+<w:glossaryDocument xmlns:wpc="http://schemas.microsoft.com/office/word/2010/wordprocessingCanvas" xmlns:cx="http://schemas.microsoft.com/office/drawing/2014/chartex" xmlns:cx1="http://schemas.microsoft.com/office/drawing/2015/9/8/chartex" xmlns:cx2="http://schemas.microsoft.com/office/drawing/2015/10/21/chartex" xmlns:mc="http://schemas.openxmlformats.org/markup-compatibility/2006" xmlns:o="urn:schemas-microsoft-com:office:office" xmlns:r="http://schemas.openxmlformats.org/officeDocument/2006/relationships" xmlns:m="http://schemas.openxmlformats.org/officeDocument/2006/math" xmlns:v="urn:schemas-microsoft-com:vml" xmlns:wp14="http://schemas.microsoft.com/office/word/2010/wordprocessingDrawing" xmlns:wp="http://schemas.openxmlformats.org/drawingml/2006/wordprocessingDrawing" xmlns:w10="urn:schemas-microsoft-com:office:word" xmlns:w="http://schemas.openxmlformats.org/wordprocessingml/2006/main" xmlns:w14="http://schemas.microsoft.com/office/word/2010/wordml" xmlns:w15="http://schemas.microsoft.com/office/word/2012/wordml" xmlns:w16se="http://schemas.microsoft.com/office/word/2015/wordml/symex" xmlns:wpg="http://schemas.microsoft.com/office/word/2010/wordprocessingGroup" xmlns:wpi="http://schemas.microsoft.com/office/word/2010/wordprocessingInk" xmlns:wne="http://schemas.microsoft.com/office/word/2006/wordml" xmlns:wps="http://schemas.microsoft.com/office/word/2010/wordprocessingShape" mc:Ignorable="w14 w15 w16se wp14"/>
+</file>
+
+<file path=word/glossary/fontTable.xml><?xml version="1.0" encoding="utf-8"?>
+<w:fonts xmlns:mc="http://schemas.openxmlformats.org/markup-compatibility/2006" xmlns:r="http://schemas.openxmlformats.org/officeDocument/2006/relationships" xmlns:w="http://schemas.openxmlformats.org/wordprocessingml/2006/main" xmlns:w14="http://schemas.microsoft.com/office/word/2010/wordml" xmlns:w15="http://schemas.microsoft.com/office/word/2012/wordml" xmlns:w16se="http://schemas.microsoft.com/office/word/2015/wordml/symex" mc:Ignorable="w14 w15 w16se">
+  <w:font w:name="Times New Roman">
+    <w:panose1 w:val="02020603050405020304"/>
+    <w:charset w:val="00"/>
+    <w:family w:val="roman"/>
+    <w:pitch w:val="variable"/>
+    <w:sig w:usb0="E0002AFF" w:usb1="C0007843" w:usb2="00000009" w:usb3="00000000" w:csb0="000001FF" w:csb1="00000000"/>
+  </w:font>
+  <w:font w:name="Calibri">
+    <w:panose1 w:val="020F0502020204030204"/>
+    <w:charset w:val="00"/>
+    <w:family w:val="swiss"/>
+    <w:pitch w:val="variable"/>
+    <w:sig w:usb0="E00002FF" w:usb1="4000ACFF" w:usb2="00000001" w:usb3="00000000" w:csb0="0000019F" w:csb1="00000000"/>
+  </w:font>
+  <w:font w:name="PMingLiU-ExtB">
+    <w:panose1 w:val="02020500000000000000"/>
+    <w:charset w:val="88"/>
+    <w:family w:val="roman"/>
+    <w:pitch w:val="variable"/>
+    <w:sig w:usb0="8000002F" w:usb1="0A080008" w:usb2="00000010" w:usb3="00000000" w:csb0="00100001" w:csb1="00000000"/>
+  </w:font>
+  <w:font w:name="Calibri Light">
+    <w:panose1 w:val="020F0302020204030204"/>
+    <w:charset w:val="00"/>
+    <w:family w:val="swiss"/>
+    <w:pitch w:val="variable"/>
+    <w:sig w:usb0="A00002EF" w:usb1="4000207B" w:usb2="00000000" w:usb3="00000000" w:csb0="0000009F" w:csb1="00000000"/>
+  </w:font>
+</w:fonts>
+</file>
+
+<file path=word/glossary/settings.xml><?xml version="1.0" encoding="utf-8"?>
+<w:settings xmlns:mc="http://schemas.openxmlformats.org/markup-compatibility/2006" xmlns:o="urn:schemas-microsoft-com:office:office" xmlns:r="http://schemas.openxmlformats.org/officeDocument/2006/relationships" xmlns:m="http://schemas.openxmlformats.org/officeDocument/2006/math" xmlns:v="urn:schemas-microsoft-com:vml" xmlns:w10="urn:schemas-microsoft-com:office:word" xmlns:w="http://schemas.openxmlformats.org/wordprocessingml/2006/main" xmlns:w14="http://schemas.microsoft.com/office/word/2010/wordml" xmlns:w15="http://schemas.microsoft.com/office/word/2012/wordml" xmlns:w16se="http://schemas.microsoft.com/office/word/2015/wordml/symex" xmlns:sl="http://schemas.openxmlformats.org/schemaLibrary/2006/main" mc:Ignorable="w14 w15 w16se">
+  <w:view w:val="normal"/>
+  <w:defaultTabStop w:val="720"/>
+  <w:characterSpacingControl w:val="doNotCompress"/>
+  <w:compat>
+    <w:useFELayout/>
+    <w:compatSetting w:name="compatibilityMode" w:uri="http://schemas.microsoft.com/office/word" w:val="15"/>
+    <w:compatSetting w:name="overrideTableStyleFontSizeAndJustification" w:uri="http://schemas.microsoft.com/office/word" w:val="1"/>
+    <w:compatSetting w:name="enableOpenTypeFeatures" w:uri="http://schemas.microsoft.com/office/word" w:val="1"/>
+    <w:compatSetting w:name="doNotFlipMirrorIndents" w:uri="http://schemas.microsoft.com/office/word" w:val="1"/>
+    <w:compatSetting w:name="differentiateMultirowTableHeaders" w:uri="http://schemas.microsoft.com/office/word" w:val="1"/>
+  </w:compat>
+  <w:rsids>
+    <w:rsidRoot w:val="00577496"/>
+    <w:rsid w:val="003D102A"/>
+    <w:rsid w:val="00577496"/>
+  </w:rsids>
+  <m:mathPr>
+    <m:mathFont m:val="Cambria Math"/>
+    <m:brkBin m:val="before"/>
+    <m:brkBinSub m:val="--"/>
+    <m:smallFrac m:val="0"/>
+    <m:dispDef/>
+    <m:lMargin m:val="0"/>
+    <m:rMargin m:val="0"/>
+    <m:defJc m:val="centerGroup"/>
+    <m:wrapIndent m:val="1440"/>
+    <m:intLim m:val="subSup"/>
+    <m:naryLim m:val="undOvr"/>
+  </m:mathPr>
+  <w:themeFontLang w:val="en-CA"/>
+  <w:clrSchemeMapping w:bg1="light1" w:t1="dark1" w:bg2="light2" w:t2="dark2" w:accent1="accent1" w:accent2="accent2" w:accent3="accent3" w:accent4="accent4" w:accent5="accent5" w:accent6="accent6" w:hyperlink="hyperlink" w:followedHyperlink="followedHyperlink"/>
+  <w:decimalSymbol w:val="."/>
+  <w:listSeparator w:val=","/>
+  <w15:chartTrackingRefBased/>
+</w:settings>
+</file>
+
+<file path=word/glossary/styles.xml><?xml version="1.0" encoding="utf-8"?>
+<w:styles xmlns:mc="http://schemas.openxmlformats.org/markup-compatibility/2006" xmlns:r="http://schemas.openxmlformats.org/officeDocument/2006/relationships" xmlns:w="http://schemas.openxmlformats.org/wordprocessingml/2006/main" xmlns:w14="http://schemas.microsoft.com/office/word/2010/wordml" xmlns:w15="http://schemas.microsoft.com/office/word/2012/wordml" xmlns:w16se="http://schemas.microsoft.com/office/word/2015/wordml/symex" mc:Ignorable="w14 w15 w16se">
+  <w:docDefaults>
+    <w:rPrDefault>
+      <w:rPr>
+        <w:rFonts w:asciiTheme="minorHAnsi" w:eastAsiaTheme="minorEastAsia" w:hAnsiTheme="minorHAnsi" w:cstheme="minorBidi"/>
+        <w:sz w:val="22"/>
+        <w:szCs w:val="22"/>
+        <w:lang w:val="en-CA" w:eastAsia="en-CA" w:bidi="ar-SA"/>
+      </w:rPr>
+    </w:rPrDefault>
+    <w:pPrDefault>
+      <w:pPr>
+        <w:spacing w:after="160" w:line="259" w:lineRule="auto"/>
+      </w:pPr>
+    </w:pPrDefault>
+  </w:docDefaults>
+  <w:latentStyles w:defLockedState="0" w:defUIPriority="99" w:defSemiHidden="0" w:defUnhideWhenUsed="0" w:defQFormat="0" w:count="372">
+    <w:lsdException w:name="Normal" w:uiPriority="0" w:qFormat="1"/>
+    <w:lsdException w:name="heading 1" w:uiPriority="9" w:qFormat="1"/>
+    <w:lsdException w:name="heading 2" w:semiHidden="1" w:uiPriority="9" w:unhideWhenUsed="1" w:qFormat="1"/>
+    <w:lsdException w:name="heading 3" w:semiHidden="1" w:uiPriority="9" w:unhideWhenUsed="1" w:qFormat="1"/>
+    <w:lsdException w:name="heading 4" w:semiHidden="1" w:uiPriority="9" w:unhideWhenUsed="1" w:qFormat="1"/>
+    <w:lsdException w:name="heading 5" w:semiHidden="1" w:uiPriority="9" w:unhideWhenUsed="1" w:qFormat="1"/>
+    <w:lsdException w:name="heading 6" w:semiHidden="1" w:uiPriority="9" w:unhideWhenUsed="1" w:qFormat="1"/>
+    <w:lsdException w:name="heading 7" w:semiHidden="1" w:uiPriority="9" w:unhideWhenUsed="1" w:qFormat="1"/>
+    <w:lsdException w:name="heading 8" w:semiHidden="1" w:uiPriority="9" w:unhideWhenUsed="1" w:qFormat="1"/>
+    <w:lsdException w:name="heading 9" w:semiHidden="1" w:uiPriority="9" w:unhideWhenUsed="1" w:qFormat="1"/>
+    <w:lsdException w:name="index 1" w:semiHidden="1" w:unhideWhenUsed="1"/>
+    <w:lsdException w:name="index 2" w:semiHidden="1" w:unhideWhenUsed="1"/>
+    <w:lsdException w:name="index 3" w:semiHidden="1" w:unhideWhenUsed="1"/>
+    <w:lsdException w:name="index 4" w:semiHidden="1" w:unhideWhenUsed="1"/>
+    <w:lsdException w:name="index 5" w:semiHidden="1" w:unhideWhenUsed="1"/>
+    <w:lsdException w:name="index 6" w:semiHidden="1" w:unhideWhenUsed="1"/>
+    <w:lsdException w:name="index 7" w:semiHidden="1" w:unhideWhenUsed="1"/>
+    <w:lsdException w:name="index 8" w:semiHidden="1" w:unhideWhenUsed="1"/>
+    <w:lsdException w:name="index 9" w:semiHidden="1" w:unhideWhenUsed="1"/>
+    <w:lsdException w:name="toc 1" w:semiHidden="1" w:uiPriority="39" w:unhideWhenUsed="1"/>
+    <w:lsdException w:name="toc 2" w:semiHidden="1" w:uiPriority="39" w:unhideWhenUsed="1"/>
+    <w:lsdException w:name="toc 3" w:semiHidden="1" w:uiPriority="39" w:unhideWhenUsed="1"/>
+    <w:lsdException w:name="toc 4" w:semiHidden="1" w:uiPriority="39" w:unhideWhenUsed="1"/>
+    <w:lsdException w:name="toc 5" w:semiHidden="1" w:uiPriority="39" w:unhideWhenUsed="1"/>
+    <w:lsdException w:name="toc 6" w:semiHidden="1" w:uiPriority="39" w:unhideWhenUsed="1"/>
+    <w:lsdException w:name="toc 7" w:semiHidden="1" w:uiPriority="39" w:unhideWhenUsed="1"/>
+    <w:lsdException w:name="toc 8" w:semiHidden="1" w:uiPriority="39" w:unhideWhenUsed="1"/>
+    <w:lsdException w:name="toc 9" w:semiHidden="1" w:uiPriority="39" w:unhideWhenUsed="1"/>
+    <w:lsdException w:name="Normal Indent" w:semiHidden="1" w:unhideWhenUsed="1"/>
+    <w:lsdException w:name="footnote text" w:semiHidden="1" w:unhideWhenUsed="1"/>
+    <w:lsdException w:name="annotation text" w:semiHidden="1" w:unhideWhenUsed="1"/>
+    <w:lsdException w:name="header" w:semiHidden="1" w:unhideWhenUsed="1"/>
+    <w:lsdException w:name="footer" w:semiHidden="1" w:unhideWhenUsed="1"/>
+    <w:lsdException w:name="index heading" w:semiHidden="1" w:unhideWhenUsed="1"/>
+    <w:lsdException w:name="caption" w:semiHidden="1" w:uiPriority="35" w:unhideWhenUsed="1" w:qFormat="1"/>
+    <w:lsdException w:name="table of figures" w:semiHidden="1" w:unhideWhenUsed="1"/>
+    <w:lsdException w:name="envelope address" w:semiHidden="1" w:unhideWhenUsed="1"/>
+    <w:lsdException w:name="envelope return" w:semiHidden="1" w:unhideWhenUsed="1"/>
+    <w:lsdException w:name="footnote reference" w:semiHidden="1" w:unhideWhenUsed="1"/>
+    <w:lsdException w:name="annotation reference" w:semiHidden="1" w:unhideWhenUsed="1"/>
+    <w:lsdException w:name="line number" w:semiHidden="1" w:unhideWhenUsed="1"/>
+    <w:lsdException w:name="page number" w:semiHidden="1" w:unhideWhenUsed="1"/>
+    <w:lsdException w:name="endnote reference" w:semiHidden="1" w:unhideWhenUsed="1"/>
+    <w:lsdException w:name="endnote text" w:semiHidden="1" w:unhideWhenUsed="1"/>
+    <w:lsdException w:name="table of authorities" w:semiHidden="1" w:unhideWhenUsed="1"/>
+    <w:lsdException w:name="macro" w:semiHidden="1" w:unhideWhenUsed="1"/>
+    <w:lsdException w:name="toa heading" w:semiHidden="1" w:unhideWhenUsed="1"/>
+    <w:lsdException w:name="List" w:semiHidden="1" w:unhideWhenUsed="1"/>
+    <w:lsdException w:name="List Bullet" w:semiHidden="1" w:unhideWhenUsed="1"/>
+    <w:lsdException w:name="List Number" w:semiHidden="1" w:unhideWhenUsed="1"/>
+    <w:lsdException w:name="List 2" w:semiHidden="1" w:unhideWhenUsed="1"/>
+    <w:lsdException w:name="List 3" w:semiHidden="1" w:unhideWhenUsed="1"/>
+    <w:lsdException w:name="List 4" w:semiHidden="1" w:unhideWhenUsed="1"/>
+    <w:lsdException w:name="List 5" w:semiHidden="1" w:unhideWhenUsed="1"/>
+    <w:lsdException w:name="List Bullet 2" w:semiHidden="1" w:unhideWhenUsed="1"/>
+    <w:lsdException w:name="List Bullet 3" w:semiHidden="1" w:unhideWhenUsed="1"/>
+    <w:lsdException w:name="List Bullet 4" w:semiHidden="1" w:unhideWhenUsed="1"/>
+    <w:lsdException w:name="List Bullet 5" w:semiHidden="1" w:unhideWhenUsed="1"/>
+    <w:lsdException w:name="List Number 2" w:semiHidden="1" w:unhideWhenUsed="1"/>
+    <w:lsdException w:name="List Number 3" w:semiHidden="1" w:unhideWhenUsed="1"/>
+    <w:lsdException w:name="List Number 4" w:semiHidden="1" w:unhideWhenUsed="1"/>
+    <w:lsdException w:name="List Number 5" w:semiHidden="1" w:unhideWhenUsed="1"/>
+    <w:lsdException w:name="Title" w:uiPriority="10" w:qFormat="1"/>
+    <w:lsdException w:name="Closing" w:semiHidden="1" w:unhideWhenUsed="1"/>
+    <w:lsdException w:name="Signature" w:semiHidden="1" w:unhideWhenUsed="1"/>
+    <w:lsdException w:name="Default Paragraph Font" w:semiHidden="1" w:uiPriority="1" w:unhideWhenUsed="1"/>
+    <w:lsdException w:name="Body Text" w:semiHidden="1" w:unhideWhenUsed="1"/>
+    <w:lsdException w:name="Body Text Indent" w:semiHidden="1" w:unhideWhenUsed="1"/>
+    <w:lsdException w:name="List Continue" w:semiHidden="1" w:unhideWhenUsed="1"/>
+    <w:lsdException w:name="List Continue 2" w:semiHidden="1" w:unhideWhenUsed="1"/>
+    <w:lsdException w:name="List Continue 3" w:semiHidden="1" w:unhideWhenUsed="1"/>
+    <w:lsdException w:name="List Continue 4" w:semiHidden="1" w:unhideWhenUsed="1"/>
+    <w:lsdException w:name="List Continue 5" w:semiHidden="1" w:unhideWhenUsed="1"/>
+    <w:lsdException w:name="Message Header" w:semiHidden="1" w:unhideWhenUsed="1"/>
+    <w:lsdException w:name="Subtitle" w:uiPriority="11" w:qFormat="1"/>
+    <w:lsdException w:name="Salutation" w:semiHidden="1" w:unhideWhenUsed="1"/>
+    <w:lsdException w:name="Date" w:semiHidden="1" w:unhideWhenUsed="1"/>
+    <w:lsdException w:name="Body Text First Indent" w:semiHidden="1" w:unhideWhenUsed="1"/>
+    <w:lsdException w:name="Body Text First Indent 2" w:semiHidden="1" w:unhideWhenUsed="1"/>
+    <w:lsdException w:name="Note Heading" w:semiHidden="1" w:unhideWhenUsed="1"/>
+    <w:lsdException w:name="Body Text 2" w:semiHidden="1" w:unhideWhenUsed="1"/>
+    <w:lsdException w:name="Body Text 3" w:semiHidden="1" w:unhideWhenUsed="1"/>
+    <w:lsdException w:name="Body Text Indent 2" w:semiHidden="1" w:unhideWhenUsed="1"/>
+    <w:lsdException w:name="Body Text Indent 3" w:semiHidden="1" w:unhideWhenUsed="1"/>
+    <w:lsdException w:name="Block Text" w:semiHidden="1" w:unhideWhenUsed="1"/>
+    <w:lsdException w:name="Hyperlink" w:semiHidden="1" w:unhideWhenUsed="1"/>
+    <w:lsdException w:name="FollowedHyperlink" w:semiHidden="1" w:unhideWhenUsed="1"/>
+    <w:lsdException w:name="Strong" w:uiPriority="22" w:qFormat="1"/>
+    <w:lsdException w:name="Emphasis" w:uiPriority="20" w:qFormat="1"/>
+    <w:lsdException w:name="Document Map" w:semiHidden="1" w:unhideWhenUsed="1"/>
+    <w:lsdException w:name="Plain Text" w:semiHidden="1" w:unhideWhenUsed="1"/>
+    <w:lsdException w:name="E-mail Signature" w:semiHidden="1" w:unhideWhenUsed="1"/>
+    <w:lsdException w:name="HTML Top of Form" w:semiHidden="1" w:unhideWhenUsed="1"/>
+    <w:lsdException w:name="HTML Bottom of Form" w:semiHidden="1" w:unhideWhenUsed="1"/>
+    <w:lsdException w:name="Normal (Web)" w:semiHidden="1" w:unhideWhenUsed="1"/>
+    <w:lsdException w:name="HTML Acronym" w:semiHidden="1" w:unhideWhenUsed="1"/>
+    <w:lsdException w:name="HTML Address" w:semiHidden="1" w:unhideWhenUsed="1"/>
+    <w:lsdException w:name="HTML Cite" w:semiHidden="1" w:unhideWhenUsed="1"/>
+    <w:lsdException w:name="HTML Code" w:semiHidden="1" w:unhideWhenUsed="1"/>
+    <w:lsdException w:name="HTML Definition" w:semiHidden="1" w:unhideWhenUsed="1"/>
+    <w:lsdException w:name="HTML Keyboard" w:semiHidden="1" w:unhideWhenUsed="1"/>
+    <w:lsdException w:name="HTML Preformatted" w:semiHidden="1" w:unhideWhenUsed="1"/>
+    <w:lsdException w:name="HTML Sample" w:semiHidden="1" w:unhideWhenUsed="1"/>
+    <w:lsdException w:name="HTML Typewriter" w:semiHidden="1" w:unhideWhenUsed="1"/>
+    <w:lsdException w:name="HTML Variable" w:semiHidden="1" w:unhideWhenUsed="1"/>
+    <w:lsdException w:name="Normal Table" w:semiHidden="1" w:unhideWhenUsed="1"/>
+    <w:lsdException w:name="annotation subject" w:semiHidden="1" w:unhideWhenUsed="1"/>
+    <w:lsdException w:name="No List" w:semiHidden="1" w:unhideWhenUsed="1"/>
+    <w:lsdException w:name="Outline List 1" w:semiHidden="1" w:unhideWhenUsed="1"/>
+    <w:lsdException w:name="Outline List 2" w:semiHidden="1" w:unhideWhenUsed="1"/>
+    <w:lsdException w:name="Outline List 3" w:semiHidden="1" w:unhideWhenUsed="1"/>
+    <w:lsdException w:name="Table Simple 1" w:semiHidden="1" w:unhideWhenUsed="1"/>
+    <w:lsdException w:name="Table Simple 2" w:semiHidden="1" w:unhideWhenUsed="1"/>
+    <w:lsdException w:name="Table Simple 3" w:semiHidden="1" w:unhideWhenUsed="1"/>
+    <w:lsdException w:name="Table Classic 1" w:semiHidden="1" w:unhideWhenUsed="1"/>
+    <w:lsdException w:name="Table Classic 2" w:semiHidden="1" w:unhideWhenUsed="1"/>
+    <w:lsdException w:name="Table Classic 3" w:semiHidden="1" w:unhideWhenUsed="1"/>
+    <w:lsdException w:name="Table Classic 4" w:semiHidden="1" w:unhideWhenUsed="1"/>
+    <w:lsdException w:name="Table Colorful 1" w:semiHidden="1" w:unhideWhenUsed="1"/>
+    <w:lsdException w:name="Table Colorful 2" w:semiHidden="1" w:unhideWhenUsed="1"/>
+    <w:lsdException w:name="Table Colorful 3" w:semiHidden="1" w:unhideWhenUsed="1"/>
+    <w:lsdException w:name="Table Columns 1" w:semiHidden="1" w:unhideWhenUsed="1"/>
+    <w:lsdException w:name="Table Columns 2" w:semiHidden="1" w:unhideWhenUsed="1"/>
+    <w:lsdException w:name="Table Columns 3" w:semiHidden="1" w:unhideWhenUsed="1"/>
+    <w:lsdException w:name="Table Columns 4" w:semiHidden="1" w:unhideWhenUsed="1"/>
+    <w:lsdException w:name="Table Columns 5" w:semiHidden="1" w:unhideWhenUsed="1"/>
+    <w:lsdException w:name="Table Grid 1" w:semiHidden="1" w:unhideWhenUsed="1"/>
+    <w:lsdException w:name="Table Grid 2" w:semiHidden="1" w:unhideWhenUsed="1"/>
+    <w:lsdException w:name="Table Grid 3" w:semiHidden="1" w:unhideWhenUsed="1"/>
+    <w:lsdException w:name="Table Grid 4" w:semiHidden="1" w:unhideWhenUsed="1"/>
+    <w:lsdException w:name="Table Grid 5" w:semiHidden="1" w:unhideWhenUsed="1"/>
+    <w:lsdException w:name="Table Grid 6" w:semiHidden="1" w:unhideWhenUsed="1"/>
+    <w:lsdException w:name="Table Grid 7" w:semiHidden="1" w:unhideWhenUsed="1"/>
+    <w:lsdException w:name="Table Grid 8" w:semiHidden="1" w:unhideWhenUsed="1"/>
+    <w:lsdException w:name="Table List 1" w:semiHidden="1" w:unhideWhenUsed="1"/>
+    <w:lsdException w:name="Table List 2" w:semiHidden="1" w:unhideWhenUsed="1"/>
+    <w:lsdException w:name="Table List 3" w:semiHidden="1" w:unhideWhenUsed="1"/>
+    <w:lsdException w:name="Table List 4" w:semiHidden="1" w:unhideWhenUsed="1"/>
+    <w:lsdException w:name="Table List 5" w:semiHidden="1" w:unhideWhenUsed="1"/>
+    <w:lsdException w:name="Table List 6" w:semiHidden="1" w:unhideWhenUsed="1"/>
+    <w:lsdException w:name="Table List 7" w:semiHidden="1" w:unhideWhenUsed="1"/>
+    <w:lsdException w:name="Table List 8" w:semiHidden="1" w:unhideWhenUsed="1"/>
+    <w:lsdException w:name="Table 3D effects 1" w:semiHidden="1" w:unhideWhenUsed="1"/>
+    <w:lsdException w:name="Table 3D effects 2" w:semiHidden="1" w:unhideWhenUsed="1"/>
+    <w:lsdException w:name="Table 3D effects 3" w:semiHidden="1" w:unhideWhenUsed="1"/>
+    <w:lsdException w:name="Table Contemporary" w:semiHidden="1" w:unhideWhenUsed="1"/>
+    <w:lsdException w:name="Table Elegant" w:semiHidden="1" w:unhideWhenUsed="1"/>
+    <w:lsdException w:name="Table Professional" w:semiHidden="1" w:unhideWhenUsed="1"/>
+    <w:lsdException w:name="Table Subtle 1" w:semiHidden="1" w:unhideWhenUsed="1"/>
+    <w:lsdException w:name="Table Subtle 2" w:semiHidden="1" w:unhideWhenUsed="1"/>
+    <w:lsdException w:name="Table Web 1" w:semiHidden="1" w:unhideWhenUsed="1"/>
+    <w:lsdException w:name="Table Web 2" w:semiHidden="1" w:unhideWhenUsed="1"/>
+    <w:lsdException w:name="Table Web 3" w:semiHidden="1" w:unhideWhenUsed="1"/>
+    <w:lsdException w:name="Balloon Text" w:semiHidden="1" w:unhideWhenUsed="1"/>
+    <w:lsdException w:name="Table Grid" w:uiPriority="39"/>
+    <w:lsdException w:name="Table Theme" w:semiHidden="1" w:unhideWhenUsed="1"/>
+    <w:lsdException w:name="Placeholder Text" w:semiHidden="1"/>
+    <w:lsdException w:name="No Spacing" w:uiPriority="1" w:qFormat="1"/>
+    <w:lsdException w:name="Light Shading" w:uiPriority="60"/>
+    <w:lsdException w:name="Light List" w:uiPriority="61"/>
+    <w:lsdException w:name="Light Grid" w:uiPriority="62"/>
+    <w:lsdException w:name="Medium Shading 1" w:uiPriority="63"/>
+    <w:lsdException w:name="Medium Shading 2" w:uiPriority="64"/>
+    <w:lsdException w:name="Medium List 1" w:uiPriority="65"/>
+    <w:lsdException w:name="Medium List 2" w:uiPriority="66"/>
+    <w:lsdException w:name="Medium Grid 1" w:uiPriority="67"/>
+    <w:lsdException w:name="Medium Grid 2" w:uiPriority="68"/>
+    <w:lsdException w:name="Medium Grid 3" w:uiPriority="69"/>
+    <w:lsdException w:name="Dark List" w:uiPriority="70"/>
+    <w:lsdException w:name="Colorful Shading" w:uiPriority="71"/>
+    <w:lsdException w:name="Colorful List" w:uiPriority="72"/>
+    <w:lsdException w:name="Colorful Grid" w:uiPriority="73"/>
+    <w:lsdException w:name="Light Shading Accent 1" w:uiPriority="60"/>
+    <w:lsdException w:name="Light List Accent 1" w:uiPriority="61"/>
+    <w:lsdException w:name="Light Grid Accent 1" w:uiPriority="62"/>
+    <w:lsdException w:name="Medium Shading 1 Accent 1" w:uiPriority="63"/>
+    <w:lsdException w:name="Medium Shading 2 Accent 1" w:uiPriority="64"/>
+    <w:lsdException w:name="Medium List 1 Accent 1" w:uiPriority="65"/>
+    <w:lsdException w:name="Revision" w:semiHidden="1"/>
+    <w:lsdException w:name="List Paragraph" w:uiPriority="34" w:qFormat="1"/>
+    <w:lsdException w:name="Quote" w:uiPriority="29" w:qFormat="1"/>
+    <w:lsdException w:name="Intense Quote" w:uiPriority="30" w:qFormat="1"/>
+    <w:lsdException w:name="Medium List 2 Accent 1" w:uiPriority="66"/>
+    <w:lsdException w:name="Medium Grid 1 Accent 1" w:uiPriority="67"/>
+    <w:lsdException w:name="Medium Grid 2 Accent 1" w:uiPriority="68"/>
+    <w:lsdException w:name="Medium Grid 3 Accent 1" w:uiPriority="69"/>
+    <w:lsdException w:name="Dark List Accent 1" w:uiPriority="70"/>
+    <w:lsdException w:name="Colorful Shading Accent 1" w:uiPriority="71"/>
+    <w:lsdException w:name="Colorful List Accent 1" w:uiPriority="72"/>
+    <w:lsdException w:name="Colorful Grid Accent 1" w:uiPriority="73"/>
+    <w:lsdException w:name="Light Shading Accent 2" w:uiPriority="60"/>
+    <w:lsdException w:name="Light List Accent 2" w:uiPriority="61"/>
+    <w:lsdException w:name="Light Grid Accent 2" w:uiPriority="62"/>
+    <w:lsdException w:name="Medium Shading 1 Accent 2" w:uiPriority="63"/>
+    <w:lsdException w:name="Medium Shading 2 Accent 2" w:uiPriority="64"/>
+    <w:lsdException w:name="Medium List 1 Accent 2" w:uiPriority="65"/>
+    <w:lsdException w:name="Medium List 2 Accent 2" w:uiPriority="66"/>
+    <w:lsdException w:name="Medium Grid 1 Accent 2" w:uiPriority="67"/>
+    <w:lsdException w:name="Medium Grid 2 Accent 2" w:uiPriority="68"/>
+    <w:lsdException w:name="Medium Grid 3 Accent 2" w:uiPriority="69"/>
+    <w:lsdException w:name="Dark List Accent 2" w:uiPriority="70"/>
+    <w:lsdException w:name="Colorful Shading Accent 2" w:uiPriority="71"/>
+    <w:lsdException w:name="Colorful List Accent 2" w:uiPriority="72"/>
+    <w:lsdException w:name="Colorful Grid Accent 2" w:uiPriority="73"/>
+    <w:lsdException w:name="Light Shading Accent 3" w:uiPriority="60"/>
+    <w:lsdException w:name="Light List Accent 3" w:uiPriority="61"/>
+    <w:lsdException w:name="Light Grid Accent 3" w:uiPriority="62"/>
+    <w:lsdException w:name="Medium Shading 1 Accent 3" w:uiPriority="63"/>
+    <w:lsdException w:name="Medium Shading 2 Accent 3" w:uiPriority="64"/>
+    <w:lsdException w:name="Medium List 1 Accent 3" w:uiPriority="65"/>
+    <w:lsdException w:name="Medium List 2 Accent 3" w:uiPriority="66"/>
+    <w:lsdException w:name="Medium Grid 1 Accent 3" w:uiPriority="67"/>
+    <w:lsdException w:name="Medium Grid 2 Accent 3" w:uiPriority="68"/>
+    <w:lsdException w:name="Medium Grid 3 Accent 3" w:uiPriority="69"/>
+    <w:lsdException w:name="Dark List Accent 3" w:uiPriority="70"/>
+    <w:lsdException w:name="Colorful Shading Accent 3" w:uiPriority="71"/>
+    <w:lsdException w:name="Colorful List Accent 3" w:uiPriority="72"/>
+    <w:lsdException w:name="Colorful Grid Accent 3" w:uiPriority="73"/>
+    <w:lsdException w:name="Light Shading Accent 4" w:uiPriority="60"/>
+    <w:lsdException w:name="Light List Accent 4" w:uiPriority="61"/>
+    <w:lsdException w:name="Light Grid Accent 4" w:uiPriority="62"/>
+    <w:lsdException w:name="Medium Shading 1 Accent 4" w:uiPriority="63"/>
+    <w:lsdException w:name="Medium Shading 2 Accent 4" w:uiPriority="64"/>
+    <w:lsdException w:name="Medium List 1 Accent 4" w:uiPriority="65"/>
+    <w:lsdException w:name="Medium List 2 Accent 4" w:uiPriority="66"/>
+    <w:lsdException w:name="Medium Grid 1 Accent 4" w:uiPriority="67"/>
+    <w:lsdException w:name="Medium Grid 2 Accent 4" w:uiPriority="68"/>
+    <w:lsdException w:name="Medium Grid 3 Accent 4" w:uiPriority="69"/>
+    <w:lsdException w:name="Dark List Accent 4" w:uiPriority="70"/>
+    <w:lsdException w:name="Colorful Shading Accent 4" w:uiPriority="71"/>
+    <w:lsdException w:name="Colorful List Accent 4" w:uiPriority="72"/>
+    <w:lsdException w:name="Colorful Grid Accent 4" w:uiPriority="73"/>
+    <w:lsdException w:name="Light Shading Accent 5" w:uiPriority="60"/>
+    <w:lsdException w:name="Light List Accent 5" w:uiPriority="61"/>
+    <w:lsdException w:name="Light Grid Accent 5" w:uiPriority="62"/>
+    <w:lsdException w:name="Medium Shading 1 Accent 5" w:uiPriority="63"/>
+    <w:lsdException w:name="Medium Shading 2 Accent 5" w:uiPriority="64"/>
+    <w:lsdException w:name="Medium List 1 Accent 5" w:uiPriority="65"/>
+    <w:lsdException w:name="Medium List 2 Accent 5" w:uiPriority="66"/>
+    <w:lsdException w:name="Medium Grid 1 Accent 5" w:uiPriority="67"/>
+    <w:lsdException w:name="Medium Grid 2 Accent 5" w:uiPriority="68"/>
+    <w:lsdException w:name="Medium Grid 3 Accent 5" w:uiPriority="69"/>
+    <w:lsdException w:name="Dark List Accent 5" w:uiPriority="70"/>
+    <w:lsdException w:name="Colorful Shading Accent 5" w:uiPriority="71"/>
+    <w:lsdException w:name="Colorful List Accent 5" w:uiPriority="72"/>
+    <w:lsdException w:name="Colorful Grid Accent 5" w:uiPriority="73"/>
+    <w:lsdException w:name="Light Shading Accent 6" w:uiPriority="60"/>
+    <w:lsdException w:name="Light List Accent 6" w:uiPriority="61"/>
+    <w:lsdException w:name="Light Grid Accent 6" w:uiPriority="62"/>
+    <w:lsdException w:name="Medium Shading 1 Accent 6" w:uiPriority="63"/>
+    <w:lsdException w:name="Medium Shading 2 Accent 6" w:uiPriority="64"/>
+    <w:lsdException w:name="Medium List 1 Accent 6" w:uiPriority="65"/>
+    <w:lsdException w:name="Medium List 2 Accent 6" w:uiPriority="66"/>
+    <w:lsdException w:name="Medium Grid 1 Accent 6" w:uiPriority="67"/>
+    <w:lsdException w:name="Medium Grid 2 Accent 6" w:uiPriority="68"/>
+    <w:lsdException w:name="Medium Grid 3 Accent 6" w:uiPriority="69"/>
+    <w:lsdException w:name="Dark List Accent 6" w:uiPriority="70"/>
+    <w:lsdException w:name="Colorful Shading Accent 6" w:uiPriority="71"/>
+    <w:lsdException w:name="Colorful List Accent 6" w:uiPriority="72"/>
+    <w:lsdException w:name="Colorful Grid Accent 6" w:uiPriority="73"/>
+    <w:lsdException w:name="Subtle Emphasis" w:uiPriority="19" w:qFormat="1"/>
+    <w:lsdException w:name="Intense Emphasis" w:uiPriority="21" w:qFormat="1"/>
+    <w:lsdException w:name="Subtle Reference" w:uiPriority="31" w:qFormat="1"/>
+    <w:lsdException w:name="Intense Reference" w:uiPriority="32" w:qFormat="1"/>
+    <w:lsdException w:name="Book Title" w:uiPriority="33" w:qFormat="1"/>
+    <w:lsdException w:name="Bibliography" w:semiHidden="1" w:uiPriority="37" w:unhideWhenUsed="1"/>
+    <w:lsdException w:name="TOC Heading" w:semiHidden="1" w:uiPriority="39" w:unhideWhenUsed="1" w:qFormat="1"/>
+    <w:lsdException w:name="Plain Table 1" w:uiPriority="41"/>
+    <w:lsdException w:name="Plain Table 2" w:uiPriority="42"/>
+    <w:lsdException w:name="Plain Table 3" w:uiPriority="43"/>
+    <w:lsdException w:name="Plain Table 4" w:uiPriority="44"/>
+    <w:lsdException w:name="Plain Table 5" w:uiPriority="45"/>
+    <w:lsdException w:name="Grid Table Light" w:uiPriority="40"/>
+    <w:lsdException w:name="Grid Table 1 Light" w:uiPriority="46"/>
+    <w:lsdException w:name="Grid Table 2" w:uiPriority="47"/>
+    <w:lsdException w:name="Grid Table 3" w:uiPriority="48"/>
+    <w:lsdException w:name="Grid Table 4" w:uiPriority="49"/>
+    <w:lsdException w:name="Grid Table 5 Dark" w:uiPriority="50"/>
+    <w:lsdException w:name="Grid Table 6 Colorful" w:uiPriority="51"/>
+    <w:lsdException w:name="Grid Table 7 Colorful" w:uiPriority="52"/>
+    <w:lsdException w:name="Grid Table 1 Light Accent 1" w:uiPriority="46"/>
+    <w:lsdException w:name="Grid Table 2 Accent 1" w:uiPriority="47"/>
+    <w:lsdException w:name="Grid Table 3 Accent 1" w:uiPriority="48"/>
+    <w:lsdException w:name="Grid Table 4 Accent 1" w:uiPriority="49"/>
+    <w:lsdException w:name="Grid Table 5 Dark Accent 1" w:uiPriority="50"/>
+    <w:lsdException w:name="Grid Table 6 Colorful Accent 1" w:uiPriority="51"/>
+    <w:lsdException w:name="Grid Table 7 Colorful Accent 1" w:uiPriority="52"/>
+    <w:lsdException w:name="Grid Table 1 Light Accent 2" w:uiPriority="46"/>
+    <w:lsdException w:name="Grid Table 2 Accent 2" w:uiPriority="47"/>
+    <w:lsdException w:name="Grid Table 3 Accent 2" w:uiPriority="48"/>
+    <w:lsdException w:name="Grid Table 4 Accent 2" w:uiPriority="49"/>
+    <w:lsdException w:name="Grid Table 5 Dark Accent 2" w:uiPriority="50"/>
+    <w:lsdException w:name="Grid Table 6 Colorful Accent 2" w:uiPriority="51"/>
+    <w:lsdException w:name="Grid Table 7 Colorful Accent 2" w:uiPriority="52"/>
+    <w:lsdException w:name="Grid Table 1 Light Accent 3" w:uiPriority="46"/>
+    <w:lsdException w:name="Grid Table 2 Accent 3" w:uiPriority="47"/>
+    <w:lsdException w:name="Grid Table 3 Accent 3" w:uiPriority="48"/>
+    <w:lsdException w:name="Grid Table 4 Accent 3" w:uiPriority="49"/>
+    <w:lsdException w:name="Grid Table 5 Dark Accent 3" w:uiPriority="50"/>
+    <w:lsdException w:name="Grid Table 6 Colorful Accent 3" w:uiPriority="51"/>
+    <w:lsdException w:name="Grid Table 7 Colorful Accent 3" w:uiPriority="52"/>
+    <w:lsdException w:name="Grid Table 1 Light Accent 4" w:uiPriority="46"/>
+    <w:lsdException w:name="Grid Table 2 Accent 4" w:uiPriority="47"/>
+    <w:lsdException w:name="Grid Table 3 Accent 4" w:uiPriority="48"/>
+    <w:lsdException w:name="Grid Table 4 Accent 4" w:uiPriority="49"/>
+    <w:lsdException w:name="Grid Table 5 Dark Accent 4" w:uiPriority="50"/>
+    <w:lsdException w:name="Grid Table 6 Colorful Accent 4" w:uiPriority="51"/>
+    <w:lsdException w:name="Grid Table 7 Colorful Accent 4" w:uiPriority="52"/>
+    <w:lsdException w:name="Grid Table 1 Light Accent 5" w:uiPriority="46"/>
+    <w:lsdException w:name="Grid Table 2 Accent 5" w:uiPriority="47"/>
+    <w:lsdException w:name="Grid Table 3 Accent 5" w:uiPriority="48"/>
+    <w:lsdException w:name="Grid Table 4 Accent 5" w:uiPriority="49"/>
+    <w:lsdException w:name="Grid Table 5 Dark Accent 5" w:uiPriority="50"/>
+    <w:lsdException w:name="Grid Table 6 Colorful Accent 5" w:uiPriority="51"/>
+    <w:lsdException w:name="Grid Table 7 Colorful Accent 5" w:uiPriority="52"/>
+    <w:lsdException w:name="Grid Table 1 Light Accent 6" w:uiPriority="46"/>
+    <w:lsdException w:name="Grid Table 2 Accent 6" w:uiPriority="47"/>
+    <w:lsdException w:name="Grid Table 3 Accent 6" w:uiPriority="48"/>
+    <w:lsdException w:name="Grid Table 4 Accent 6" w:uiPriority="49"/>
+    <w:lsdException w:name="Grid Table 5 Dark Accent 6" w:uiPriority="50"/>
+    <w:lsdException w:name="Grid Table 6 Colorful Accent 6" w:uiPriority="51"/>
+    <w:lsdException w:name="Grid Table 7 Colorful Accent 6" w:uiPriority="52"/>
+    <w:lsdException w:name="List Table 1 Light" w:uiPriority="46"/>
+    <w:lsdException w:name="List Table 2" w:uiPriority="47"/>
+    <w:lsdException w:name="List Table 3" w:uiPriority="48"/>
+    <w:lsdException w:name="List Table 4" w:uiPriority="49"/>
+    <w:lsdException w:name="List Table 5 Dark" w:uiPriority="50"/>
+    <w:lsdException w:name="List Table 6 Colorful" w:uiPriority="51"/>
+    <w:lsdException w:name="List Table 7 Colorful" w:uiPriority="52"/>
+    <w:lsdException w:name="List Table 1 Light Accent 1" w:uiPriority="46"/>
+    <w:lsdException w:name="List Table 2 Accent 1" w:uiPriority="47"/>
+    <w:lsdException w:name="List Table 3 Accent 1" w:uiPriority="48"/>
+    <w:lsdException w:name="List Table 4 Accent 1" w:uiPriority="49"/>
+    <w:lsdException w:name="List Table 5 Dark Accent 1" w:uiPriority="50"/>
+    <w:lsdException w:name="List Table 6 Colorful Accent 1" w:uiPriority="51"/>
+    <w:lsdException w:name="List Table 7 Colorful Accent 1" w:uiPriority="52"/>
+    <w:lsdException w:name="List Table 1 Light Accent 2" w:uiPriority="46"/>
+    <w:lsdException w:name="List Table 2 Accent 2" w:uiPriority="47"/>
+    <w:lsdException w:name="List Table 3 Accent 2" w:uiPriority="48"/>
+    <w:lsdException w:name="List Table 4 Accent 2" w:uiPriority="49"/>
+    <w:lsdException w:name="List Table 5 Dark Accent 2" w:uiPriority="50"/>
+    <w:lsdException w:name="List Table 6 Colorful Accent 2" w:uiPriority="51"/>
+    <w:lsdException w:name="List Table 7 Colorful Accent 2" w:uiPriority="52"/>
+    <w:lsdException w:name="List Table 1 Light Accent 3" w:uiPriority="46"/>
+    <w:lsdException w:name="List Table 2 Accent 3" w:uiPriority="47"/>
+    <w:lsdException w:name="List Table 3 Accent 3" w:uiPriority="48"/>
+    <w:lsdException w:name="List Table 4 Accent 3" w:uiPriority="49"/>
+    <w:lsdException w:name="List Table 5 Dark Accent 3" w:uiPriority="50"/>
+    <w:lsdException w:name="List Table 6 Colorful Accent 3" w:uiPriority="51"/>
+    <w:lsdException w:name="List Table 7 Colorful Accent 3" w:uiPriority="52"/>
+    <w:lsdException w:name="List Table 1 Light Accent 4" w:uiPriority="46"/>
+    <w:lsdException w:name="List Table 2 Accent 4" w:uiPriority="47"/>
+    <w:lsdException w:name="List Table 3 Accent 4" w:uiPriority="48"/>
+    <w:lsdException w:name="List Table 4 Accent 4" w:uiPriority="49"/>
+    <w:lsdException w:name="List Table 5 Dark Accent 4" w:uiPriority="50"/>
+    <w:lsdException w:name="List Table 6 Colorful Accent 4" w:uiPriority="51"/>
+    <w:lsdException w:name="List Table 7 Colorful Accent 4" w:uiPriority="52"/>
+    <w:lsdException w:name="List Table 1 Light Accent 5" w:uiPriority="46"/>
+    <w:lsdException w:name="List Table 2 Accent 5" w:uiPriority="47"/>
+    <w:lsdException w:name="List Table 3 Accent 5" w:uiPriority="48"/>
+    <w:lsdException w:name="List Table 4 Accent 5" w:uiPriority="49"/>
+    <w:lsdException w:name="List Table 5 Dark Accent 5" w:uiPriority="50"/>
+    <w:lsdException w:name="List Table 6 Colorful Accent 5" w:uiPriority="51"/>
+    <w:lsdException w:name="List Table 7 Colorful Accent 5" w:uiPriority="52"/>
+    <w:lsdException w:name="List Table 1 Light Accent 6" w:uiPriority="46"/>
+    <w:lsdException w:name="List Table 2 Accent 6" w:uiPriority="47"/>
+    <w:lsdException w:name="List Table 3 Accent 6" w:uiPriority="48"/>
+    <w:lsdException w:name="List Table 4 Accent 6" w:uiPriority="49"/>
+    <w:lsdException w:name="List Table 5 Dark Accent 6" w:uiPriority="50"/>
+    <w:lsdException w:name="List Table 6 Colorful Accent 6" w:uiPriority="51"/>
+    <w:lsdException w:name="List Table 7 Colorful Accent 6" w:uiPriority="52"/>
+    <w:lsdException w:name="Mention" w:semiHidden="1" w:unhideWhenUsed="1"/>
+  </w:latentStyles>
+  <w:style w:type="paragraph" w:default="1" w:styleId="Normal">
+    <w:name w:val="Normal"/>
+    <w:qFormat/>
+  </w:style>
+  <w:style w:type="character" w:default="1" w:styleId="DefaultParagraphFont">
+    <w:name w:val="Default Paragraph Font"/>
+    <w:uiPriority w:val="1"/>
+    <w:semiHidden/>
+    <w:unhideWhenUsed/>
+  </w:style>
+  <w:style w:type="table" w:default="1" w:styleId="TableNormal">
+    <w:name w:val="Normal Table"/>
+    <w:uiPriority w:val="99"/>
+    <w:semiHidden/>
+    <w:unhideWhenUsed/>
+    <w:tblPr>
+      <w:tblInd w:w="0" w:type="dxa"/>
+      <w:tblCellMar>
+        <w:top w:w="0" w:type="dxa"/>
+        <w:left w:w="108" w:type="dxa"/>
+        <w:bottom w:w="0" w:type="dxa"/>
+        <w:right w:w="108" w:type="dxa"/>
+      </w:tblCellMar>
+    </w:tblPr>
+  </w:style>
+  <w:style w:type="numbering" w:default="1" w:styleId="NoList">
+    <w:name w:val="No List"/>
+    <w:uiPriority w:val="99"/>
+    <w:semiHidden/>
+    <w:unhideWhenUsed/>
+  </w:style>
+  <w:style w:type="paragraph" w:customStyle="1" w:styleId="9FD50AEEFADE4F7EBEFA86D0BCE71230">
+    <w:name w:val="9FD50AEEFADE4F7EBEFA86D0BCE71230"/>
+    <w:rsid w:val="00577496"/>
+  </w:style>
+</w:styles>
+</file>
+
+<file path=word/glossary/webSettings.xml><?xml version="1.0" encoding="utf-8"?>
+<w:webSettings xmlns:mc="http://schemas.openxmlformats.org/markup-compatibility/2006" xmlns:r="http://schemas.openxmlformats.org/officeDocument/2006/relationships" xmlns:w="http://schemas.openxmlformats.org/wordprocessingml/2006/main" xmlns:w14="http://schemas.microsoft.com/office/word/2010/wordml" xmlns:w15="http://schemas.microsoft.com/office/word/2012/wordml" xmlns:w16se="http://schemas.microsoft.com/office/word/2015/wordml/symex" mc:Ignorable="w14 w15 w16se">
+  <w:optimizeForBrowser/>
+  <w:allowPNG/>
+</w:webSettings>
+</file>
+
 <file path=word/theme/theme1.xml><?xml version="1.0" encoding="utf-8"?>
 <a:theme xmlns:a="http://schemas.openxmlformats.org/drawingml/2006/main" name="Office Theme">
   <a:themeElements>

</xml_diff>

<commit_message>
Idk if I actually made this branch yet, lol
</commit_message>
<xml_diff>
--- a/report.docx
+++ b/report.docx
@@ -171,6 +171,8 @@
         </w:rPr>
         <w:t xml:space="preserve">ata structure to execute them. The three searches were: </w:t>
       </w:r>
+      <w:bookmarkStart w:id="0" w:name="_GoBack"/>
+      <w:bookmarkEnd w:id="0"/>
     </w:p>
     <w:p>
       <w:pPr>
@@ -324,13 +326,12 @@
         </w:rPr>
         <w:t>typical queries run on databases.</w:t>
       </w:r>
-    </w:p>
-    <w:p>
-      <w:pPr>
-        <w:rPr>
-          <w:rFonts w:ascii="Times New Roman" w:eastAsia="PMingLiU-ExtB" w:hAnsi="Times New Roman" w:cs="Times New Roman"/>
-        </w:rPr>
-      </w:pPr>
+      <w:r>
+        <w:rPr>
+          <w:rFonts w:ascii="Times New Roman" w:eastAsia="PMingLiU-ExtB" w:hAnsi="Times New Roman" w:cs="Times New Roman"/>
+        </w:rPr>
+        <w:t xml:space="preserve"> </w:t>
+      </w:r>
     </w:p>
     <w:p>
       <w:pPr>
@@ -464,15 +465,7 @@
         <w:rPr>
           <w:rFonts w:ascii="Times New Roman" w:eastAsia="PMingLiU-ExtB" w:hAnsi="Times New Roman" w:cs="Times New Roman"/>
         </w:rPr>
-        <w:t xml:space="preserve"> entries as it was gen</w:t>
-      </w:r>
-      <w:bookmarkStart w:id="0" w:name="_GoBack"/>
-      <w:bookmarkEnd w:id="0"/>
-      <w:r>
-        <w:rPr>
-          <w:rFonts w:ascii="Times New Roman" w:eastAsia="PMingLiU-ExtB" w:hAnsi="Times New Roman" w:cs="Times New Roman"/>
-        </w:rPr>
-        <w:t>erated then</w:t>
+        <w:t xml:space="preserve"> entries as it was generated then</w:t>
       </w:r>
       <w:r>
         <w:rPr>
@@ -530,13 +523,6 @@
         </w:rPr>
         <w:t>and writing it into table 1 below.</w:t>
       </w:r>
-    </w:p>
-    <w:p>
-      <w:pPr>
-        <w:rPr>
-          <w:rFonts w:ascii="Times New Roman" w:eastAsia="PMingLiU-ExtB" w:hAnsi="Times New Roman" w:cs="Times New Roman"/>
-        </w:rPr>
-      </w:pPr>
     </w:p>
     <w:p>
       <w:pPr>
@@ -663,11 +649,45 @@
                       <w:rFonts w:ascii="Times New Roman" w:eastAsia="PMingLiU-ExtB" w:hAnsi="Times New Roman" w:cs="Times New Roman"/>
                     </w:rPr>
                   </w:pPr>
+                </w:p>
+              </w:tc>
+              <w:tc>
+                <w:tcPr>
+                  <w:tcW w:w="5528" w:type="dxa"/>
+                  <w:gridSpan w:val="3"/>
+                </w:tcPr>
+                <w:p>
+                  <w:pPr>
+                    <w:jc w:val="center"/>
+                    <w:rPr>
+                      <w:rFonts w:ascii="Times New Roman" w:eastAsia="PMingLiU-ExtB" w:hAnsi="Times New Roman" w:cs="Times New Roman"/>
+                    </w:rPr>
+                  </w:pPr>
                   <w:r>
                     <w:rPr>
                       <w:rFonts w:ascii="Times New Roman" w:eastAsia="PMingLiU-ExtB" w:hAnsi="Times New Roman" w:cs="Times New Roman"/>
                     </w:rPr>
-                    <w:t>Queries</w:t>
+                    <w:t>Data Structure</w:t>
+                  </w:r>
+                </w:p>
+              </w:tc>
+            </w:tr>
+            <w:tr>
+              <w:tc>
+                <w:tcPr>
+                  <w:tcW w:w="1555" w:type="dxa"/>
+                </w:tcPr>
+                <w:p>
+                  <w:pPr>
+                    <w:rPr>
+                      <w:rFonts w:ascii="Times New Roman" w:eastAsia="PMingLiU-ExtB" w:hAnsi="Times New Roman" w:cs="Times New Roman"/>
+                    </w:rPr>
+                  </w:pPr>
+                  <w:r>
+                    <w:rPr>
+                      <w:rFonts w:ascii="Times New Roman" w:eastAsia="PMingLiU-ExtB" w:hAnsi="Times New Roman" w:cs="Times New Roman"/>
+                    </w:rPr>
+                    <w:t>Query Type</w:t>
                   </w:r>
                 </w:p>
               </w:tc>
@@ -681,14 +701,12 @@
                       <w:rFonts w:ascii="Times New Roman" w:eastAsia="PMingLiU-ExtB" w:hAnsi="Times New Roman" w:cs="Times New Roman"/>
                     </w:rPr>
                   </w:pPr>
-                  <w:proofErr w:type="spellStart"/>
                   <w:r>
                     <w:rPr>
                       <w:rFonts w:ascii="Times New Roman" w:eastAsia="PMingLiU-ExtB" w:hAnsi="Times New Roman" w:cs="Times New Roman"/>
                     </w:rPr>
-                    <w:t>BTree</w:t>
+                    <w:t>B-Tree</w:t>
                   </w:r>
-                  <w:proofErr w:type="spellEnd"/>
                 </w:p>
               </w:tc>
               <w:tc>
@@ -760,6 +778,12 @@
                       <w:rFonts w:ascii="Times New Roman" w:eastAsia="PMingLiU-ExtB" w:hAnsi="Times New Roman" w:cs="Times New Roman"/>
                     </w:rPr>
                   </w:pPr>
+                  <w:r>
+                    <w:rPr>
+                      <w:rFonts w:ascii="Times New Roman" w:eastAsia="PMingLiU-ExtB" w:hAnsi="Times New Roman" w:cs="Times New Roman"/>
+                    </w:rPr>
+                    <w:t>115</w:t>
+                  </w:r>
                 </w:p>
               </w:tc>
               <w:tc>
@@ -772,6 +796,12 @@
                       <w:rFonts w:ascii="Times New Roman" w:eastAsia="PMingLiU-ExtB" w:hAnsi="Times New Roman" w:cs="Times New Roman"/>
                     </w:rPr>
                   </w:pPr>
+                  <w:r>
+                    <w:rPr>
+                      <w:rFonts w:ascii="Times New Roman" w:eastAsia="PMingLiU-ExtB" w:hAnsi="Times New Roman" w:cs="Times New Roman"/>
+                    </w:rPr>
+                    <w:t>112</w:t>
+                  </w:r>
                 </w:p>
               </w:tc>
               <w:tc>
@@ -784,6 +814,12 @@
                       <w:rFonts w:ascii="Times New Roman" w:eastAsia="PMingLiU-ExtB" w:hAnsi="Times New Roman" w:cs="Times New Roman"/>
                     </w:rPr>
                   </w:pPr>
+                  <w:r>
+                    <w:rPr>
+                      <w:rFonts w:ascii="Times New Roman" w:eastAsia="PMingLiU-ExtB" w:hAnsi="Times New Roman" w:cs="Times New Roman"/>
+                    </w:rPr>
+                    <w:t>110</w:t>
+                  </w:r>
                 </w:p>
               </w:tc>
             </w:tr>
@@ -816,6 +852,12 @@
                       <w:rFonts w:ascii="Times New Roman" w:eastAsia="PMingLiU-ExtB" w:hAnsi="Times New Roman" w:cs="Times New Roman"/>
                     </w:rPr>
                   </w:pPr>
+                  <w:r>
+                    <w:rPr>
+                      <w:rFonts w:ascii="Times New Roman" w:eastAsia="PMingLiU-ExtB" w:hAnsi="Times New Roman" w:cs="Times New Roman"/>
+                    </w:rPr>
+                    <w:t>590470</w:t>
+                  </w:r>
                 </w:p>
               </w:tc>
               <w:tc>
@@ -828,6 +870,12 @@
                       <w:rFonts w:ascii="Times New Roman" w:eastAsia="PMingLiU-ExtB" w:hAnsi="Times New Roman" w:cs="Times New Roman"/>
                     </w:rPr>
                   </w:pPr>
+                  <w:r>
+                    <w:rPr>
+                      <w:rFonts w:ascii="Times New Roman" w:eastAsia="PMingLiU-ExtB" w:hAnsi="Times New Roman" w:cs="Times New Roman"/>
+                    </w:rPr>
+                    <w:t>664654</w:t>
+                  </w:r>
                 </w:p>
               </w:tc>
               <w:tc>
@@ -840,6 +888,12 @@
                       <w:rFonts w:ascii="Times New Roman" w:eastAsia="PMingLiU-ExtB" w:hAnsi="Times New Roman" w:cs="Times New Roman"/>
                     </w:rPr>
                   </w:pPr>
+                  <w:r>
+                    <w:rPr>
+                      <w:rFonts w:ascii="Times New Roman" w:eastAsia="PMingLiU-ExtB" w:hAnsi="Times New Roman" w:cs="Times New Roman"/>
+                    </w:rPr>
+                    <w:t>146</w:t>
+                  </w:r>
                 </w:p>
               </w:tc>
             </w:tr>
@@ -872,6 +926,12 @@
                       <w:rFonts w:ascii="Times New Roman" w:eastAsia="PMingLiU-ExtB" w:hAnsi="Times New Roman" w:cs="Times New Roman"/>
                     </w:rPr>
                   </w:pPr>
+                  <w:r>
+                    <w:rPr>
+                      <w:rFonts w:ascii="Times New Roman" w:eastAsia="PMingLiU-ExtB" w:hAnsi="Times New Roman" w:cs="Times New Roman"/>
+                    </w:rPr>
+                    <w:t>1438</w:t>
+                  </w:r>
                 </w:p>
               </w:tc>
               <w:tc>
@@ -884,6 +944,12 @@
                       <w:rFonts w:ascii="Times New Roman" w:eastAsia="PMingLiU-ExtB" w:hAnsi="Times New Roman" w:cs="Times New Roman"/>
                     </w:rPr>
                   </w:pPr>
+                  <w:r>
+                    <w:rPr>
+                      <w:rFonts w:ascii="Times New Roman" w:eastAsia="PMingLiU-ExtB" w:hAnsi="Times New Roman" w:cs="Times New Roman"/>
+                    </w:rPr>
+                    <w:t>710923</w:t>
+                  </w:r>
                 </w:p>
               </w:tc>
               <w:tc>
@@ -896,6 +962,12 @@
                       <w:rFonts w:ascii="Times New Roman" w:eastAsia="PMingLiU-ExtB" w:hAnsi="Times New Roman" w:cs="Times New Roman"/>
                     </w:rPr>
                   </w:pPr>
+                  <w:r>
+                    <w:rPr>
+                      <w:rFonts w:ascii="Times New Roman" w:eastAsia="PMingLiU-ExtB" w:hAnsi="Times New Roman" w:cs="Times New Roman"/>
+                    </w:rPr>
+                    <w:t>1625</w:t>
+                  </w:r>
                 </w:p>
               </w:tc>
             </w:tr>
@@ -921,14 +993,22 @@
         <w:rPr>
           <w:rFonts w:ascii="Times New Roman" w:eastAsia="PMingLiU-ExtB" w:hAnsi="Times New Roman" w:cs="Times New Roman"/>
         </w:rPr>
+        <w:br/>
+      </w:r>
+    </w:p>
+    <w:p>
+      <w:pPr>
+        <w:rPr>
+          <w:rFonts w:ascii="Times New Roman" w:eastAsia="PMingLiU-ExtB" w:hAnsi="Times New Roman" w:cs="Times New Roman"/>
+          <w:b/>
+        </w:rPr>
+      </w:pPr>
+      <w:r>
+        <w:rPr>
+          <w:rFonts w:ascii="Times New Roman" w:eastAsia="PMingLiU-ExtB" w:hAnsi="Times New Roman" w:cs="Times New Roman"/>
+          <w:b/>
+        </w:rPr>
         <w:lastRenderedPageBreak/>
-        <w:br/>
-      </w:r>
-      <w:r>
-        <w:rPr>
-          <w:rFonts w:ascii="Times New Roman" w:eastAsia="PMingLiU-ExtB" w:hAnsi="Times New Roman" w:cs="Times New Roman"/>
-          <w:b/>
-        </w:rPr>
         <w:t>Discussion</w:t>
       </w:r>
     </w:p>
@@ -1067,7 +1147,13 @@
         <w:rPr>
           <w:rFonts w:ascii="Times New Roman" w:eastAsia="PMingLiU-ExtB" w:hAnsi="Times New Roman" w:cs="Times New Roman"/>
         </w:rPr>
-        <w:t>costs of insertion, deletion, and maintenance which could be other indicators of which database to use.</w:t>
+        <w:t>costs of insertion, deletion, and maintenance which could be other indi</w:t>
+      </w:r>
+      <w:r>
+        <w:rPr>
+          <w:rFonts w:ascii="Times New Roman" w:eastAsia="PMingLiU-ExtB" w:hAnsi="Times New Roman" w:cs="Times New Roman"/>
+        </w:rPr>
+        <w:t xml:space="preserve">cators of which database style would fit general use purposes. </w:t>
       </w:r>
     </w:p>
     <w:sectPr>
@@ -1789,518 +1875,6 @@
 </w:styles>
 </file>
 
-<file path=word/glossary/document.xml><?xml version="1.0" encoding="utf-8"?>
-<w:glossaryDocument xmlns:wpc="http://schemas.microsoft.com/office/word/2010/wordprocessingCanvas" xmlns:cx="http://schemas.microsoft.com/office/drawing/2014/chartex" xmlns:cx1="http://schemas.microsoft.com/office/drawing/2015/9/8/chartex" xmlns:cx2="http://schemas.microsoft.com/office/drawing/2015/10/21/chartex" xmlns:mc="http://schemas.openxmlformats.org/markup-compatibility/2006" xmlns:o="urn:schemas-microsoft-com:office:office" xmlns:r="http://schemas.openxmlformats.org/officeDocument/2006/relationships" xmlns:m="http://schemas.openxmlformats.org/officeDocument/2006/math" xmlns:v="urn:schemas-microsoft-com:vml" xmlns:wp14="http://schemas.microsoft.com/office/word/2010/wordprocessingDrawing" xmlns:wp="http://schemas.openxmlformats.org/drawingml/2006/wordprocessingDrawing" xmlns:w10="urn:schemas-microsoft-com:office:word" xmlns:w="http://schemas.openxmlformats.org/wordprocessingml/2006/main" xmlns:w14="http://schemas.microsoft.com/office/word/2010/wordml" xmlns:w15="http://schemas.microsoft.com/office/word/2012/wordml" xmlns:w16se="http://schemas.microsoft.com/office/word/2015/wordml/symex" xmlns:wpg="http://schemas.microsoft.com/office/word/2010/wordprocessingGroup" xmlns:wpi="http://schemas.microsoft.com/office/word/2010/wordprocessingInk" xmlns:wne="http://schemas.microsoft.com/office/word/2006/wordml" xmlns:wps="http://schemas.microsoft.com/office/word/2010/wordprocessingShape" mc:Ignorable="w14 w15 w16se wp14"/>
-</file>
-
-<file path=word/glossary/fontTable.xml><?xml version="1.0" encoding="utf-8"?>
-<w:fonts xmlns:mc="http://schemas.openxmlformats.org/markup-compatibility/2006" xmlns:r="http://schemas.openxmlformats.org/officeDocument/2006/relationships" xmlns:w="http://schemas.openxmlformats.org/wordprocessingml/2006/main" xmlns:w14="http://schemas.microsoft.com/office/word/2010/wordml" xmlns:w15="http://schemas.microsoft.com/office/word/2012/wordml" xmlns:w16se="http://schemas.microsoft.com/office/word/2015/wordml/symex" mc:Ignorable="w14 w15 w16se">
-  <w:font w:name="Times New Roman">
-    <w:panose1 w:val="02020603050405020304"/>
-    <w:charset w:val="00"/>
-    <w:family w:val="roman"/>
-    <w:pitch w:val="variable"/>
-    <w:sig w:usb0="E0002AFF" w:usb1="C0007843" w:usb2="00000009" w:usb3="00000000" w:csb0="000001FF" w:csb1="00000000"/>
-  </w:font>
-  <w:font w:name="Calibri">
-    <w:panose1 w:val="020F0502020204030204"/>
-    <w:charset w:val="00"/>
-    <w:family w:val="swiss"/>
-    <w:pitch w:val="variable"/>
-    <w:sig w:usb0="E00002FF" w:usb1="4000ACFF" w:usb2="00000001" w:usb3="00000000" w:csb0="0000019F" w:csb1="00000000"/>
-  </w:font>
-  <w:font w:name="PMingLiU-ExtB">
-    <w:panose1 w:val="02020500000000000000"/>
-    <w:charset w:val="88"/>
-    <w:family w:val="roman"/>
-    <w:pitch w:val="variable"/>
-    <w:sig w:usb0="8000002F" w:usb1="0A080008" w:usb2="00000010" w:usb3="00000000" w:csb0="00100001" w:csb1="00000000"/>
-  </w:font>
-  <w:font w:name="Calibri Light">
-    <w:panose1 w:val="020F0302020204030204"/>
-    <w:charset w:val="00"/>
-    <w:family w:val="swiss"/>
-    <w:pitch w:val="variable"/>
-    <w:sig w:usb0="A00002EF" w:usb1="4000207B" w:usb2="00000000" w:usb3="00000000" w:csb0="0000009F" w:csb1="00000000"/>
-  </w:font>
-</w:fonts>
-</file>
-
-<file path=word/glossary/settings.xml><?xml version="1.0" encoding="utf-8"?>
-<w:settings xmlns:mc="http://schemas.openxmlformats.org/markup-compatibility/2006" xmlns:o="urn:schemas-microsoft-com:office:office" xmlns:r="http://schemas.openxmlformats.org/officeDocument/2006/relationships" xmlns:m="http://schemas.openxmlformats.org/officeDocument/2006/math" xmlns:v="urn:schemas-microsoft-com:vml" xmlns:w10="urn:schemas-microsoft-com:office:word" xmlns:w="http://schemas.openxmlformats.org/wordprocessingml/2006/main" xmlns:w14="http://schemas.microsoft.com/office/word/2010/wordml" xmlns:w15="http://schemas.microsoft.com/office/word/2012/wordml" xmlns:w16se="http://schemas.microsoft.com/office/word/2015/wordml/symex" xmlns:sl="http://schemas.openxmlformats.org/schemaLibrary/2006/main" mc:Ignorable="w14 w15 w16se">
-  <w:view w:val="normal"/>
-  <w:defaultTabStop w:val="720"/>
-  <w:characterSpacingControl w:val="doNotCompress"/>
-  <w:compat>
-    <w:useFELayout/>
-    <w:compatSetting w:name="compatibilityMode" w:uri="http://schemas.microsoft.com/office/word" w:val="15"/>
-    <w:compatSetting w:name="overrideTableStyleFontSizeAndJustification" w:uri="http://schemas.microsoft.com/office/word" w:val="1"/>
-    <w:compatSetting w:name="enableOpenTypeFeatures" w:uri="http://schemas.microsoft.com/office/word" w:val="1"/>
-    <w:compatSetting w:name="doNotFlipMirrorIndents" w:uri="http://schemas.microsoft.com/office/word" w:val="1"/>
-    <w:compatSetting w:name="differentiateMultirowTableHeaders" w:uri="http://schemas.microsoft.com/office/word" w:val="1"/>
-  </w:compat>
-  <w:rsids>
-    <w:rsidRoot w:val="00577496"/>
-    <w:rsid w:val="003D102A"/>
-    <w:rsid w:val="00577496"/>
-  </w:rsids>
-  <m:mathPr>
-    <m:mathFont m:val="Cambria Math"/>
-    <m:brkBin m:val="before"/>
-    <m:brkBinSub m:val="--"/>
-    <m:smallFrac m:val="0"/>
-    <m:dispDef/>
-    <m:lMargin m:val="0"/>
-    <m:rMargin m:val="0"/>
-    <m:defJc m:val="centerGroup"/>
-    <m:wrapIndent m:val="1440"/>
-    <m:intLim m:val="subSup"/>
-    <m:naryLim m:val="undOvr"/>
-  </m:mathPr>
-  <w:themeFontLang w:val="en-CA"/>
-  <w:clrSchemeMapping w:bg1="light1" w:t1="dark1" w:bg2="light2" w:t2="dark2" w:accent1="accent1" w:accent2="accent2" w:accent3="accent3" w:accent4="accent4" w:accent5="accent5" w:accent6="accent6" w:hyperlink="hyperlink" w:followedHyperlink="followedHyperlink"/>
-  <w:decimalSymbol w:val="."/>
-  <w:listSeparator w:val=","/>
-  <w15:chartTrackingRefBased/>
-</w:settings>
-</file>
-
-<file path=word/glossary/styles.xml><?xml version="1.0" encoding="utf-8"?>
-<w:styles xmlns:mc="http://schemas.openxmlformats.org/markup-compatibility/2006" xmlns:r="http://schemas.openxmlformats.org/officeDocument/2006/relationships" xmlns:w="http://schemas.openxmlformats.org/wordprocessingml/2006/main" xmlns:w14="http://schemas.microsoft.com/office/word/2010/wordml" xmlns:w15="http://schemas.microsoft.com/office/word/2012/wordml" xmlns:w16se="http://schemas.microsoft.com/office/word/2015/wordml/symex" mc:Ignorable="w14 w15 w16se">
-  <w:docDefaults>
-    <w:rPrDefault>
-      <w:rPr>
-        <w:rFonts w:asciiTheme="minorHAnsi" w:eastAsiaTheme="minorEastAsia" w:hAnsiTheme="minorHAnsi" w:cstheme="minorBidi"/>
-        <w:sz w:val="22"/>
-        <w:szCs w:val="22"/>
-        <w:lang w:val="en-CA" w:eastAsia="en-CA" w:bidi="ar-SA"/>
-      </w:rPr>
-    </w:rPrDefault>
-    <w:pPrDefault>
-      <w:pPr>
-        <w:spacing w:after="160" w:line="259" w:lineRule="auto"/>
-      </w:pPr>
-    </w:pPrDefault>
-  </w:docDefaults>
-  <w:latentStyles w:defLockedState="0" w:defUIPriority="99" w:defSemiHidden="0" w:defUnhideWhenUsed="0" w:defQFormat="0" w:count="372">
-    <w:lsdException w:name="Normal" w:uiPriority="0" w:qFormat="1"/>
-    <w:lsdException w:name="heading 1" w:uiPriority="9" w:qFormat="1"/>
-    <w:lsdException w:name="heading 2" w:semiHidden="1" w:uiPriority="9" w:unhideWhenUsed="1" w:qFormat="1"/>
-    <w:lsdException w:name="heading 3" w:semiHidden="1" w:uiPriority="9" w:unhideWhenUsed="1" w:qFormat="1"/>
-    <w:lsdException w:name="heading 4" w:semiHidden="1" w:uiPriority="9" w:unhideWhenUsed="1" w:qFormat="1"/>
-    <w:lsdException w:name="heading 5" w:semiHidden="1" w:uiPriority="9" w:unhideWhenUsed="1" w:qFormat="1"/>
-    <w:lsdException w:name="heading 6" w:semiHidden="1" w:uiPriority="9" w:unhideWhenUsed="1" w:qFormat="1"/>
-    <w:lsdException w:name="heading 7" w:semiHidden="1" w:uiPriority="9" w:unhideWhenUsed="1" w:qFormat="1"/>
-    <w:lsdException w:name="heading 8" w:semiHidden="1" w:uiPriority="9" w:unhideWhenUsed="1" w:qFormat="1"/>
-    <w:lsdException w:name="heading 9" w:semiHidden="1" w:uiPriority="9" w:unhideWhenUsed="1" w:qFormat="1"/>
-    <w:lsdException w:name="index 1" w:semiHidden="1" w:unhideWhenUsed="1"/>
-    <w:lsdException w:name="index 2" w:semiHidden="1" w:unhideWhenUsed="1"/>
-    <w:lsdException w:name="index 3" w:semiHidden="1" w:unhideWhenUsed="1"/>
-    <w:lsdException w:name="index 4" w:semiHidden="1" w:unhideWhenUsed="1"/>
-    <w:lsdException w:name="index 5" w:semiHidden="1" w:unhideWhenUsed="1"/>
-    <w:lsdException w:name="index 6" w:semiHidden="1" w:unhideWhenUsed="1"/>
-    <w:lsdException w:name="index 7" w:semiHidden="1" w:unhideWhenUsed="1"/>
-    <w:lsdException w:name="index 8" w:semiHidden="1" w:unhideWhenUsed="1"/>
-    <w:lsdException w:name="index 9" w:semiHidden="1" w:unhideWhenUsed="1"/>
-    <w:lsdException w:name="toc 1" w:semiHidden="1" w:uiPriority="39" w:unhideWhenUsed="1"/>
-    <w:lsdException w:name="toc 2" w:semiHidden="1" w:uiPriority="39" w:unhideWhenUsed="1"/>
-    <w:lsdException w:name="toc 3" w:semiHidden="1" w:uiPriority="39" w:unhideWhenUsed="1"/>
-    <w:lsdException w:name="toc 4" w:semiHidden="1" w:uiPriority="39" w:unhideWhenUsed="1"/>
-    <w:lsdException w:name="toc 5" w:semiHidden="1" w:uiPriority="39" w:unhideWhenUsed="1"/>
-    <w:lsdException w:name="toc 6" w:semiHidden="1" w:uiPriority="39" w:unhideWhenUsed="1"/>
-    <w:lsdException w:name="toc 7" w:semiHidden="1" w:uiPriority="39" w:unhideWhenUsed="1"/>
-    <w:lsdException w:name="toc 8" w:semiHidden="1" w:uiPriority="39" w:unhideWhenUsed="1"/>
-    <w:lsdException w:name="toc 9" w:semiHidden="1" w:uiPriority="39" w:unhideWhenUsed="1"/>
-    <w:lsdException w:name="Normal Indent" w:semiHidden="1" w:unhideWhenUsed="1"/>
-    <w:lsdException w:name="footnote text" w:semiHidden="1" w:unhideWhenUsed="1"/>
-    <w:lsdException w:name="annotation text" w:semiHidden="1" w:unhideWhenUsed="1"/>
-    <w:lsdException w:name="header" w:semiHidden="1" w:unhideWhenUsed="1"/>
-    <w:lsdException w:name="footer" w:semiHidden="1" w:unhideWhenUsed="1"/>
-    <w:lsdException w:name="index heading" w:semiHidden="1" w:unhideWhenUsed="1"/>
-    <w:lsdException w:name="caption" w:semiHidden="1" w:uiPriority="35" w:unhideWhenUsed="1" w:qFormat="1"/>
-    <w:lsdException w:name="table of figures" w:semiHidden="1" w:unhideWhenUsed="1"/>
-    <w:lsdException w:name="envelope address" w:semiHidden="1" w:unhideWhenUsed="1"/>
-    <w:lsdException w:name="envelope return" w:semiHidden="1" w:unhideWhenUsed="1"/>
-    <w:lsdException w:name="footnote reference" w:semiHidden="1" w:unhideWhenUsed="1"/>
-    <w:lsdException w:name="annotation reference" w:semiHidden="1" w:unhideWhenUsed="1"/>
-    <w:lsdException w:name="line number" w:semiHidden="1" w:unhideWhenUsed="1"/>
-    <w:lsdException w:name="page number" w:semiHidden="1" w:unhideWhenUsed="1"/>
-    <w:lsdException w:name="endnote reference" w:semiHidden="1" w:unhideWhenUsed="1"/>
-    <w:lsdException w:name="endnote text" w:semiHidden="1" w:unhideWhenUsed="1"/>
-    <w:lsdException w:name="table of authorities" w:semiHidden="1" w:unhideWhenUsed="1"/>
-    <w:lsdException w:name="macro" w:semiHidden="1" w:unhideWhenUsed="1"/>
-    <w:lsdException w:name="toa heading" w:semiHidden="1" w:unhideWhenUsed="1"/>
-    <w:lsdException w:name="List" w:semiHidden="1" w:unhideWhenUsed="1"/>
-    <w:lsdException w:name="List Bullet" w:semiHidden="1" w:unhideWhenUsed="1"/>
-    <w:lsdException w:name="List Number" w:semiHidden="1" w:unhideWhenUsed="1"/>
-    <w:lsdException w:name="List 2" w:semiHidden="1" w:unhideWhenUsed="1"/>
-    <w:lsdException w:name="List 3" w:semiHidden="1" w:unhideWhenUsed="1"/>
-    <w:lsdException w:name="List 4" w:semiHidden="1" w:unhideWhenUsed="1"/>
-    <w:lsdException w:name="List 5" w:semiHidden="1" w:unhideWhenUsed="1"/>
-    <w:lsdException w:name="List Bullet 2" w:semiHidden="1" w:unhideWhenUsed="1"/>
-    <w:lsdException w:name="List Bullet 3" w:semiHidden="1" w:unhideWhenUsed="1"/>
-    <w:lsdException w:name="List Bullet 4" w:semiHidden="1" w:unhideWhenUsed="1"/>
-    <w:lsdException w:name="List Bullet 5" w:semiHidden="1" w:unhideWhenUsed="1"/>
-    <w:lsdException w:name="List Number 2" w:semiHidden="1" w:unhideWhenUsed="1"/>
-    <w:lsdException w:name="List Number 3" w:semiHidden="1" w:unhideWhenUsed="1"/>
-    <w:lsdException w:name="List Number 4" w:semiHidden="1" w:unhideWhenUsed="1"/>
-    <w:lsdException w:name="List Number 5" w:semiHidden="1" w:unhideWhenUsed="1"/>
-    <w:lsdException w:name="Title" w:uiPriority="10" w:qFormat="1"/>
-    <w:lsdException w:name="Closing" w:semiHidden="1" w:unhideWhenUsed="1"/>
-    <w:lsdException w:name="Signature" w:semiHidden="1" w:unhideWhenUsed="1"/>
-    <w:lsdException w:name="Default Paragraph Font" w:semiHidden="1" w:uiPriority="1" w:unhideWhenUsed="1"/>
-    <w:lsdException w:name="Body Text" w:semiHidden="1" w:unhideWhenUsed="1"/>
-    <w:lsdException w:name="Body Text Indent" w:semiHidden="1" w:unhideWhenUsed="1"/>
-    <w:lsdException w:name="List Continue" w:semiHidden="1" w:unhideWhenUsed="1"/>
-    <w:lsdException w:name="List Continue 2" w:semiHidden="1" w:unhideWhenUsed="1"/>
-    <w:lsdException w:name="List Continue 3" w:semiHidden="1" w:unhideWhenUsed="1"/>
-    <w:lsdException w:name="List Continue 4" w:semiHidden="1" w:unhideWhenUsed="1"/>
-    <w:lsdException w:name="List Continue 5" w:semiHidden="1" w:unhideWhenUsed="1"/>
-    <w:lsdException w:name="Message Header" w:semiHidden="1" w:unhideWhenUsed="1"/>
-    <w:lsdException w:name="Subtitle" w:uiPriority="11" w:qFormat="1"/>
-    <w:lsdException w:name="Salutation" w:semiHidden="1" w:unhideWhenUsed="1"/>
-    <w:lsdException w:name="Date" w:semiHidden="1" w:unhideWhenUsed="1"/>
-    <w:lsdException w:name="Body Text First Indent" w:semiHidden="1" w:unhideWhenUsed="1"/>
-    <w:lsdException w:name="Body Text First Indent 2" w:semiHidden="1" w:unhideWhenUsed="1"/>
-    <w:lsdException w:name="Note Heading" w:semiHidden="1" w:unhideWhenUsed="1"/>
-    <w:lsdException w:name="Body Text 2" w:semiHidden="1" w:unhideWhenUsed="1"/>
-    <w:lsdException w:name="Body Text 3" w:semiHidden="1" w:unhideWhenUsed="1"/>
-    <w:lsdException w:name="Body Text Indent 2" w:semiHidden="1" w:unhideWhenUsed="1"/>
-    <w:lsdException w:name="Body Text Indent 3" w:semiHidden="1" w:unhideWhenUsed="1"/>
-    <w:lsdException w:name="Block Text" w:semiHidden="1" w:unhideWhenUsed="1"/>
-    <w:lsdException w:name="Hyperlink" w:semiHidden="1" w:unhideWhenUsed="1"/>
-    <w:lsdException w:name="FollowedHyperlink" w:semiHidden="1" w:unhideWhenUsed="1"/>
-    <w:lsdException w:name="Strong" w:uiPriority="22" w:qFormat="1"/>
-    <w:lsdException w:name="Emphasis" w:uiPriority="20" w:qFormat="1"/>
-    <w:lsdException w:name="Document Map" w:semiHidden="1" w:unhideWhenUsed="1"/>
-    <w:lsdException w:name="Plain Text" w:semiHidden="1" w:unhideWhenUsed="1"/>
-    <w:lsdException w:name="E-mail Signature" w:semiHidden="1" w:unhideWhenUsed="1"/>
-    <w:lsdException w:name="HTML Top of Form" w:semiHidden="1" w:unhideWhenUsed="1"/>
-    <w:lsdException w:name="HTML Bottom of Form" w:semiHidden="1" w:unhideWhenUsed="1"/>
-    <w:lsdException w:name="Normal (Web)" w:semiHidden="1" w:unhideWhenUsed="1"/>
-    <w:lsdException w:name="HTML Acronym" w:semiHidden="1" w:unhideWhenUsed="1"/>
-    <w:lsdException w:name="HTML Address" w:semiHidden="1" w:unhideWhenUsed="1"/>
-    <w:lsdException w:name="HTML Cite" w:semiHidden="1" w:unhideWhenUsed="1"/>
-    <w:lsdException w:name="HTML Code" w:semiHidden="1" w:unhideWhenUsed="1"/>
-    <w:lsdException w:name="HTML Definition" w:semiHidden="1" w:unhideWhenUsed="1"/>
-    <w:lsdException w:name="HTML Keyboard" w:semiHidden="1" w:unhideWhenUsed="1"/>
-    <w:lsdException w:name="HTML Preformatted" w:semiHidden="1" w:unhideWhenUsed="1"/>
-    <w:lsdException w:name="HTML Sample" w:semiHidden="1" w:unhideWhenUsed="1"/>
-    <w:lsdException w:name="HTML Typewriter" w:semiHidden="1" w:unhideWhenUsed="1"/>
-    <w:lsdException w:name="HTML Variable" w:semiHidden="1" w:unhideWhenUsed="1"/>
-    <w:lsdException w:name="Normal Table" w:semiHidden="1" w:unhideWhenUsed="1"/>
-    <w:lsdException w:name="annotation subject" w:semiHidden="1" w:unhideWhenUsed="1"/>
-    <w:lsdException w:name="No List" w:semiHidden="1" w:unhideWhenUsed="1"/>
-    <w:lsdException w:name="Outline List 1" w:semiHidden="1" w:unhideWhenUsed="1"/>
-    <w:lsdException w:name="Outline List 2" w:semiHidden="1" w:unhideWhenUsed="1"/>
-    <w:lsdException w:name="Outline List 3" w:semiHidden="1" w:unhideWhenUsed="1"/>
-    <w:lsdException w:name="Table Simple 1" w:semiHidden="1" w:unhideWhenUsed="1"/>
-    <w:lsdException w:name="Table Simple 2" w:semiHidden="1" w:unhideWhenUsed="1"/>
-    <w:lsdException w:name="Table Simple 3" w:semiHidden="1" w:unhideWhenUsed="1"/>
-    <w:lsdException w:name="Table Classic 1" w:semiHidden="1" w:unhideWhenUsed="1"/>
-    <w:lsdException w:name="Table Classic 2" w:semiHidden="1" w:unhideWhenUsed="1"/>
-    <w:lsdException w:name="Table Classic 3" w:semiHidden="1" w:unhideWhenUsed="1"/>
-    <w:lsdException w:name="Table Classic 4" w:semiHidden="1" w:unhideWhenUsed="1"/>
-    <w:lsdException w:name="Table Colorful 1" w:semiHidden="1" w:unhideWhenUsed="1"/>
-    <w:lsdException w:name="Table Colorful 2" w:semiHidden="1" w:unhideWhenUsed="1"/>
-    <w:lsdException w:name="Table Colorful 3" w:semiHidden="1" w:unhideWhenUsed="1"/>
-    <w:lsdException w:name="Table Columns 1" w:semiHidden="1" w:unhideWhenUsed="1"/>
-    <w:lsdException w:name="Table Columns 2" w:semiHidden="1" w:unhideWhenUsed="1"/>
-    <w:lsdException w:name="Table Columns 3" w:semiHidden="1" w:unhideWhenUsed="1"/>
-    <w:lsdException w:name="Table Columns 4" w:semiHidden="1" w:unhideWhenUsed="1"/>
-    <w:lsdException w:name="Table Columns 5" w:semiHidden="1" w:unhideWhenUsed="1"/>
-    <w:lsdException w:name="Table Grid 1" w:semiHidden="1" w:unhideWhenUsed="1"/>
-    <w:lsdException w:name="Table Grid 2" w:semiHidden="1" w:unhideWhenUsed="1"/>
-    <w:lsdException w:name="Table Grid 3" w:semiHidden="1" w:unhideWhenUsed="1"/>
-    <w:lsdException w:name="Table Grid 4" w:semiHidden="1" w:unhideWhenUsed="1"/>
-    <w:lsdException w:name="Table Grid 5" w:semiHidden="1" w:unhideWhenUsed="1"/>
-    <w:lsdException w:name="Table Grid 6" w:semiHidden="1" w:unhideWhenUsed="1"/>
-    <w:lsdException w:name="Table Grid 7" w:semiHidden="1" w:unhideWhenUsed="1"/>
-    <w:lsdException w:name="Table Grid 8" w:semiHidden="1" w:unhideWhenUsed="1"/>
-    <w:lsdException w:name="Table List 1" w:semiHidden="1" w:unhideWhenUsed="1"/>
-    <w:lsdException w:name="Table List 2" w:semiHidden="1" w:unhideWhenUsed="1"/>
-    <w:lsdException w:name="Table List 3" w:semiHidden="1" w:unhideWhenUsed="1"/>
-    <w:lsdException w:name="Table List 4" w:semiHidden="1" w:unhideWhenUsed="1"/>
-    <w:lsdException w:name="Table List 5" w:semiHidden="1" w:unhideWhenUsed="1"/>
-    <w:lsdException w:name="Table List 6" w:semiHidden="1" w:unhideWhenUsed="1"/>
-    <w:lsdException w:name="Table List 7" w:semiHidden="1" w:unhideWhenUsed="1"/>
-    <w:lsdException w:name="Table List 8" w:semiHidden="1" w:unhideWhenUsed="1"/>
-    <w:lsdException w:name="Table 3D effects 1" w:semiHidden="1" w:unhideWhenUsed="1"/>
-    <w:lsdException w:name="Table 3D effects 2" w:semiHidden="1" w:unhideWhenUsed="1"/>
-    <w:lsdException w:name="Table 3D effects 3" w:semiHidden="1" w:unhideWhenUsed="1"/>
-    <w:lsdException w:name="Table Contemporary" w:semiHidden="1" w:unhideWhenUsed="1"/>
-    <w:lsdException w:name="Table Elegant" w:semiHidden="1" w:unhideWhenUsed="1"/>
-    <w:lsdException w:name="Table Professional" w:semiHidden="1" w:unhideWhenUsed="1"/>
-    <w:lsdException w:name="Table Subtle 1" w:semiHidden="1" w:unhideWhenUsed="1"/>
-    <w:lsdException w:name="Table Subtle 2" w:semiHidden="1" w:unhideWhenUsed="1"/>
-    <w:lsdException w:name="Table Web 1" w:semiHidden="1" w:unhideWhenUsed="1"/>
-    <w:lsdException w:name="Table Web 2" w:semiHidden="1" w:unhideWhenUsed="1"/>
-    <w:lsdException w:name="Table Web 3" w:semiHidden="1" w:unhideWhenUsed="1"/>
-    <w:lsdException w:name="Balloon Text" w:semiHidden="1" w:unhideWhenUsed="1"/>
-    <w:lsdException w:name="Table Grid" w:uiPriority="39"/>
-    <w:lsdException w:name="Table Theme" w:semiHidden="1" w:unhideWhenUsed="1"/>
-    <w:lsdException w:name="Placeholder Text" w:semiHidden="1"/>
-    <w:lsdException w:name="No Spacing" w:uiPriority="1" w:qFormat="1"/>
-    <w:lsdException w:name="Light Shading" w:uiPriority="60"/>
-    <w:lsdException w:name="Light List" w:uiPriority="61"/>
-    <w:lsdException w:name="Light Grid" w:uiPriority="62"/>
-    <w:lsdException w:name="Medium Shading 1" w:uiPriority="63"/>
-    <w:lsdException w:name="Medium Shading 2" w:uiPriority="64"/>
-    <w:lsdException w:name="Medium List 1" w:uiPriority="65"/>
-    <w:lsdException w:name="Medium List 2" w:uiPriority="66"/>
-    <w:lsdException w:name="Medium Grid 1" w:uiPriority="67"/>
-    <w:lsdException w:name="Medium Grid 2" w:uiPriority="68"/>
-    <w:lsdException w:name="Medium Grid 3" w:uiPriority="69"/>
-    <w:lsdException w:name="Dark List" w:uiPriority="70"/>
-    <w:lsdException w:name="Colorful Shading" w:uiPriority="71"/>
-    <w:lsdException w:name="Colorful List" w:uiPriority="72"/>
-    <w:lsdException w:name="Colorful Grid" w:uiPriority="73"/>
-    <w:lsdException w:name="Light Shading Accent 1" w:uiPriority="60"/>
-    <w:lsdException w:name="Light List Accent 1" w:uiPriority="61"/>
-    <w:lsdException w:name="Light Grid Accent 1" w:uiPriority="62"/>
-    <w:lsdException w:name="Medium Shading 1 Accent 1" w:uiPriority="63"/>
-    <w:lsdException w:name="Medium Shading 2 Accent 1" w:uiPriority="64"/>
-    <w:lsdException w:name="Medium List 1 Accent 1" w:uiPriority="65"/>
-    <w:lsdException w:name="Revision" w:semiHidden="1"/>
-    <w:lsdException w:name="List Paragraph" w:uiPriority="34" w:qFormat="1"/>
-    <w:lsdException w:name="Quote" w:uiPriority="29" w:qFormat="1"/>
-    <w:lsdException w:name="Intense Quote" w:uiPriority="30" w:qFormat="1"/>
-    <w:lsdException w:name="Medium List 2 Accent 1" w:uiPriority="66"/>
-    <w:lsdException w:name="Medium Grid 1 Accent 1" w:uiPriority="67"/>
-    <w:lsdException w:name="Medium Grid 2 Accent 1" w:uiPriority="68"/>
-    <w:lsdException w:name="Medium Grid 3 Accent 1" w:uiPriority="69"/>
-    <w:lsdException w:name="Dark List Accent 1" w:uiPriority="70"/>
-    <w:lsdException w:name="Colorful Shading Accent 1" w:uiPriority="71"/>
-    <w:lsdException w:name="Colorful List Accent 1" w:uiPriority="72"/>
-    <w:lsdException w:name="Colorful Grid Accent 1" w:uiPriority="73"/>
-    <w:lsdException w:name="Light Shading Accent 2" w:uiPriority="60"/>
-    <w:lsdException w:name="Light List Accent 2" w:uiPriority="61"/>
-    <w:lsdException w:name="Light Grid Accent 2" w:uiPriority="62"/>
-    <w:lsdException w:name="Medium Shading 1 Accent 2" w:uiPriority="63"/>
-    <w:lsdException w:name="Medium Shading 2 Accent 2" w:uiPriority="64"/>
-    <w:lsdException w:name="Medium List 1 Accent 2" w:uiPriority="65"/>
-    <w:lsdException w:name="Medium List 2 Accent 2" w:uiPriority="66"/>
-    <w:lsdException w:name="Medium Grid 1 Accent 2" w:uiPriority="67"/>
-    <w:lsdException w:name="Medium Grid 2 Accent 2" w:uiPriority="68"/>
-    <w:lsdException w:name="Medium Grid 3 Accent 2" w:uiPriority="69"/>
-    <w:lsdException w:name="Dark List Accent 2" w:uiPriority="70"/>
-    <w:lsdException w:name="Colorful Shading Accent 2" w:uiPriority="71"/>
-    <w:lsdException w:name="Colorful List Accent 2" w:uiPriority="72"/>
-    <w:lsdException w:name="Colorful Grid Accent 2" w:uiPriority="73"/>
-    <w:lsdException w:name="Light Shading Accent 3" w:uiPriority="60"/>
-    <w:lsdException w:name="Light List Accent 3" w:uiPriority="61"/>
-    <w:lsdException w:name="Light Grid Accent 3" w:uiPriority="62"/>
-    <w:lsdException w:name="Medium Shading 1 Accent 3" w:uiPriority="63"/>
-    <w:lsdException w:name="Medium Shading 2 Accent 3" w:uiPriority="64"/>
-    <w:lsdException w:name="Medium List 1 Accent 3" w:uiPriority="65"/>
-    <w:lsdException w:name="Medium List 2 Accent 3" w:uiPriority="66"/>
-    <w:lsdException w:name="Medium Grid 1 Accent 3" w:uiPriority="67"/>
-    <w:lsdException w:name="Medium Grid 2 Accent 3" w:uiPriority="68"/>
-    <w:lsdException w:name="Medium Grid 3 Accent 3" w:uiPriority="69"/>
-    <w:lsdException w:name="Dark List Accent 3" w:uiPriority="70"/>
-    <w:lsdException w:name="Colorful Shading Accent 3" w:uiPriority="71"/>
-    <w:lsdException w:name="Colorful List Accent 3" w:uiPriority="72"/>
-    <w:lsdException w:name="Colorful Grid Accent 3" w:uiPriority="73"/>
-    <w:lsdException w:name="Light Shading Accent 4" w:uiPriority="60"/>
-    <w:lsdException w:name="Light List Accent 4" w:uiPriority="61"/>
-    <w:lsdException w:name="Light Grid Accent 4" w:uiPriority="62"/>
-    <w:lsdException w:name="Medium Shading 1 Accent 4" w:uiPriority="63"/>
-    <w:lsdException w:name="Medium Shading 2 Accent 4" w:uiPriority="64"/>
-    <w:lsdException w:name="Medium List 1 Accent 4" w:uiPriority="65"/>
-    <w:lsdException w:name="Medium List 2 Accent 4" w:uiPriority="66"/>
-    <w:lsdException w:name="Medium Grid 1 Accent 4" w:uiPriority="67"/>
-    <w:lsdException w:name="Medium Grid 2 Accent 4" w:uiPriority="68"/>
-    <w:lsdException w:name="Medium Grid 3 Accent 4" w:uiPriority="69"/>
-    <w:lsdException w:name="Dark List Accent 4" w:uiPriority="70"/>
-    <w:lsdException w:name="Colorful Shading Accent 4" w:uiPriority="71"/>
-    <w:lsdException w:name="Colorful List Accent 4" w:uiPriority="72"/>
-    <w:lsdException w:name="Colorful Grid Accent 4" w:uiPriority="73"/>
-    <w:lsdException w:name="Light Shading Accent 5" w:uiPriority="60"/>
-    <w:lsdException w:name="Light List Accent 5" w:uiPriority="61"/>
-    <w:lsdException w:name="Light Grid Accent 5" w:uiPriority="62"/>
-    <w:lsdException w:name="Medium Shading 1 Accent 5" w:uiPriority="63"/>
-    <w:lsdException w:name="Medium Shading 2 Accent 5" w:uiPriority="64"/>
-    <w:lsdException w:name="Medium List 1 Accent 5" w:uiPriority="65"/>
-    <w:lsdException w:name="Medium List 2 Accent 5" w:uiPriority="66"/>
-    <w:lsdException w:name="Medium Grid 1 Accent 5" w:uiPriority="67"/>
-    <w:lsdException w:name="Medium Grid 2 Accent 5" w:uiPriority="68"/>
-    <w:lsdException w:name="Medium Grid 3 Accent 5" w:uiPriority="69"/>
-    <w:lsdException w:name="Dark List Accent 5" w:uiPriority="70"/>
-    <w:lsdException w:name="Colorful Shading Accent 5" w:uiPriority="71"/>
-    <w:lsdException w:name="Colorful List Accent 5" w:uiPriority="72"/>
-    <w:lsdException w:name="Colorful Grid Accent 5" w:uiPriority="73"/>
-    <w:lsdException w:name="Light Shading Accent 6" w:uiPriority="60"/>
-    <w:lsdException w:name="Light List Accent 6" w:uiPriority="61"/>
-    <w:lsdException w:name="Light Grid Accent 6" w:uiPriority="62"/>
-    <w:lsdException w:name="Medium Shading 1 Accent 6" w:uiPriority="63"/>
-    <w:lsdException w:name="Medium Shading 2 Accent 6" w:uiPriority="64"/>
-    <w:lsdException w:name="Medium List 1 Accent 6" w:uiPriority="65"/>
-    <w:lsdException w:name="Medium List 2 Accent 6" w:uiPriority="66"/>
-    <w:lsdException w:name="Medium Grid 1 Accent 6" w:uiPriority="67"/>
-    <w:lsdException w:name="Medium Grid 2 Accent 6" w:uiPriority="68"/>
-    <w:lsdException w:name="Medium Grid 3 Accent 6" w:uiPriority="69"/>
-    <w:lsdException w:name="Dark List Accent 6" w:uiPriority="70"/>
-    <w:lsdException w:name="Colorful Shading Accent 6" w:uiPriority="71"/>
-    <w:lsdException w:name="Colorful List Accent 6" w:uiPriority="72"/>
-    <w:lsdException w:name="Colorful Grid Accent 6" w:uiPriority="73"/>
-    <w:lsdException w:name="Subtle Emphasis" w:uiPriority="19" w:qFormat="1"/>
-    <w:lsdException w:name="Intense Emphasis" w:uiPriority="21" w:qFormat="1"/>
-    <w:lsdException w:name="Subtle Reference" w:uiPriority="31" w:qFormat="1"/>
-    <w:lsdException w:name="Intense Reference" w:uiPriority="32" w:qFormat="1"/>
-    <w:lsdException w:name="Book Title" w:uiPriority="33" w:qFormat="1"/>
-    <w:lsdException w:name="Bibliography" w:semiHidden="1" w:uiPriority="37" w:unhideWhenUsed="1"/>
-    <w:lsdException w:name="TOC Heading" w:semiHidden="1" w:uiPriority="39" w:unhideWhenUsed="1" w:qFormat="1"/>
-    <w:lsdException w:name="Plain Table 1" w:uiPriority="41"/>
-    <w:lsdException w:name="Plain Table 2" w:uiPriority="42"/>
-    <w:lsdException w:name="Plain Table 3" w:uiPriority="43"/>
-    <w:lsdException w:name="Plain Table 4" w:uiPriority="44"/>
-    <w:lsdException w:name="Plain Table 5" w:uiPriority="45"/>
-    <w:lsdException w:name="Grid Table Light" w:uiPriority="40"/>
-    <w:lsdException w:name="Grid Table 1 Light" w:uiPriority="46"/>
-    <w:lsdException w:name="Grid Table 2" w:uiPriority="47"/>
-    <w:lsdException w:name="Grid Table 3" w:uiPriority="48"/>
-    <w:lsdException w:name="Grid Table 4" w:uiPriority="49"/>
-    <w:lsdException w:name="Grid Table 5 Dark" w:uiPriority="50"/>
-    <w:lsdException w:name="Grid Table 6 Colorful" w:uiPriority="51"/>
-    <w:lsdException w:name="Grid Table 7 Colorful" w:uiPriority="52"/>
-    <w:lsdException w:name="Grid Table 1 Light Accent 1" w:uiPriority="46"/>
-    <w:lsdException w:name="Grid Table 2 Accent 1" w:uiPriority="47"/>
-    <w:lsdException w:name="Grid Table 3 Accent 1" w:uiPriority="48"/>
-    <w:lsdException w:name="Grid Table 4 Accent 1" w:uiPriority="49"/>
-    <w:lsdException w:name="Grid Table 5 Dark Accent 1" w:uiPriority="50"/>
-    <w:lsdException w:name="Grid Table 6 Colorful Accent 1" w:uiPriority="51"/>
-    <w:lsdException w:name="Grid Table 7 Colorful Accent 1" w:uiPriority="52"/>
-    <w:lsdException w:name="Grid Table 1 Light Accent 2" w:uiPriority="46"/>
-    <w:lsdException w:name="Grid Table 2 Accent 2" w:uiPriority="47"/>
-    <w:lsdException w:name="Grid Table 3 Accent 2" w:uiPriority="48"/>
-    <w:lsdException w:name="Grid Table 4 Accent 2" w:uiPriority="49"/>
-    <w:lsdException w:name="Grid Table 5 Dark Accent 2" w:uiPriority="50"/>
-    <w:lsdException w:name="Grid Table 6 Colorful Accent 2" w:uiPriority="51"/>
-    <w:lsdException w:name="Grid Table 7 Colorful Accent 2" w:uiPriority="52"/>
-    <w:lsdException w:name="Grid Table 1 Light Accent 3" w:uiPriority="46"/>
-    <w:lsdException w:name="Grid Table 2 Accent 3" w:uiPriority="47"/>
-    <w:lsdException w:name="Grid Table 3 Accent 3" w:uiPriority="48"/>
-    <w:lsdException w:name="Grid Table 4 Accent 3" w:uiPriority="49"/>
-    <w:lsdException w:name="Grid Table 5 Dark Accent 3" w:uiPriority="50"/>
-    <w:lsdException w:name="Grid Table 6 Colorful Accent 3" w:uiPriority="51"/>
-    <w:lsdException w:name="Grid Table 7 Colorful Accent 3" w:uiPriority="52"/>
-    <w:lsdException w:name="Grid Table 1 Light Accent 4" w:uiPriority="46"/>
-    <w:lsdException w:name="Grid Table 2 Accent 4" w:uiPriority="47"/>
-    <w:lsdException w:name="Grid Table 3 Accent 4" w:uiPriority="48"/>
-    <w:lsdException w:name="Grid Table 4 Accent 4" w:uiPriority="49"/>
-    <w:lsdException w:name="Grid Table 5 Dark Accent 4" w:uiPriority="50"/>
-    <w:lsdException w:name="Grid Table 6 Colorful Accent 4" w:uiPriority="51"/>
-    <w:lsdException w:name="Grid Table 7 Colorful Accent 4" w:uiPriority="52"/>
-    <w:lsdException w:name="Grid Table 1 Light Accent 5" w:uiPriority="46"/>
-    <w:lsdException w:name="Grid Table 2 Accent 5" w:uiPriority="47"/>
-    <w:lsdException w:name="Grid Table 3 Accent 5" w:uiPriority="48"/>
-    <w:lsdException w:name="Grid Table 4 Accent 5" w:uiPriority="49"/>
-    <w:lsdException w:name="Grid Table 5 Dark Accent 5" w:uiPriority="50"/>
-    <w:lsdException w:name="Grid Table 6 Colorful Accent 5" w:uiPriority="51"/>
-    <w:lsdException w:name="Grid Table 7 Colorful Accent 5" w:uiPriority="52"/>
-    <w:lsdException w:name="Grid Table 1 Light Accent 6" w:uiPriority="46"/>
-    <w:lsdException w:name="Grid Table 2 Accent 6" w:uiPriority="47"/>
-    <w:lsdException w:name="Grid Table 3 Accent 6" w:uiPriority="48"/>
-    <w:lsdException w:name="Grid Table 4 Accent 6" w:uiPriority="49"/>
-    <w:lsdException w:name="Grid Table 5 Dark Accent 6" w:uiPriority="50"/>
-    <w:lsdException w:name="Grid Table 6 Colorful Accent 6" w:uiPriority="51"/>
-    <w:lsdException w:name="Grid Table 7 Colorful Accent 6" w:uiPriority="52"/>
-    <w:lsdException w:name="List Table 1 Light" w:uiPriority="46"/>
-    <w:lsdException w:name="List Table 2" w:uiPriority="47"/>
-    <w:lsdException w:name="List Table 3" w:uiPriority="48"/>
-    <w:lsdException w:name="List Table 4" w:uiPriority="49"/>
-    <w:lsdException w:name="List Table 5 Dark" w:uiPriority="50"/>
-    <w:lsdException w:name="List Table 6 Colorful" w:uiPriority="51"/>
-    <w:lsdException w:name="List Table 7 Colorful" w:uiPriority="52"/>
-    <w:lsdException w:name="List Table 1 Light Accent 1" w:uiPriority="46"/>
-    <w:lsdException w:name="List Table 2 Accent 1" w:uiPriority="47"/>
-    <w:lsdException w:name="List Table 3 Accent 1" w:uiPriority="48"/>
-    <w:lsdException w:name="List Table 4 Accent 1" w:uiPriority="49"/>
-    <w:lsdException w:name="List Table 5 Dark Accent 1" w:uiPriority="50"/>
-    <w:lsdException w:name="List Table 6 Colorful Accent 1" w:uiPriority="51"/>
-    <w:lsdException w:name="List Table 7 Colorful Accent 1" w:uiPriority="52"/>
-    <w:lsdException w:name="List Table 1 Light Accent 2" w:uiPriority="46"/>
-    <w:lsdException w:name="List Table 2 Accent 2" w:uiPriority="47"/>
-    <w:lsdException w:name="List Table 3 Accent 2" w:uiPriority="48"/>
-    <w:lsdException w:name="List Table 4 Accent 2" w:uiPriority="49"/>
-    <w:lsdException w:name="List Table 5 Dark Accent 2" w:uiPriority="50"/>
-    <w:lsdException w:name="List Table 6 Colorful Accent 2" w:uiPriority="51"/>
-    <w:lsdException w:name="List Table 7 Colorful Accent 2" w:uiPriority="52"/>
-    <w:lsdException w:name="List Table 1 Light Accent 3" w:uiPriority="46"/>
-    <w:lsdException w:name="List Table 2 Accent 3" w:uiPriority="47"/>
-    <w:lsdException w:name="List Table 3 Accent 3" w:uiPriority="48"/>
-    <w:lsdException w:name="List Table 4 Accent 3" w:uiPriority="49"/>
-    <w:lsdException w:name="List Table 5 Dark Accent 3" w:uiPriority="50"/>
-    <w:lsdException w:name="List Table 6 Colorful Accent 3" w:uiPriority="51"/>
-    <w:lsdException w:name="List Table 7 Colorful Accent 3" w:uiPriority="52"/>
-    <w:lsdException w:name="List Table 1 Light Accent 4" w:uiPriority="46"/>
-    <w:lsdException w:name="List Table 2 Accent 4" w:uiPriority="47"/>
-    <w:lsdException w:name="List Table 3 Accent 4" w:uiPriority="48"/>
-    <w:lsdException w:name="List Table 4 Accent 4" w:uiPriority="49"/>
-    <w:lsdException w:name="List Table 5 Dark Accent 4" w:uiPriority="50"/>
-    <w:lsdException w:name="List Table 6 Colorful Accent 4" w:uiPriority="51"/>
-    <w:lsdException w:name="List Table 7 Colorful Accent 4" w:uiPriority="52"/>
-    <w:lsdException w:name="List Table 1 Light Accent 5" w:uiPriority="46"/>
-    <w:lsdException w:name="List Table 2 Accent 5" w:uiPriority="47"/>
-    <w:lsdException w:name="List Table 3 Accent 5" w:uiPriority="48"/>
-    <w:lsdException w:name="List Table 4 Accent 5" w:uiPriority="49"/>
-    <w:lsdException w:name="List Table 5 Dark Accent 5" w:uiPriority="50"/>
-    <w:lsdException w:name="List Table 6 Colorful Accent 5" w:uiPriority="51"/>
-    <w:lsdException w:name="List Table 7 Colorful Accent 5" w:uiPriority="52"/>
-    <w:lsdException w:name="List Table 1 Light Accent 6" w:uiPriority="46"/>
-    <w:lsdException w:name="List Table 2 Accent 6" w:uiPriority="47"/>
-    <w:lsdException w:name="List Table 3 Accent 6" w:uiPriority="48"/>
-    <w:lsdException w:name="List Table 4 Accent 6" w:uiPriority="49"/>
-    <w:lsdException w:name="List Table 5 Dark Accent 6" w:uiPriority="50"/>
-    <w:lsdException w:name="List Table 6 Colorful Accent 6" w:uiPriority="51"/>
-    <w:lsdException w:name="List Table 7 Colorful Accent 6" w:uiPriority="52"/>
-    <w:lsdException w:name="Mention" w:semiHidden="1" w:unhideWhenUsed="1"/>
-  </w:latentStyles>
-  <w:style w:type="paragraph" w:default="1" w:styleId="Normal">
-    <w:name w:val="Normal"/>
-    <w:qFormat/>
-  </w:style>
-  <w:style w:type="character" w:default="1" w:styleId="DefaultParagraphFont">
-    <w:name w:val="Default Paragraph Font"/>
-    <w:uiPriority w:val="1"/>
-    <w:semiHidden/>
-    <w:unhideWhenUsed/>
-  </w:style>
-  <w:style w:type="table" w:default="1" w:styleId="TableNormal">
-    <w:name w:val="Normal Table"/>
-    <w:uiPriority w:val="99"/>
-    <w:semiHidden/>
-    <w:unhideWhenUsed/>
-    <w:tblPr>
-      <w:tblInd w:w="0" w:type="dxa"/>
-      <w:tblCellMar>
-        <w:top w:w="0" w:type="dxa"/>
-        <w:left w:w="108" w:type="dxa"/>
-        <w:bottom w:w="0" w:type="dxa"/>
-        <w:right w:w="108" w:type="dxa"/>
-      </w:tblCellMar>
-    </w:tblPr>
-  </w:style>
-  <w:style w:type="numbering" w:default="1" w:styleId="NoList">
-    <w:name w:val="No List"/>
-    <w:uiPriority w:val="99"/>
-    <w:semiHidden/>
-    <w:unhideWhenUsed/>
-  </w:style>
-  <w:style w:type="paragraph" w:customStyle="1" w:styleId="9FD50AEEFADE4F7EBEFA86D0BCE71230">
-    <w:name w:val="9FD50AEEFADE4F7EBEFA86D0BCE71230"/>
-    <w:rsid w:val="00577496"/>
-  </w:style>
-</w:styles>
-</file>
-
-<file path=word/glossary/webSettings.xml><?xml version="1.0" encoding="utf-8"?>
-<w:webSettings xmlns:mc="http://schemas.openxmlformats.org/markup-compatibility/2006" xmlns:r="http://schemas.openxmlformats.org/officeDocument/2006/relationships" xmlns:w="http://schemas.openxmlformats.org/wordprocessingml/2006/main" xmlns:w14="http://schemas.microsoft.com/office/word/2010/wordml" xmlns:w15="http://schemas.microsoft.com/office/word/2012/wordml" xmlns:w16se="http://schemas.microsoft.com/office/word/2015/wordml/symex" mc:Ignorable="w14 w15 w16se">
-  <w:optimizeForBrowser/>
-  <w:allowPNG/>
-</w:webSettings>
-</file>
-
 <file path=word/theme/theme1.xml><?xml version="1.0" encoding="utf-8"?>
 <a:theme xmlns:a="http://schemas.openxmlformats.org/drawingml/2006/main" name="Office Theme">
   <a:themeElements>

</xml_diff>

<commit_message>
Moved report.docx into master
</commit_message>
<xml_diff>
--- a/report.docx
+++ b/report.docx
@@ -171,6 +171,8 @@
         </w:rPr>
         <w:t xml:space="preserve">ata structure to execute them. The three searches were: </w:t>
       </w:r>
+      <w:bookmarkStart w:id="0" w:name="_GoBack"/>
+      <w:bookmarkEnd w:id="0"/>
     </w:p>
     <w:p>
       <w:pPr>
@@ -324,13 +326,12 @@
         </w:rPr>
         <w:t>typical queries run on databases.</w:t>
       </w:r>
-    </w:p>
-    <w:p>
-      <w:pPr>
-        <w:rPr>
-          <w:rFonts w:ascii="Times New Roman" w:eastAsia="PMingLiU-ExtB" w:hAnsi="Times New Roman" w:cs="Times New Roman"/>
-        </w:rPr>
-      </w:pPr>
+      <w:r>
+        <w:rPr>
+          <w:rFonts w:ascii="Times New Roman" w:eastAsia="PMingLiU-ExtB" w:hAnsi="Times New Roman" w:cs="Times New Roman"/>
+        </w:rPr>
+        <w:t xml:space="preserve"> </w:t>
+      </w:r>
     </w:p>
     <w:p>
       <w:pPr>
@@ -464,15 +465,7 @@
         <w:rPr>
           <w:rFonts w:ascii="Times New Roman" w:eastAsia="PMingLiU-ExtB" w:hAnsi="Times New Roman" w:cs="Times New Roman"/>
         </w:rPr>
-        <w:t xml:space="preserve"> entries as it was gen</w:t>
-      </w:r>
-      <w:bookmarkStart w:id="0" w:name="_GoBack"/>
-      <w:bookmarkEnd w:id="0"/>
-      <w:r>
-        <w:rPr>
-          <w:rFonts w:ascii="Times New Roman" w:eastAsia="PMingLiU-ExtB" w:hAnsi="Times New Roman" w:cs="Times New Roman"/>
-        </w:rPr>
-        <w:t>erated then</w:t>
+        <w:t xml:space="preserve"> entries as it was generated then</w:t>
       </w:r>
       <w:r>
         <w:rPr>
@@ -530,13 +523,6 @@
         </w:rPr>
         <w:t>and writing it into table 1 below.</w:t>
       </w:r>
-    </w:p>
-    <w:p>
-      <w:pPr>
-        <w:rPr>
-          <w:rFonts w:ascii="Times New Roman" w:eastAsia="PMingLiU-ExtB" w:hAnsi="Times New Roman" w:cs="Times New Roman"/>
-        </w:rPr>
-      </w:pPr>
     </w:p>
     <w:p>
       <w:pPr>
@@ -663,11 +649,45 @@
                       <w:rFonts w:ascii="Times New Roman" w:eastAsia="PMingLiU-ExtB" w:hAnsi="Times New Roman" w:cs="Times New Roman"/>
                     </w:rPr>
                   </w:pPr>
+                </w:p>
+              </w:tc>
+              <w:tc>
+                <w:tcPr>
+                  <w:tcW w:w="5528" w:type="dxa"/>
+                  <w:gridSpan w:val="3"/>
+                </w:tcPr>
+                <w:p>
+                  <w:pPr>
+                    <w:jc w:val="center"/>
+                    <w:rPr>
+                      <w:rFonts w:ascii="Times New Roman" w:eastAsia="PMingLiU-ExtB" w:hAnsi="Times New Roman" w:cs="Times New Roman"/>
+                    </w:rPr>
+                  </w:pPr>
                   <w:r>
                     <w:rPr>
                       <w:rFonts w:ascii="Times New Roman" w:eastAsia="PMingLiU-ExtB" w:hAnsi="Times New Roman" w:cs="Times New Roman"/>
                     </w:rPr>
-                    <w:t>Queries</w:t>
+                    <w:t>Data Structure</w:t>
+                  </w:r>
+                </w:p>
+              </w:tc>
+            </w:tr>
+            <w:tr>
+              <w:tc>
+                <w:tcPr>
+                  <w:tcW w:w="1555" w:type="dxa"/>
+                </w:tcPr>
+                <w:p>
+                  <w:pPr>
+                    <w:rPr>
+                      <w:rFonts w:ascii="Times New Roman" w:eastAsia="PMingLiU-ExtB" w:hAnsi="Times New Roman" w:cs="Times New Roman"/>
+                    </w:rPr>
+                  </w:pPr>
+                  <w:r>
+                    <w:rPr>
+                      <w:rFonts w:ascii="Times New Roman" w:eastAsia="PMingLiU-ExtB" w:hAnsi="Times New Roman" w:cs="Times New Roman"/>
+                    </w:rPr>
+                    <w:t>Query Type</w:t>
                   </w:r>
                 </w:p>
               </w:tc>
@@ -681,14 +701,12 @@
                       <w:rFonts w:ascii="Times New Roman" w:eastAsia="PMingLiU-ExtB" w:hAnsi="Times New Roman" w:cs="Times New Roman"/>
                     </w:rPr>
                   </w:pPr>
-                  <w:proofErr w:type="spellStart"/>
                   <w:r>
                     <w:rPr>
                       <w:rFonts w:ascii="Times New Roman" w:eastAsia="PMingLiU-ExtB" w:hAnsi="Times New Roman" w:cs="Times New Roman"/>
                     </w:rPr>
-                    <w:t>BTree</w:t>
+                    <w:t>B-Tree</w:t>
                   </w:r>
-                  <w:proofErr w:type="spellEnd"/>
                 </w:p>
               </w:tc>
               <w:tc>
@@ -760,6 +778,12 @@
                       <w:rFonts w:ascii="Times New Roman" w:eastAsia="PMingLiU-ExtB" w:hAnsi="Times New Roman" w:cs="Times New Roman"/>
                     </w:rPr>
                   </w:pPr>
+                  <w:r>
+                    <w:rPr>
+                      <w:rFonts w:ascii="Times New Roman" w:eastAsia="PMingLiU-ExtB" w:hAnsi="Times New Roman" w:cs="Times New Roman"/>
+                    </w:rPr>
+                    <w:t>115</w:t>
+                  </w:r>
                 </w:p>
               </w:tc>
               <w:tc>
@@ -772,6 +796,12 @@
                       <w:rFonts w:ascii="Times New Roman" w:eastAsia="PMingLiU-ExtB" w:hAnsi="Times New Roman" w:cs="Times New Roman"/>
                     </w:rPr>
                   </w:pPr>
+                  <w:r>
+                    <w:rPr>
+                      <w:rFonts w:ascii="Times New Roman" w:eastAsia="PMingLiU-ExtB" w:hAnsi="Times New Roman" w:cs="Times New Roman"/>
+                    </w:rPr>
+                    <w:t>112</w:t>
+                  </w:r>
                 </w:p>
               </w:tc>
               <w:tc>
@@ -784,6 +814,12 @@
                       <w:rFonts w:ascii="Times New Roman" w:eastAsia="PMingLiU-ExtB" w:hAnsi="Times New Roman" w:cs="Times New Roman"/>
                     </w:rPr>
                   </w:pPr>
+                  <w:r>
+                    <w:rPr>
+                      <w:rFonts w:ascii="Times New Roman" w:eastAsia="PMingLiU-ExtB" w:hAnsi="Times New Roman" w:cs="Times New Roman"/>
+                    </w:rPr>
+                    <w:t>110</w:t>
+                  </w:r>
                 </w:p>
               </w:tc>
             </w:tr>
@@ -816,6 +852,12 @@
                       <w:rFonts w:ascii="Times New Roman" w:eastAsia="PMingLiU-ExtB" w:hAnsi="Times New Roman" w:cs="Times New Roman"/>
                     </w:rPr>
                   </w:pPr>
+                  <w:r>
+                    <w:rPr>
+                      <w:rFonts w:ascii="Times New Roman" w:eastAsia="PMingLiU-ExtB" w:hAnsi="Times New Roman" w:cs="Times New Roman"/>
+                    </w:rPr>
+                    <w:t>590470</w:t>
+                  </w:r>
                 </w:p>
               </w:tc>
               <w:tc>
@@ -828,6 +870,12 @@
                       <w:rFonts w:ascii="Times New Roman" w:eastAsia="PMingLiU-ExtB" w:hAnsi="Times New Roman" w:cs="Times New Roman"/>
                     </w:rPr>
                   </w:pPr>
+                  <w:r>
+                    <w:rPr>
+                      <w:rFonts w:ascii="Times New Roman" w:eastAsia="PMingLiU-ExtB" w:hAnsi="Times New Roman" w:cs="Times New Roman"/>
+                    </w:rPr>
+                    <w:t>664654</w:t>
+                  </w:r>
                 </w:p>
               </w:tc>
               <w:tc>
@@ -840,6 +888,12 @@
                       <w:rFonts w:ascii="Times New Roman" w:eastAsia="PMingLiU-ExtB" w:hAnsi="Times New Roman" w:cs="Times New Roman"/>
                     </w:rPr>
                   </w:pPr>
+                  <w:r>
+                    <w:rPr>
+                      <w:rFonts w:ascii="Times New Roman" w:eastAsia="PMingLiU-ExtB" w:hAnsi="Times New Roman" w:cs="Times New Roman"/>
+                    </w:rPr>
+                    <w:t>146</w:t>
+                  </w:r>
                 </w:p>
               </w:tc>
             </w:tr>
@@ -872,6 +926,12 @@
                       <w:rFonts w:ascii="Times New Roman" w:eastAsia="PMingLiU-ExtB" w:hAnsi="Times New Roman" w:cs="Times New Roman"/>
                     </w:rPr>
                   </w:pPr>
+                  <w:r>
+                    <w:rPr>
+                      <w:rFonts w:ascii="Times New Roman" w:eastAsia="PMingLiU-ExtB" w:hAnsi="Times New Roman" w:cs="Times New Roman"/>
+                    </w:rPr>
+                    <w:t>1438</w:t>
+                  </w:r>
                 </w:p>
               </w:tc>
               <w:tc>
@@ -884,6 +944,12 @@
                       <w:rFonts w:ascii="Times New Roman" w:eastAsia="PMingLiU-ExtB" w:hAnsi="Times New Roman" w:cs="Times New Roman"/>
                     </w:rPr>
                   </w:pPr>
+                  <w:r>
+                    <w:rPr>
+                      <w:rFonts w:ascii="Times New Roman" w:eastAsia="PMingLiU-ExtB" w:hAnsi="Times New Roman" w:cs="Times New Roman"/>
+                    </w:rPr>
+                    <w:t>710923</w:t>
+                  </w:r>
                 </w:p>
               </w:tc>
               <w:tc>
@@ -896,6 +962,12 @@
                       <w:rFonts w:ascii="Times New Roman" w:eastAsia="PMingLiU-ExtB" w:hAnsi="Times New Roman" w:cs="Times New Roman"/>
                     </w:rPr>
                   </w:pPr>
+                  <w:r>
+                    <w:rPr>
+                      <w:rFonts w:ascii="Times New Roman" w:eastAsia="PMingLiU-ExtB" w:hAnsi="Times New Roman" w:cs="Times New Roman"/>
+                    </w:rPr>
+                    <w:t>1625</w:t>
+                  </w:r>
                 </w:p>
               </w:tc>
             </w:tr>
@@ -921,14 +993,22 @@
         <w:rPr>
           <w:rFonts w:ascii="Times New Roman" w:eastAsia="PMingLiU-ExtB" w:hAnsi="Times New Roman" w:cs="Times New Roman"/>
         </w:rPr>
+        <w:br/>
+      </w:r>
+    </w:p>
+    <w:p>
+      <w:pPr>
+        <w:rPr>
+          <w:rFonts w:ascii="Times New Roman" w:eastAsia="PMingLiU-ExtB" w:hAnsi="Times New Roman" w:cs="Times New Roman"/>
+          <w:b/>
+        </w:rPr>
+      </w:pPr>
+      <w:r>
+        <w:rPr>
+          <w:rFonts w:ascii="Times New Roman" w:eastAsia="PMingLiU-ExtB" w:hAnsi="Times New Roman" w:cs="Times New Roman"/>
+          <w:b/>
+        </w:rPr>
         <w:lastRenderedPageBreak/>
-        <w:br/>
-      </w:r>
-      <w:r>
-        <w:rPr>
-          <w:rFonts w:ascii="Times New Roman" w:eastAsia="PMingLiU-ExtB" w:hAnsi="Times New Roman" w:cs="Times New Roman"/>
-          <w:b/>
-        </w:rPr>
         <w:t>Discussion</w:t>
       </w:r>
     </w:p>
@@ -1067,7 +1147,13 @@
         <w:rPr>
           <w:rFonts w:ascii="Times New Roman" w:eastAsia="PMingLiU-ExtB" w:hAnsi="Times New Roman" w:cs="Times New Roman"/>
         </w:rPr>
-        <w:t>costs of insertion, deletion, and maintenance which could be other indicators of which database to use.</w:t>
+        <w:t>costs of insertion, deletion, and maintenance which could be other indi</w:t>
+      </w:r>
+      <w:r>
+        <w:rPr>
+          <w:rFonts w:ascii="Times New Roman" w:eastAsia="PMingLiU-ExtB" w:hAnsi="Times New Roman" w:cs="Times New Roman"/>
+        </w:rPr>
+        <w:t xml:space="preserve">cators of which database style would fit general use purposes. </w:t>
       </w:r>
     </w:p>
     <w:sectPr>
@@ -1789,518 +1875,6 @@
 </w:styles>
 </file>
 
-<file path=word/glossary/document.xml><?xml version="1.0" encoding="utf-8"?>
-<w:glossaryDocument xmlns:wpc="http://schemas.microsoft.com/office/word/2010/wordprocessingCanvas" xmlns:cx="http://schemas.microsoft.com/office/drawing/2014/chartex" xmlns:cx1="http://schemas.microsoft.com/office/drawing/2015/9/8/chartex" xmlns:cx2="http://schemas.microsoft.com/office/drawing/2015/10/21/chartex" xmlns:mc="http://schemas.openxmlformats.org/markup-compatibility/2006" xmlns:o="urn:schemas-microsoft-com:office:office" xmlns:r="http://schemas.openxmlformats.org/officeDocument/2006/relationships" xmlns:m="http://schemas.openxmlformats.org/officeDocument/2006/math" xmlns:v="urn:schemas-microsoft-com:vml" xmlns:wp14="http://schemas.microsoft.com/office/word/2010/wordprocessingDrawing" xmlns:wp="http://schemas.openxmlformats.org/drawingml/2006/wordprocessingDrawing" xmlns:w10="urn:schemas-microsoft-com:office:word" xmlns:w="http://schemas.openxmlformats.org/wordprocessingml/2006/main" xmlns:w14="http://schemas.microsoft.com/office/word/2010/wordml" xmlns:w15="http://schemas.microsoft.com/office/word/2012/wordml" xmlns:w16se="http://schemas.microsoft.com/office/word/2015/wordml/symex" xmlns:wpg="http://schemas.microsoft.com/office/word/2010/wordprocessingGroup" xmlns:wpi="http://schemas.microsoft.com/office/word/2010/wordprocessingInk" xmlns:wne="http://schemas.microsoft.com/office/word/2006/wordml" xmlns:wps="http://schemas.microsoft.com/office/word/2010/wordprocessingShape" mc:Ignorable="w14 w15 w16se wp14"/>
-</file>
-
-<file path=word/glossary/fontTable.xml><?xml version="1.0" encoding="utf-8"?>
-<w:fonts xmlns:mc="http://schemas.openxmlformats.org/markup-compatibility/2006" xmlns:r="http://schemas.openxmlformats.org/officeDocument/2006/relationships" xmlns:w="http://schemas.openxmlformats.org/wordprocessingml/2006/main" xmlns:w14="http://schemas.microsoft.com/office/word/2010/wordml" xmlns:w15="http://schemas.microsoft.com/office/word/2012/wordml" xmlns:w16se="http://schemas.microsoft.com/office/word/2015/wordml/symex" mc:Ignorable="w14 w15 w16se">
-  <w:font w:name="Times New Roman">
-    <w:panose1 w:val="02020603050405020304"/>
-    <w:charset w:val="00"/>
-    <w:family w:val="roman"/>
-    <w:pitch w:val="variable"/>
-    <w:sig w:usb0="E0002AFF" w:usb1="C0007843" w:usb2="00000009" w:usb3="00000000" w:csb0="000001FF" w:csb1="00000000"/>
-  </w:font>
-  <w:font w:name="Calibri">
-    <w:panose1 w:val="020F0502020204030204"/>
-    <w:charset w:val="00"/>
-    <w:family w:val="swiss"/>
-    <w:pitch w:val="variable"/>
-    <w:sig w:usb0="E00002FF" w:usb1="4000ACFF" w:usb2="00000001" w:usb3="00000000" w:csb0="0000019F" w:csb1="00000000"/>
-  </w:font>
-  <w:font w:name="PMingLiU-ExtB">
-    <w:panose1 w:val="02020500000000000000"/>
-    <w:charset w:val="88"/>
-    <w:family w:val="roman"/>
-    <w:pitch w:val="variable"/>
-    <w:sig w:usb0="8000002F" w:usb1="0A080008" w:usb2="00000010" w:usb3="00000000" w:csb0="00100001" w:csb1="00000000"/>
-  </w:font>
-  <w:font w:name="Calibri Light">
-    <w:panose1 w:val="020F0302020204030204"/>
-    <w:charset w:val="00"/>
-    <w:family w:val="swiss"/>
-    <w:pitch w:val="variable"/>
-    <w:sig w:usb0="A00002EF" w:usb1="4000207B" w:usb2="00000000" w:usb3="00000000" w:csb0="0000009F" w:csb1="00000000"/>
-  </w:font>
-</w:fonts>
-</file>
-
-<file path=word/glossary/settings.xml><?xml version="1.0" encoding="utf-8"?>
-<w:settings xmlns:mc="http://schemas.openxmlformats.org/markup-compatibility/2006" xmlns:o="urn:schemas-microsoft-com:office:office" xmlns:r="http://schemas.openxmlformats.org/officeDocument/2006/relationships" xmlns:m="http://schemas.openxmlformats.org/officeDocument/2006/math" xmlns:v="urn:schemas-microsoft-com:vml" xmlns:w10="urn:schemas-microsoft-com:office:word" xmlns:w="http://schemas.openxmlformats.org/wordprocessingml/2006/main" xmlns:w14="http://schemas.microsoft.com/office/word/2010/wordml" xmlns:w15="http://schemas.microsoft.com/office/word/2012/wordml" xmlns:w16se="http://schemas.microsoft.com/office/word/2015/wordml/symex" xmlns:sl="http://schemas.openxmlformats.org/schemaLibrary/2006/main" mc:Ignorable="w14 w15 w16se">
-  <w:view w:val="normal"/>
-  <w:defaultTabStop w:val="720"/>
-  <w:characterSpacingControl w:val="doNotCompress"/>
-  <w:compat>
-    <w:useFELayout/>
-    <w:compatSetting w:name="compatibilityMode" w:uri="http://schemas.microsoft.com/office/word" w:val="15"/>
-    <w:compatSetting w:name="overrideTableStyleFontSizeAndJustification" w:uri="http://schemas.microsoft.com/office/word" w:val="1"/>
-    <w:compatSetting w:name="enableOpenTypeFeatures" w:uri="http://schemas.microsoft.com/office/word" w:val="1"/>
-    <w:compatSetting w:name="doNotFlipMirrorIndents" w:uri="http://schemas.microsoft.com/office/word" w:val="1"/>
-    <w:compatSetting w:name="differentiateMultirowTableHeaders" w:uri="http://schemas.microsoft.com/office/word" w:val="1"/>
-  </w:compat>
-  <w:rsids>
-    <w:rsidRoot w:val="00577496"/>
-    <w:rsid w:val="003D102A"/>
-    <w:rsid w:val="00577496"/>
-  </w:rsids>
-  <m:mathPr>
-    <m:mathFont m:val="Cambria Math"/>
-    <m:brkBin m:val="before"/>
-    <m:brkBinSub m:val="--"/>
-    <m:smallFrac m:val="0"/>
-    <m:dispDef/>
-    <m:lMargin m:val="0"/>
-    <m:rMargin m:val="0"/>
-    <m:defJc m:val="centerGroup"/>
-    <m:wrapIndent m:val="1440"/>
-    <m:intLim m:val="subSup"/>
-    <m:naryLim m:val="undOvr"/>
-  </m:mathPr>
-  <w:themeFontLang w:val="en-CA"/>
-  <w:clrSchemeMapping w:bg1="light1" w:t1="dark1" w:bg2="light2" w:t2="dark2" w:accent1="accent1" w:accent2="accent2" w:accent3="accent3" w:accent4="accent4" w:accent5="accent5" w:accent6="accent6" w:hyperlink="hyperlink" w:followedHyperlink="followedHyperlink"/>
-  <w:decimalSymbol w:val="."/>
-  <w:listSeparator w:val=","/>
-  <w15:chartTrackingRefBased/>
-</w:settings>
-</file>
-
-<file path=word/glossary/styles.xml><?xml version="1.0" encoding="utf-8"?>
-<w:styles xmlns:mc="http://schemas.openxmlformats.org/markup-compatibility/2006" xmlns:r="http://schemas.openxmlformats.org/officeDocument/2006/relationships" xmlns:w="http://schemas.openxmlformats.org/wordprocessingml/2006/main" xmlns:w14="http://schemas.microsoft.com/office/word/2010/wordml" xmlns:w15="http://schemas.microsoft.com/office/word/2012/wordml" xmlns:w16se="http://schemas.microsoft.com/office/word/2015/wordml/symex" mc:Ignorable="w14 w15 w16se">
-  <w:docDefaults>
-    <w:rPrDefault>
-      <w:rPr>
-        <w:rFonts w:asciiTheme="minorHAnsi" w:eastAsiaTheme="minorEastAsia" w:hAnsiTheme="minorHAnsi" w:cstheme="minorBidi"/>
-        <w:sz w:val="22"/>
-        <w:szCs w:val="22"/>
-        <w:lang w:val="en-CA" w:eastAsia="en-CA" w:bidi="ar-SA"/>
-      </w:rPr>
-    </w:rPrDefault>
-    <w:pPrDefault>
-      <w:pPr>
-        <w:spacing w:after="160" w:line="259" w:lineRule="auto"/>
-      </w:pPr>
-    </w:pPrDefault>
-  </w:docDefaults>
-  <w:latentStyles w:defLockedState="0" w:defUIPriority="99" w:defSemiHidden="0" w:defUnhideWhenUsed="0" w:defQFormat="0" w:count="372">
-    <w:lsdException w:name="Normal" w:uiPriority="0" w:qFormat="1"/>
-    <w:lsdException w:name="heading 1" w:uiPriority="9" w:qFormat="1"/>
-    <w:lsdException w:name="heading 2" w:semiHidden="1" w:uiPriority="9" w:unhideWhenUsed="1" w:qFormat="1"/>
-    <w:lsdException w:name="heading 3" w:semiHidden="1" w:uiPriority="9" w:unhideWhenUsed="1" w:qFormat="1"/>
-    <w:lsdException w:name="heading 4" w:semiHidden="1" w:uiPriority="9" w:unhideWhenUsed="1" w:qFormat="1"/>
-    <w:lsdException w:name="heading 5" w:semiHidden="1" w:uiPriority="9" w:unhideWhenUsed="1" w:qFormat="1"/>
-    <w:lsdException w:name="heading 6" w:semiHidden="1" w:uiPriority="9" w:unhideWhenUsed="1" w:qFormat="1"/>
-    <w:lsdException w:name="heading 7" w:semiHidden="1" w:uiPriority="9" w:unhideWhenUsed="1" w:qFormat="1"/>
-    <w:lsdException w:name="heading 8" w:semiHidden="1" w:uiPriority="9" w:unhideWhenUsed="1" w:qFormat="1"/>
-    <w:lsdException w:name="heading 9" w:semiHidden="1" w:uiPriority="9" w:unhideWhenUsed="1" w:qFormat="1"/>
-    <w:lsdException w:name="index 1" w:semiHidden="1" w:unhideWhenUsed="1"/>
-    <w:lsdException w:name="index 2" w:semiHidden="1" w:unhideWhenUsed="1"/>
-    <w:lsdException w:name="index 3" w:semiHidden="1" w:unhideWhenUsed="1"/>
-    <w:lsdException w:name="index 4" w:semiHidden="1" w:unhideWhenUsed="1"/>
-    <w:lsdException w:name="index 5" w:semiHidden="1" w:unhideWhenUsed="1"/>
-    <w:lsdException w:name="index 6" w:semiHidden="1" w:unhideWhenUsed="1"/>
-    <w:lsdException w:name="index 7" w:semiHidden="1" w:unhideWhenUsed="1"/>
-    <w:lsdException w:name="index 8" w:semiHidden="1" w:unhideWhenUsed="1"/>
-    <w:lsdException w:name="index 9" w:semiHidden="1" w:unhideWhenUsed="1"/>
-    <w:lsdException w:name="toc 1" w:semiHidden="1" w:uiPriority="39" w:unhideWhenUsed="1"/>
-    <w:lsdException w:name="toc 2" w:semiHidden="1" w:uiPriority="39" w:unhideWhenUsed="1"/>
-    <w:lsdException w:name="toc 3" w:semiHidden="1" w:uiPriority="39" w:unhideWhenUsed="1"/>
-    <w:lsdException w:name="toc 4" w:semiHidden="1" w:uiPriority="39" w:unhideWhenUsed="1"/>
-    <w:lsdException w:name="toc 5" w:semiHidden="1" w:uiPriority="39" w:unhideWhenUsed="1"/>
-    <w:lsdException w:name="toc 6" w:semiHidden="1" w:uiPriority="39" w:unhideWhenUsed="1"/>
-    <w:lsdException w:name="toc 7" w:semiHidden="1" w:uiPriority="39" w:unhideWhenUsed="1"/>
-    <w:lsdException w:name="toc 8" w:semiHidden="1" w:uiPriority="39" w:unhideWhenUsed="1"/>
-    <w:lsdException w:name="toc 9" w:semiHidden="1" w:uiPriority="39" w:unhideWhenUsed="1"/>
-    <w:lsdException w:name="Normal Indent" w:semiHidden="1" w:unhideWhenUsed="1"/>
-    <w:lsdException w:name="footnote text" w:semiHidden="1" w:unhideWhenUsed="1"/>
-    <w:lsdException w:name="annotation text" w:semiHidden="1" w:unhideWhenUsed="1"/>
-    <w:lsdException w:name="header" w:semiHidden="1" w:unhideWhenUsed="1"/>
-    <w:lsdException w:name="footer" w:semiHidden="1" w:unhideWhenUsed="1"/>
-    <w:lsdException w:name="index heading" w:semiHidden="1" w:unhideWhenUsed="1"/>
-    <w:lsdException w:name="caption" w:semiHidden="1" w:uiPriority="35" w:unhideWhenUsed="1" w:qFormat="1"/>
-    <w:lsdException w:name="table of figures" w:semiHidden="1" w:unhideWhenUsed="1"/>
-    <w:lsdException w:name="envelope address" w:semiHidden="1" w:unhideWhenUsed="1"/>
-    <w:lsdException w:name="envelope return" w:semiHidden="1" w:unhideWhenUsed="1"/>
-    <w:lsdException w:name="footnote reference" w:semiHidden="1" w:unhideWhenUsed="1"/>
-    <w:lsdException w:name="annotation reference" w:semiHidden="1" w:unhideWhenUsed="1"/>
-    <w:lsdException w:name="line number" w:semiHidden="1" w:unhideWhenUsed="1"/>
-    <w:lsdException w:name="page number" w:semiHidden="1" w:unhideWhenUsed="1"/>
-    <w:lsdException w:name="endnote reference" w:semiHidden="1" w:unhideWhenUsed="1"/>
-    <w:lsdException w:name="endnote text" w:semiHidden="1" w:unhideWhenUsed="1"/>
-    <w:lsdException w:name="table of authorities" w:semiHidden="1" w:unhideWhenUsed="1"/>
-    <w:lsdException w:name="macro" w:semiHidden="1" w:unhideWhenUsed="1"/>
-    <w:lsdException w:name="toa heading" w:semiHidden="1" w:unhideWhenUsed="1"/>
-    <w:lsdException w:name="List" w:semiHidden="1" w:unhideWhenUsed="1"/>
-    <w:lsdException w:name="List Bullet" w:semiHidden="1" w:unhideWhenUsed="1"/>
-    <w:lsdException w:name="List Number" w:semiHidden="1" w:unhideWhenUsed="1"/>
-    <w:lsdException w:name="List 2" w:semiHidden="1" w:unhideWhenUsed="1"/>
-    <w:lsdException w:name="List 3" w:semiHidden="1" w:unhideWhenUsed="1"/>
-    <w:lsdException w:name="List 4" w:semiHidden="1" w:unhideWhenUsed="1"/>
-    <w:lsdException w:name="List 5" w:semiHidden="1" w:unhideWhenUsed="1"/>
-    <w:lsdException w:name="List Bullet 2" w:semiHidden="1" w:unhideWhenUsed="1"/>
-    <w:lsdException w:name="List Bullet 3" w:semiHidden="1" w:unhideWhenUsed="1"/>
-    <w:lsdException w:name="List Bullet 4" w:semiHidden="1" w:unhideWhenUsed="1"/>
-    <w:lsdException w:name="List Bullet 5" w:semiHidden="1" w:unhideWhenUsed="1"/>
-    <w:lsdException w:name="List Number 2" w:semiHidden="1" w:unhideWhenUsed="1"/>
-    <w:lsdException w:name="List Number 3" w:semiHidden="1" w:unhideWhenUsed="1"/>
-    <w:lsdException w:name="List Number 4" w:semiHidden="1" w:unhideWhenUsed="1"/>
-    <w:lsdException w:name="List Number 5" w:semiHidden="1" w:unhideWhenUsed="1"/>
-    <w:lsdException w:name="Title" w:uiPriority="10" w:qFormat="1"/>
-    <w:lsdException w:name="Closing" w:semiHidden="1" w:unhideWhenUsed="1"/>
-    <w:lsdException w:name="Signature" w:semiHidden="1" w:unhideWhenUsed="1"/>
-    <w:lsdException w:name="Default Paragraph Font" w:semiHidden="1" w:uiPriority="1" w:unhideWhenUsed="1"/>
-    <w:lsdException w:name="Body Text" w:semiHidden="1" w:unhideWhenUsed="1"/>
-    <w:lsdException w:name="Body Text Indent" w:semiHidden="1" w:unhideWhenUsed="1"/>
-    <w:lsdException w:name="List Continue" w:semiHidden="1" w:unhideWhenUsed="1"/>
-    <w:lsdException w:name="List Continue 2" w:semiHidden="1" w:unhideWhenUsed="1"/>
-    <w:lsdException w:name="List Continue 3" w:semiHidden="1" w:unhideWhenUsed="1"/>
-    <w:lsdException w:name="List Continue 4" w:semiHidden="1" w:unhideWhenUsed="1"/>
-    <w:lsdException w:name="List Continue 5" w:semiHidden="1" w:unhideWhenUsed="1"/>
-    <w:lsdException w:name="Message Header" w:semiHidden="1" w:unhideWhenUsed="1"/>
-    <w:lsdException w:name="Subtitle" w:uiPriority="11" w:qFormat="1"/>
-    <w:lsdException w:name="Salutation" w:semiHidden="1" w:unhideWhenUsed="1"/>
-    <w:lsdException w:name="Date" w:semiHidden="1" w:unhideWhenUsed="1"/>
-    <w:lsdException w:name="Body Text First Indent" w:semiHidden="1" w:unhideWhenUsed="1"/>
-    <w:lsdException w:name="Body Text First Indent 2" w:semiHidden="1" w:unhideWhenUsed="1"/>
-    <w:lsdException w:name="Note Heading" w:semiHidden="1" w:unhideWhenUsed="1"/>
-    <w:lsdException w:name="Body Text 2" w:semiHidden="1" w:unhideWhenUsed="1"/>
-    <w:lsdException w:name="Body Text 3" w:semiHidden="1" w:unhideWhenUsed="1"/>
-    <w:lsdException w:name="Body Text Indent 2" w:semiHidden="1" w:unhideWhenUsed="1"/>
-    <w:lsdException w:name="Body Text Indent 3" w:semiHidden="1" w:unhideWhenUsed="1"/>
-    <w:lsdException w:name="Block Text" w:semiHidden="1" w:unhideWhenUsed="1"/>
-    <w:lsdException w:name="Hyperlink" w:semiHidden="1" w:unhideWhenUsed="1"/>
-    <w:lsdException w:name="FollowedHyperlink" w:semiHidden="1" w:unhideWhenUsed="1"/>
-    <w:lsdException w:name="Strong" w:uiPriority="22" w:qFormat="1"/>
-    <w:lsdException w:name="Emphasis" w:uiPriority="20" w:qFormat="1"/>
-    <w:lsdException w:name="Document Map" w:semiHidden="1" w:unhideWhenUsed="1"/>
-    <w:lsdException w:name="Plain Text" w:semiHidden="1" w:unhideWhenUsed="1"/>
-    <w:lsdException w:name="E-mail Signature" w:semiHidden="1" w:unhideWhenUsed="1"/>
-    <w:lsdException w:name="HTML Top of Form" w:semiHidden="1" w:unhideWhenUsed="1"/>
-    <w:lsdException w:name="HTML Bottom of Form" w:semiHidden="1" w:unhideWhenUsed="1"/>
-    <w:lsdException w:name="Normal (Web)" w:semiHidden="1" w:unhideWhenUsed="1"/>
-    <w:lsdException w:name="HTML Acronym" w:semiHidden="1" w:unhideWhenUsed="1"/>
-    <w:lsdException w:name="HTML Address" w:semiHidden="1" w:unhideWhenUsed="1"/>
-    <w:lsdException w:name="HTML Cite" w:semiHidden="1" w:unhideWhenUsed="1"/>
-    <w:lsdException w:name="HTML Code" w:semiHidden="1" w:unhideWhenUsed="1"/>
-    <w:lsdException w:name="HTML Definition" w:semiHidden="1" w:unhideWhenUsed="1"/>
-    <w:lsdException w:name="HTML Keyboard" w:semiHidden="1" w:unhideWhenUsed="1"/>
-    <w:lsdException w:name="HTML Preformatted" w:semiHidden="1" w:unhideWhenUsed="1"/>
-    <w:lsdException w:name="HTML Sample" w:semiHidden="1" w:unhideWhenUsed="1"/>
-    <w:lsdException w:name="HTML Typewriter" w:semiHidden="1" w:unhideWhenUsed="1"/>
-    <w:lsdException w:name="HTML Variable" w:semiHidden="1" w:unhideWhenUsed="1"/>
-    <w:lsdException w:name="Normal Table" w:semiHidden="1" w:unhideWhenUsed="1"/>
-    <w:lsdException w:name="annotation subject" w:semiHidden="1" w:unhideWhenUsed="1"/>
-    <w:lsdException w:name="No List" w:semiHidden="1" w:unhideWhenUsed="1"/>
-    <w:lsdException w:name="Outline List 1" w:semiHidden="1" w:unhideWhenUsed="1"/>
-    <w:lsdException w:name="Outline List 2" w:semiHidden="1" w:unhideWhenUsed="1"/>
-    <w:lsdException w:name="Outline List 3" w:semiHidden="1" w:unhideWhenUsed="1"/>
-    <w:lsdException w:name="Table Simple 1" w:semiHidden="1" w:unhideWhenUsed="1"/>
-    <w:lsdException w:name="Table Simple 2" w:semiHidden="1" w:unhideWhenUsed="1"/>
-    <w:lsdException w:name="Table Simple 3" w:semiHidden="1" w:unhideWhenUsed="1"/>
-    <w:lsdException w:name="Table Classic 1" w:semiHidden="1" w:unhideWhenUsed="1"/>
-    <w:lsdException w:name="Table Classic 2" w:semiHidden="1" w:unhideWhenUsed="1"/>
-    <w:lsdException w:name="Table Classic 3" w:semiHidden="1" w:unhideWhenUsed="1"/>
-    <w:lsdException w:name="Table Classic 4" w:semiHidden="1" w:unhideWhenUsed="1"/>
-    <w:lsdException w:name="Table Colorful 1" w:semiHidden="1" w:unhideWhenUsed="1"/>
-    <w:lsdException w:name="Table Colorful 2" w:semiHidden="1" w:unhideWhenUsed="1"/>
-    <w:lsdException w:name="Table Colorful 3" w:semiHidden="1" w:unhideWhenUsed="1"/>
-    <w:lsdException w:name="Table Columns 1" w:semiHidden="1" w:unhideWhenUsed="1"/>
-    <w:lsdException w:name="Table Columns 2" w:semiHidden="1" w:unhideWhenUsed="1"/>
-    <w:lsdException w:name="Table Columns 3" w:semiHidden="1" w:unhideWhenUsed="1"/>
-    <w:lsdException w:name="Table Columns 4" w:semiHidden="1" w:unhideWhenUsed="1"/>
-    <w:lsdException w:name="Table Columns 5" w:semiHidden="1" w:unhideWhenUsed="1"/>
-    <w:lsdException w:name="Table Grid 1" w:semiHidden="1" w:unhideWhenUsed="1"/>
-    <w:lsdException w:name="Table Grid 2" w:semiHidden="1" w:unhideWhenUsed="1"/>
-    <w:lsdException w:name="Table Grid 3" w:semiHidden="1" w:unhideWhenUsed="1"/>
-    <w:lsdException w:name="Table Grid 4" w:semiHidden="1" w:unhideWhenUsed="1"/>
-    <w:lsdException w:name="Table Grid 5" w:semiHidden="1" w:unhideWhenUsed="1"/>
-    <w:lsdException w:name="Table Grid 6" w:semiHidden="1" w:unhideWhenUsed="1"/>
-    <w:lsdException w:name="Table Grid 7" w:semiHidden="1" w:unhideWhenUsed="1"/>
-    <w:lsdException w:name="Table Grid 8" w:semiHidden="1" w:unhideWhenUsed="1"/>
-    <w:lsdException w:name="Table List 1" w:semiHidden="1" w:unhideWhenUsed="1"/>
-    <w:lsdException w:name="Table List 2" w:semiHidden="1" w:unhideWhenUsed="1"/>
-    <w:lsdException w:name="Table List 3" w:semiHidden="1" w:unhideWhenUsed="1"/>
-    <w:lsdException w:name="Table List 4" w:semiHidden="1" w:unhideWhenUsed="1"/>
-    <w:lsdException w:name="Table List 5" w:semiHidden="1" w:unhideWhenUsed="1"/>
-    <w:lsdException w:name="Table List 6" w:semiHidden="1" w:unhideWhenUsed="1"/>
-    <w:lsdException w:name="Table List 7" w:semiHidden="1" w:unhideWhenUsed="1"/>
-    <w:lsdException w:name="Table List 8" w:semiHidden="1" w:unhideWhenUsed="1"/>
-    <w:lsdException w:name="Table 3D effects 1" w:semiHidden="1" w:unhideWhenUsed="1"/>
-    <w:lsdException w:name="Table 3D effects 2" w:semiHidden="1" w:unhideWhenUsed="1"/>
-    <w:lsdException w:name="Table 3D effects 3" w:semiHidden="1" w:unhideWhenUsed="1"/>
-    <w:lsdException w:name="Table Contemporary" w:semiHidden="1" w:unhideWhenUsed="1"/>
-    <w:lsdException w:name="Table Elegant" w:semiHidden="1" w:unhideWhenUsed="1"/>
-    <w:lsdException w:name="Table Professional" w:semiHidden="1" w:unhideWhenUsed="1"/>
-    <w:lsdException w:name="Table Subtle 1" w:semiHidden="1" w:unhideWhenUsed="1"/>
-    <w:lsdException w:name="Table Subtle 2" w:semiHidden="1" w:unhideWhenUsed="1"/>
-    <w:lsdException w:name="Table Web 1" w:semiHidden="1" w:unhideWhenUsed="1"/>
-    <w:lsdException w:name="Table Web 2" w:semiHidden="1" w:unhideWhenUsed="1"/>
-    <w:lsdException w:name="Table Web 3" w:semiHidden="1" w:unhideWhenUsed="1"/>
-    <w:lsdException w:name="Balloon Text" w:semiHidden="1" w:unhideWhenUsed="1"/>
-    <w:lsdException w:name="Table Grid" w:uiPriority="39"/>
-    <w:lsdException w:name="Table Theme" w:semiHidden="1" w:unhideWhenUsed="1"/>
-    <w:lsdException w:name="Placeholder Text" w:semiHidden="1"/>
-    <w:lsdException w:name="No Spacing" w:uiPriority="1" w:qFormat="1"/>
-    <w:lsdException w:name="Light Shading" w:uiPriority="60"/>
-    <w:lsdException w:name="Light List" w:uiPriority="61"/>
-    <w:lsdException w:name="Light Grid" w:uiPriority="62"/>
-    <w:lsdException w:name="Medium Shading 1" w:uiPriority="63"/>
-    <w:lsdException w:name="Medium Shading 2" w:uiPriority="64"/>
-    <w:lsdException w:name="Medium List 1" w:uiPriority="65"/>
-    <w:lsdException w:name="Medium List 2" w:uiPriority="66"/>
-    <w:lsdException w:name="Medium Grid 1" w:uiPriority="67"/>
-    <w:lsdException w:name="Medium Grid 2" w:uiPriority="68"/>
-    <w:lsdException w:name="Medium Grid 3" w:uiPriority="69"/>
-    <w:lsdException w:name="Dark List" w:uiPriority="70"/>
-    <w:lsdException w:name="Colorful Shading" w:uiPriority="71"/>
-    <w:lsdException w:name="Colorful List" w:uiPriority="72"/>
-    <w:lsdException w:name="Colorful Grid" w:uiPriority="73"/>
-    <w:lsdException w:name="Light Shading Accent 1" w:uiPriority="60"/>
-    <w:lsdException w:name="Light List Accent 1" w:uiPriority="61"/>
-    <w:lsdException w:name="Light Grid Accent 1" w:uiPriority="62"/>
-    <w:lsdException w:name="Medium Shading 1 Accent 1" w:uiPriority="63"/>
-    <w:lsdException w:name="Medium Shading 2 Accent 1" w:uiPriority="64"/>
-    <w:lsdException w:name="Medium List 1 Accent 1" w:uiPriority="65"/>
-    <w:lsdException w:name="Revision" w:semiHidden="1"/>
-    <w:lsdException w:name="List Paragraph" w:uiPriority="34" w:qFormat="1"/>
-    <w:lsdException w:name="Quote" w:uiPriority="29" w:qFormat="1"/>
-    <w:lsdException w:name="Intense Quote" w:uiPriority="30" w:qFormat="1"/>
-    <w:lsdException w:name="Medium List 2 Accent 1" w:uiPriority="66"/>
-    <w:lsdException w:name="Medium Grid 1 Accent 1" w:uiPriority="67"/>
-    <w:lsdException w:name="Medium Grid 2 Accent 1" w:uiPriority="68"/>
-    <w:lsdException w:name="Medium Grid 3 Accent 1" w:uiPriority="69"/>
-    <w:lsdException w:name="Dark List Accent 1" w:uiPriority="70"/>
-    <w:lsdException w:name="Colorful Shading Accent 1" w:uiPriority="71"/>
-    <w:lsdException w:name="Colorful List Accent 1" w:uiPriority="72"/>
-    <w:lsdException w:name="Colorful Grid Accent 1" w:uiPriority="73"/>
-    <w:lsdException w:name="Light Shading Accent 2" w:uiPriority="60"/>
-    <w:lsdException w:name="Light List Accent 2" w:uiPriority="61"/>
-    <w:lsdException w:name="Light Grid Accent 2" w:uiPriority="62"/>
-    <w:lsdException w:name="Medium Shading 1 Accent 2" w:uiPriority="63"/>
-    <w:lsdException w:name="Medium Shading 2 Accent 2" w:uiPriority="64"/>
-    <w:lsdException w:name="Medium List 1 Accent 2" w:uiPriority="65"/>
-    <w:lsdException w:name="Medium List 2 Accent 2" w:uiPriority="66"/>
-    <w:lsdException w:name="Medium Grid 1 Accent 2" w:uiPriority="67"/>
-    <w:lsdException w:name="Medium Grid 2 Accent 2" w:uiPriority="68"/>
-    <w:lsdException w:name="Medium Grid 3 Accent 2" w:uiPriority="69"/>
-    <w:lsdException w:name="Dark List Accent 2" w:uiPriority="70"/>
-    <w:lsdException w:name="Colorful Shading Accent 2" w:uiPriority="71"/>
-    <w:lsdException w:name="Colorful List Accent 2" w:uiPriority="72"/>
-    <w:lsdException w:name="Colorful Grid Accent 2" w:uiPriority="73"/>
-    <w:lsdException w:name="Light Shading Accent 3" w:uiPriority="60"/>
-    <w:lsdException w:name="Light List Accent 3" w:uiPriority="61"/>
-    <w:lsdException w:name="Light Grid Accent 3" w:uiPriority="62"/>
-    <w:lsdException w:name="Medium Shading 1 Accent 3" w:uiPriority="63"/>
-    <w:lsdException w:name="Medium Shading 2 Accent 3" w:uiPriority="64"/>
-    <w:lsdException w:name="Medium List 1 Accent 3" w:uiPriority="65"/>
-    <w:lsdException w:name="Medium List 2 Accent 3" w:uiPriority="66"/>
-    <w:lsdException w:name="Medium Grid 1 Accent 3" w:uiPriority="67"/>
-    <w:lsdException w:name="Medium Grid 2 Accent 3" w:uiPriority="68"/>
-    <w:lsdException w:name="Medium Grid 3 Accent 3" w:uiPriority="69"/>
-    <w:lsdException w:name="Dark List Accent 3" w:uiPriority="70"/>
-    <w:lsdException w:name="Colorful Shading Accent 3" w:uiPriority="71"/>
-    <w:lsdException w:name="Colorful List Accent 3" w:uiPriority="72"/>
-    <w:lsdException w:name="Colorful Grid Accent 3" w:uiPriority="73"/>
-    <w:lsdException w:name="Light Shading Accent 4" w:uiPriority="60"/>
-    <w:lsdException w:name="Light List Accent 4" w:uiPriority="61"/>
-    <w:lsdException w:name="Light Grid Accent 4" w:uiPriority="62"/>
-    <w:lsdException w:name="Medium Shading 1 Accent 4" w:uiPriority="63"/>
-    <w:lsdException w:name="Medium Shading 2 Accent 4" w:uiPriority="64"/>
-    <w:lsdException w:name="Medium List 1 Accent 4" w:uiPriority="65"/>
-    <w:lsdException w:name="Medium List 2 Accent 4" w:uiPriority="66"/>
-    <w:lsdException w:name="Medium Grid 1 Accent 4" w:uiPriority="67"/>
-    <w:lsdException w:name="Medium Grid 2 Accent 4" w:uiPriority="68"/>
-    <w:lsdException w:name="Medium Grid 3 Accent 4" w:uiPriority="69"/>
-    <w:lsdException w:name="Dark List Accent 4" w:uiPriority="70"/>
-    <w:lsdException w:name="Colorful Shading Accent 4" w:uiPriority="71"/>
-    <w:lsdException w:name="Colorful List Accent 4" w:uiPriority="72"/>
-    <w:lsdException w:name="Colorful Grid Accent 4" w:uiPriority="73"/>
-    <w:lsdException w:name="Light Shading Accent 5" w:uiPriority="60"/>
-    <w:lsdException w:name="Light List Accent 5" w:uiPriority="61"/>
-    <w:lsdException w:name="Light Grid Accent 5" w:uiPriority="62"/>
-    <w:lsdException w:name="Medium Shading 1 Accent 5" w:uiPriority="63"/>
-    <w:lsdException w:name="Medium Shading 2 Accent 5" w:uiPriority="64"/>
-    <w:lsdException w:name="Medium List 1 Accent 5" w:uiPriority="65"/>
-    <w:lsdException w:name="Medium List 2 Accent 5" w:uiPriority="66"/>
-    <w:lsdException w:name="Medium Grid 1 Accent 5" w:uiPriority="67"/>
-    <w:lsdException w:name="Medium Grid 2 Accent 5" w:uiPriority="68"/>
-    <w:lsdException w:name="Medium Grid 3 Accent 5" w:uiPriority="69"/>
-    <w:lsdException w:name="Dark List Accent 5" w:uiPriority="70"/>
-    <w:lsdException w:name="Colorful Shading Accent 5" w:uiPriority="71"/>
-    <w:lsdException w:name="Colorful List Accent 5" w:uiPriority="72"/>
-    <w:lsdException w:name="Colorful Grid Accent 5" w:uiPriority="73"/>
-    <w:lsdException w:name="Light Shading Accent 6" w:uiPriority="60"/>
-    <w:lsdException w:name="Light List Accent 6" w:uiPriority="61"/>
-    <w:lsdException w:name="Light Grid Accent 6" w:uiPriority="62"/>
-    <w:lsdException w:name="Medium Shading 1 Accent 6" w:uiPriority="63"/>
-    <w:lsdException w:name="Medium Shading 2 Accent 6" w:uiPriority="64"/>
-    <w:lsdException w:name="Medium List 1 Accent 6" w:uiPriority="65"/>
-    <w:lsdException w:name="Medium List 2 Accent 6" w:uiPriority="66"/>
-    <w:lsdException w:name="Medium Grid 1 Accent 6" w:uiPriority="67"/>
-    <w:lsdException w:name="Medium Grid 2 Accent 6" w:uiPriority="68"/>
-    <w:lsdException w:name="Medium Grid 3 Accent 6" w:uiPriority="69"/>
-    <w:lsdException w:name="Dark List Accent 6" w:uiPriority="70"/>
-    <w:lsdException w:name="Colorful Shading Accent 6" w:uiPriority="71"/>
-    <w:lsdException w:name="Colorful List Accent 6" w:uiPriority="72"/>
-    <w:lsdException w:name="Colorful Grid Accent 6" w:uiPriority="73"/>
-    <w:lsdException w:name="Subtle Emphasis" w:uiPriority="19" w:qFormat="1"/>
-    <w:lsdException w:name="Intense Emphasis" w:uiPriority="21" w:qFormat="1"/>
-    <w:lsdException w:name="Subtle Reference" w:uiPriority="31" w:qFormat="1"/>
-    <w:lsdException w:name="Intense Reference" w:uiPriority="32" w:qFormat="1"/>
-    <w:lsdException w:name="Book Title" w:uiPriority="33" w:qFormat="1"/>
-    <w:lsdException w:name="Bibliography" w:semiHidden="1" w:uiPriority="37" w:unhideWhenUsed="1"/>
-    <w:lsdException w:name="TOC Heading" w:semiHidden="1" w:uiPriority="39" w:unhideWhenUsed="1" w:qFormat="1"/>
-    <w:lsdException w:name="Plain Table 1" w:uiPriority="41"/>
-    <w:lsdException w:name="Plain Table 2" w:uiPriority="42"/>
-    <w:lsdException w:name="Plain Table 3" w:uiPriority="43"/>
-    <w:lsdException w:name="Plain Table 4" w:uiPriority="44"/>
-    <w:lsdException w:name="Plain Table 5" w:uiPriority="45"/>
-    <w:lsdException w:name="Grid Table Light" w:uiPriority="40"/>
-    <w:lsdException w:name="Grid Table 1 Light" w:uiPriority="46"/>
-    <w:lsdException w:name="Grid Table 2" w:uiPriority="47"/>
-    <w:lsdException w:name="Grid Table 3" w:uiPriority="48"/>
-    <w:lsdException w:name="Grid Table 4" w:uiPriority="49"/>
-    <w:lsdException w:name="Grid Table 5 Dark" w:uiPriority="50"/>
-    <w:lsdException w:name="Grid Table 6 Colorful" w:uiPriority="51"/>
-    <w:lsdException w:name="Grid Table 7 Colorful" w:uiPriority="52"/>
-    <w:lsdException w:name="Grid Table 1 Light Accent 1" w:uiPriority="46"/>
-    <w:lsdException w:name="Grid Table 2 Accent 1" w:uiPriority="47"/>
-    <w:lsdException w:name="Grid Table 3 Accent 1" w:uiPriority="48"/>
-    <w:lsdException w:name="Grid Table 4 Accent 1" w:uiPriority="49"/>
-    <w:lsdException w:name="Grid Table 5 Dark Accent 1" w:uiPriority="50"/>
-    <w:lsdException w:name="Grid Table 6 Colorful Accent 1" w:uiPriority="51"/>
-    <w:lsdException w:name="Grid Table 7 Colorful Accent 1" w:uiPriority="52"/>
-    <w:lsdException w:name="Grid Table 1 Light Accent 2" w:uiPriority="46"/>
-    <w:lsdException w:name="Grid Table 2 Accent 2" w:uiPriority="47"/>
-    <w:lsdException w:name="Grid Table 3 Accent 2" w:uiPriority="48"/>
-    <w:lsdException w:name="Grid Table 4 Accent 2" w:uiPriority="49"/>
-    <w:lsdException w:name="Grid Table 5 Dark Accent 2" w:uiPriority="50"/>
-    <w:lsdException w:name="Grid Table 6 Colorful Accent 2" w:uiPriority="51"/>
-    <w:lsdException w:name="Grid Table 7 Colorful Accent 2" w:uiPriority="52"/>
-    <w:lsdException w:name="Grid Table 1 Light Accent 3" w:uiPriority="46"/>
-    <w:lsdException w:name="Grid Table 2 Accent 3" w:uiPriority="47"/>
-    <w:lsdException w:name="Grid Table 3 Accent 3" w:uiPriority="48"/>
-    <w:lsdException w:name="Grid Table 4 Accent 3" w:uiPriority="49"/>
-    <w:lsdException w:name="Grid Table 5 Dark Accent 3" w:uiPriority="50"/>
-    <w:lsdException w:name="Grid Table 6 Colorful Accent 3" w:uiPriority="51"/>
-    <w:lsdException w:name="Grid Table 7 Colorful Accent 3" w:uiPriority="52"/>
-    <w:lsdException w:name="Grid Table 1 Light Accent 4" w:uiPriority="46"/>
-    <w:lsdException w:name="Grid Table 2 Accent 4" w:uiPriority="47"/>
-    <w:lsdException w:name="Grid Table 3 Accent 4" w:uiPriority="48"/>
-    <w:lsdException w:name="Grid Table 4 Accent 4" w:uiPriority="49"/>
-    <w:lsdException w:name="Grid Table 5 Dark Accent 4" w:uiPriority="50"/>
-    <w:lsdException w:name="Grid Table 6 Colorful Accent 4" w:uiPriority="51"/>
-    <w:lsdException w:name="Grid Table 7 Colorful Accent 4" w:uiPriority="52"/>
-    <w:lsdException w:name="Grid Table 1 Light Accent 5" w:uiPriority="46"/>
-    <w:lsdException w:name="Grid Table 2 Accent 5" w:uiPriority="47"/>
-    <w:lsdException w:name="Grid Table 3 Accent 5" w:uiPriority="48"/>
-    <w:lsdException w:name="Grid Table 4 Accent 5" w:uiPriority="49"/>
-    <w:lsdException w:name="Grid Table 5 Dark Accent 5" w:uiPriority="50"/>
-    <w:lsdException w:name="Grid Table 6 Colorful Accent 5" w:uiPriority="51"/>
-    <w:lsdException w:name="Grid Table 7 Colorful Accent 5" w:uiPriority="52"/>
-    <w:lsdException w:name="Grid Table 1 Light Accent 6" w:uiPriority="46"/>
-    <w:lsdException w:name="Grid Table 2 Accent 6" w:uiPriority="47"/>
-    <w:lsdException w:name="Grid Table 3 Accent 6" w:uiPriority="48"/>
-    <w:lsdException w:name="Grid Table 4 Accent 6" w:uiPriority="49"/>
-    <w:lsdException w:name="Grid Table 5 Dark Accent 6" w:uiPriority="50"/>
-    <w:lsdException w:name="Grid Table 6 Colorful Accent 6" w:uiPriority="51"/>
-    <w:lsdException w:name="Grid Table 7 Colorful Accent 6" w:uiPriority="52"/>
-    <w:lsdException w:name="List Table 1 Light" w:uiPriority="46"/>
-    <w:lsdException w:name="List Table 2" w:uiPriority="47"/>
-    <w:lsdException w:name="List Table 3" w:uiPriority="48"/>
-    <w:lsdException w:name="List Table 4" w:uiPriority="49"/>
-    <w:lsdException w:name="List Table 5 Dark" w:uiPriority="50"/>
-    <w:lsdException w:name="List Table 6 Colorful" w:uiPriority="51"/>
-    <w:lsdException w:name="List Table 7 Colorful" w:uiPriority="52"/>
-    <w:lsdException w:name="List Table 1 Light Accent 1" w:uiPriority="46"/>
-    <w:lsdException w:name="List Table 2 Accent 1" w:uiPriority="47"/>
-    <w:lsdException w:name="List Table 3 Accent 1" w:uiPriority="48"/>
-    <w:lsdException w:name="List Table 4 Accent 1" w:uiPriority="49"/>
-    <w:lsdException w:name="List Table 5 Dark Accent 1" w:uiPriority="50"/>
-    <w:lsdException w:name="List Table 6 Colorful Accent 1" w:uiPriority="51"/>
-    <w:lsdException w:name="List Table 7 Colorful Accent 1" w:uiPriority="52"/>
-    <w:lsdException w:name="List Table 1 Light Accent 2" w:uiPriority="46"/>
-    <w:lsdException w:name="List Table 2 Accent 2" w:uiPriority="47"/>
-    <w:lsdException w:name="List Table 3 Accent 2" w:uiPriority="48"/>
-    <w:lsdException w:name="List Table 4 Accent 2" w:uiPriority="49"/>
-    <w:lsdException w:name="List Table 5 Dark Accent 2" w:uiPriority="50"/>
-    <w:lsdException w:name="List Table 6 Colorful Accent 2" w:uiPriority="51"/>
-    <w:lsdException w:name="List Table 7 Colorful Accent 2" w:uiPriority="52"/>
-    <w:lsdException w:name="List Table 1 Light Accent 3" w:uiPriority="46"/>
-    <w:lsdException w:name="List Table 2 Accent 3" w:uiPriority="47"/>
-    <w:lsdException w:name="List Table 3 Accent 3" w:uiPriority="48"/>
-    <w:lsdException w:name="List Table 4 Accent 3" w:uiPriority="49"/>
-    <w:lsdException w:name="List Table 5 Dark Accent 3" w:uiPriority="50"/>
-    <w:lsdException w:name="List Table 6 Colorful Accent 3" w:uiPriority="51"/>
-    <w:lsdException w:name="List Table 7 Colorful Accent 3" w:uiPriority="52"/>
-    <w:lsdException w:name="List Table 1 Light Accent 4" w:uiPriority="46"/>
-    <w:lsdException w:name="List Table 2 Accent 4" w:uiPriority="47"/>
-    <w:lsdException w:name="List Table 3 Accent 4" w:uiPriority="48"/>
-    <w:lsdException w:name="List Table 4 Accent 4" w:uiPriority="49"/>
-    <w:lsdException w:name="List Table 5 Dark Accent 4" w:uiPriority="50"/>
-    <w:lsdException w:name="List Table 6 Colorful Accent 4" w:uiPriority="51"/>
-    <w:lsdException w:name="List Table 7 Colorful Accent 4" w:uiPriority="52"/>
-    <w:lsdException w:name="List Table 1 Light Accent 5" w:uiPriority="46"/>
-    <w:lsdException w:name="List Table 2 Accent 5" w:uiPriority="47"/>
-    <w:lsdException w:name="List Table 3 Accent 5" w:uiPriority="48"/>
-    <w:lsdException w:name="List Table 4 Accent 5" w:uiPriority="49"/>
-    <w:lsdException w:name="List Table 5 Dark Accent 5" w:uiPriority="50"/>
-    <w:lsdException w:name="List Table 6 Colorful Accent 5" w:uiPriority="51"/>
-    <w:lsdException w:name="List Table 7 Colorful Accent 5" w:uiPriority="52"/>
-    <w:lsdException w:name="List Table 1 Light Accent 6" w:uiPriority="46"/>
-    <w:lsdException w:name="List Table 2 Accent 6" w:uiPriority="47"/>
-    <w:lsdException w:name="List Table 3 Accent 6" w:uiPriority="48"/>
-    <w:lsdException w:name="List Table 4 Accent 6" w:uiPriority="49"/>
-    <w:lsdException w:name="List Table 5 Dark Accent 6" w:uiPriority="50"/>
-    <w:lsdException w:name="List Table 6 Colorful Accent 6" w:uiPriority="51"/>
-    <w:lsdException w:name="List Table 7 Colorful Accent 6" w:uiPriority="52"/>
-    <w:lsdException w:name="Mention" w:semiHidden="1" w:unhideWhenUsed="1"/>
-  </w:latentStyles>
-  <w:style w:type="paragraph" w:default="1" w:styleId="Normal">
-    <w:name w:val="Normal"/>
-    <w:qFormat/>
-  </w:style>
-  <w:style w:type="character" w:default="1" w:styleId="DefaultParagraphFont">
-    <w:name w:val="Default Paragraph Font"/>
-    <w:uiPriority w:val="1"/>
-    <w:semiHidden/>
-    <w:unhideWhenUsed/>
-  </w:style>
-  <w:style w:type="table" w:default="1" w:styleId="TableNormal">
-    <w:name w:val="Normal Table"/>
-    <w:uiPriority w:val="99"/>
-    <w:semiHidden/>
-    <w:unhideWhenUsed/>
-    <w:tblPr>
-      <w:tblInd w:w="0" w:type="dxa"/>
-      <w:tblCellMar>
-        <w:top w:w="0" w:type="dxa"/>
-        <w:left w:w="108" w:type="dxa"/>
-        <w:bottom w:w="0" w:type="dxa"/>
-        <w:right w:w="108" w:type="dxa"/>
-      </w:tblCellMar>
-    </w:tblPr>
-  </w:style>
-  <w:style w:type="numbering" w:default="1" w:styleId="NoList">
-    <w:name w:val="No List"/>
-    <w:uiPriority w:val="99"/>
-    <w:semiHidden/>
-    <w:unhideWhenUsed/>
-  </w:style>
-  <w:style w:type="paragraph" w:customStyle="1" w:styleId="9FD50AEEFADE4F7EBEFA86D0BCE71230">
-    <w:name w:val="9FD50AEEFADE4F7EBEFA86D0BCE71230"/>
-    <w:rsid w:val="00577496"/>
-  </w:style>
-</w:styles>
-</file>
-
-<file path=word/glossary/webSettings.xml><?xml version="1.0" encoding="utf-8"?>
-<w:webSettings xmlns:mc="http://schemas.openxmlformats.org/markup-compatibility/2006" xmlns:r="http://schemas.openxmlformats.org/officeDocument/2006/relationships" xmlns:w="http://schemas.openxmlformats.org/wordprocessingml/2006/main" xmlns:w14="http://schemas.microsoft.com/office/word/2010/wordml" xmlns:w15="http://schemas.microsoft.com/office/word/2012/wordml" xmlns:w16se="http://schemas.microsoft.com/office/word/2015/wordml/symex" mc:Ignorable="w14 w15 w16se">
-  <w:optimizeForBrowser/>
-  <w:allowPNG/>
-</w:webSettings>
-</file>
-
 <file path=word/theme/theme1.xml><?xml version="1.0" encoding="utf-8"?>
 <a:theme xmlns:a="http://schemas.openxmlformats.org/drawingml/2006/main" name="Office Theme">
   <a:themeElements>

</xml_diff>